<commit_message>
Creacion y configuracion EC2
</commit_message>
<xml_diff>
--- a/UNIVERSIDAD DE LA COSTA.docx
+++ b/UNIVERSIDAD DE LA COSTA.docx
@@ -136,6 +136,1678 @@
           <w:ilvl w:val="0"/>
           <w:numId w:val="1"/>
         </w:numPr>
+        <w:rPr>
+          <w:rFonts w:ascii="Times New Roman" w:hAnsi="Times New Roman" w:cs="Times New Roman"/>
+          <w:b/>
+          <w:bCs/>
+          <w:sz w:val="24"/>
+          <w:szCs w:val="24"/>
+          <w:lang w:val="es-ES"/>
+        </w:rPr>
+      </w:pPr>
+      <w:r>
+        <w:rPr>
+          <w:noProof/>
+        </w:rPr>
+        <mc:AlternateContent>
+          <mc:Choice Requires="wps">
+            <w:drawing>
+              <wp:anchor distT="0" distB="0" distL="114300" distR="114300" simplePos="0" relativeHeight="251659264" behindDoc="0" locked="0" layoutInCell="1" allowOverlap="1" wp14:anchorId="4B8B6A70" wp14:editId="1B22FC47">
+                <wp:simplePos x="0" y="0"/>
+                <wp:positionH relativeFrom="column">
+                  <wp:posOffset>1434465</wp:posOffset>
+                </wp:positionH>
+                <wp:positionV relativeFrom="paragraph">
+                  <wp:posOffset>739140</wp:posOffset>
+                </wp:positionV>
+                <wp:extent cx="657225" cy="219075"/>
+                <wp:effectExtent l="0" t="0" r="28575" b="28575"/>
+                <wp:wrapNone/>
+                <wp:docPr id="2" name="Cuadro de texto 2"/>
+                <wp:cNvGraphicFramePr/>
+                <a:graphic xmlns:a="http://schemas.openxmlformats.org/drawingml/2006/main">
+                  <a:graphicData uri="http://schemas.microsoft.com/office/word/2010/wordprocessingShape">
+                    <wps:wsp>
+                      <wps:cNvSpPr txBox="1"/>
+                      <wps:spPr>
+                        <a:xfrm>
+                          <a:off x="0" y="0"/>
+                          <a:ext cx="657225" cy="219075"/>
+                        </a:xfrm>
+                        <a:prstGeom prst="rect">
+                          <a:avLst/>
+                        </a:prstGeom>
+                        <a:noFill/>
+                        <a:ln w="9525" cap="flat" cmpd="sng" algn="ctr">
+                          <a:solidFill>
+                            <a:srgbClr val="FF0000"/>
+                          </a:solidFill>
+                          <a:prstDash val="solid"/>
+                          <a:round/>
+                          <a:headEnd type="none" w="med" len="med"/>
+                          <a:tailEnd type="none" w="med" len="med"/>
+                        </a:ln>
+                      </wps:spPr>
+                      <wps:style>
+                        <a:lnRef idx="0">
+                          <a:scrgbClr r="0" g="0" b="0"/>
+                        </a:lnRef>
+                        <a:fillRef idx="0">
+                          <a:scrgbClr r="0" g="0" b="0"/>
+                        </a:fillRef>
+                        <a:effectRef idx="0">
+                          <a:scrgbClr r="0" g="0" b="0"/>
+                        </a:effectRef>
+                        <a:fontRef idx="minor">
+                          <a:schemeClr val="accent2"/>
+                        </a:fontRef>
+                      </wps:style>
+                      <wps:txbx>
+                        <w:txbxContent>
+                          <w:p/>
+                        </w:txbxContent>
+                      </wps:txbx>
+                      <wps:bodyPr rot="0" spcFirstLastPara="0" vertOverflow="overflow" horzOverflow="overflow" vert="horz" wrap="square" lIns="91440" tIns="45720" rIns="91440" bIns="45720" numCol="1" spcCol="0" rtlCol="0" fromWordArt="0" anchor="t" anchorCtr="0" forceAA="0" compatLnSpc="1">
+                        <a:prstTxWarp prst="textNoShape">
+                          <a:avLst/>
+                        </a:prstTxWarp>
+                        <a:noAutofit/>
+                      </wps:bodyPr>
+                    </wps:wsp>
+                  </a:graphicData>
+                </a:graphic>
+              </wp:anchor>
+            </w:drawing>
+          </mc:Choice>
+          <mc:Fallback>
+            <w:pict>
+              <v:shapetype w14:anchorId="4B8B6A70" id="_x0000_t202" coordsize="21600,21600" o:spt="202" path="m,l,21600r21600,l21600,xe">
+                <v:stroke joinstyle="miter"/>
+                <v:path gradientshapeok="t" o:connecttype="rect"/>
+              </v:shapetype>
+              <v:shape id="Cuadro de texto 2" o:spid="_x0000_s1026" type="#_x0000_t202" style="position:absolute;left:0;text-align:left;margin-left:112.95pt;margin-top:58.2pt;width:51.75pt;height:17.25pt;z-index:251659264;visibility:visible;mso-wrap-style:square;mso-wrap-distance-left:9pt;mso-wrap-distance-top:0;mso-wrap-distance-right:9pt;mso-wrap-distance-bottom:0;mso-position-horizontal:absolute;mso-position-horizontal-relative:text;mso-position-vertical:absolute;mso-position-vertical-relative:text;v-text-anchor:top" o:gfxdata="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" filled="f" strokecolor="red">
+                <v:stroke joinstyle="round"/>
+                <v:textbox>
+                  <w:txbxContent>
+                    <w:p/>
+                  </w:txbxContent>
+                </v:textbox>
+              </v:shape>
+            </w:pict>
+          </mc:Fallback>
+        </mc:AlternateContent>
+      </w:r>
+      <w:r>
+        <w:rPr>
+          <w:noProof/>
+        </w:rPr>
+        <w:drawing>
+          <wp:anchor distT="0" distB="0" distL="114300" distR="114300" simplePos="0" relativeHeight="251658240" behindDoc="0" locked="0" layoutInCell="1" allowOverlap="1" wp14:anchorId="13CE9083" wp14:editId="657A49F8">
+            <wp:simplePos x="0" y="0"/>
+            <wp:positionH relativeFrom="column">
+              <wp:posOffset>243840</wp:posOffset>
+            </wp:positionH>
+            <wp:positionV relativeFrom="page">
+              <wp:posOffset>2981325</wp:posOffset>
+            </wp:positionV>
+            <wp:extent cx="5612130" cy="2955290"/>
+            <wp:effectExtent l="0" t="0" r="7620" b="0"/>
+            <wp:wrapTopAndBottom/>
+            <wp:docPr id="1" name="Imagen 1" descr="Interfaz de usuario gráfica, Aplicación, Teams&#10;&#10;Descripción generada automáticamente"/>
+            <wp:cNvGraphicFramePr>
+              <a:graphicFrameLocks xmlns:a="http://schemas.openxmlformats.org/drawingml/2006/main" noChangeAspect="1"/>
+            </wp:cNvGraphicFramePr>
+            <a:graphic xmlns:a="http://schemas.openxmlformats.org/drawingml/2006/main">
+              <a:graphicData uri="http://schemas.openxmlformats.org/drawingml/2006/picture">
+                <pic:pic xmlns:pic="http://schemas.openxmlformats.org/drawingml/2006/picture">
+                  <pic:nvPicPr>
+                    <pic:cNvPr id="1" name="Imagen 1" descr="Interfaz de usuario gráfica, Aplicación, Teams&#10;&#10;Descripción generada automáticamente"/>
+                    <pic:cNvPicPr/>
+                  </pic:nvPicPr>
+                  <pic:blipFill>
+                    <a:blip r:embed="rId5" cstate="print">
+                      <a:extLst>
+                        <a:ext uri="{28A0092B-C50C-407E-A947-70E740481C1C}">
+                          <a14:useLocalDpi xmlns:a14="http://schemas.microsoft.com/office/drawing/2010/main" val="0"/>
+                        </a:ext>
+                      </a:extLst>
+                    </a:blip>
+                    <a:stretch>
+                      <a:fillRect/>
+                    </a:stretch>
+                  </pic:blipFill>
+                  <pic:spPr>
+                    <a:xfrm>
+                      <a:off x="0" y="0"/>
+                      <a:ext cx="5612130" cy="2955290"/>
+                    </a:xfrm>
+                    <a:prstGeom prst="rect">
+                      <a:avLst/>
+                    </a:prstGeom>
+                  </pic:spPr>
+                </pic:pic>
+              </a:graphicData>
+            </a:graphic>
+          </wp:anchor>
+        </w:drawing>
+      </w:r>
+      <w:r>
+        <w:rPr>
+          <w:rFonts w:ascii="Times New Roman" w:hAnsi="Times New Roman" w:cs="Times New Roman"/>
+          <w:sz w:val="24"/>
+          <w:szCs w:val="24"/>
+          <w:lang w:val="es-ES"/>
+        </w:rPr>
+        <w:t xml:space="preserve">Iniciamos sesión y escogemos el servicio EC2(Amazon </w:t>
+      </w:r>
+      <w:proofErr w:type="spellStart"/>
+      <w:r>
+        <w:rPr>
+          <w:rFonts w:ascii="Times New Roman" w:hAnsi="Times New Roman" w:cs="Times New Roman"/>
+          <w:sz w:val="24"/>
+          <w:szCs w:val="24"/>
+          <w:lang w:val="es-ES"/>
+        </w:rPr>
+        <w:t>Elastic</w:t>
+      </w:r>
+      <w:proofErr w:type="spellEnd"/>
+      <w:r>
+        <w:rPr>
+          <w:rFonts w:ascii="Times New Roman" w:hAnsi="Times New Roman" w:cs="Times New Roman"/>
+          <w:sz w:val="24"/>
+          <w:szCs w:val="24"/>
+          <w:lang w:val="es-ES"/>
+        </w:rPr>
+        <w:t xml:space="preserve"> Compute Cloud)</w:t>
+      </w:r>
+    </w:p>
+    <w:p>
+      <w:pPr>
+        <w:pStyle w:val="Prrafodelista"/>
+        <w:rPr>
+          <w:rFonts w:ascii="Times New Roman" w:hAnsi="Times New Roman" w:cs="Times New Roman"/>
+          <w:sz w:val="24"/>
+          <w:szCs w:val="24"/>
+          <w:lang w:val="es-ES"/>
+        </w:rPr>
+      </w:pPr>
+    </w:p>
+    <w:p>
+      <w:pPr>
+        <w:pStyle w:val="Prrafodelista"/>
+        <w:numPr>
+          <w:ilvl w:val="0"/>
+          <w:numId w:val="1"/>
+        </w:numPr>
+        <w:rPr>
+          <w:rFonts w:ascii="Times New Roman" w:hAnsi="Times New Roman" w:cs="Times New Roman"/>
+          <w:b/>
+          <w:bCs/>
+          <w:sz w:val="24"/>
+          <w:szCs w:val="24"/>
+          <w:lang w:val="es-ES"/>
+        </w:rPr>
+      </w:pPr>
+      <w:r>
+        <w:rPr>
+          <w:noProof/>
+        </w:rPr>
+        <mc:AlternateContent>
+          <mc:Choice Requires="wps">
+            <w:drawing>
+              <wp:anchor distT="0" distB="0" distL="114300" distR="114300" simplePos="0" relativeHeight="251664384" behindDoc="0" locked="0" layoutInCell="1" allowOverlap="1" wp14:anchorId="336FD61C" wp14:editId="7C3A5248">
+                <wp:simplePos x="0" y="0"/>
+                <wp:positionH relativeFrom="column">
+                  <wp:posOffset>5323931</wp:posOffset>
+                </wp:positionH>
+                <wp:positionV relativeFrom="paragraph">
+                  <wp:posOffset>581932</wp:posOffset>
+                </wp:positionV>
+                <wp:extent cx="695597" cy="219075"/>
+                <wp:effectExtent l="0" t="0" r="28575" b="28575"/>
+                <wp:wrapNone/>
+                <wp:docPr id="6" name="Cuadro de texto 6"/>
+                <wp:cNvGraphicFramePr/>
+                <a:graphic xmlns:a="http://schemas.openxmlformats.org/drawingml/2006/main">
+                  <a:graphicData uri="http://schemas.microsoft.com/office/word/2010/wordprocessingShape">
+                    <wps:wsp>
+                      <wps:cNvSpPr txBox="1"/>
+                      <wps:spPr>
+                        <a:xfrm>
+                          <a:off x="0" y="0"/>
+                          <a:ext cx="695597" cy="219075"/>
+                        </a:xfrm>
+                        <a:prstGeom prst="rect">
+                          <a:avLst/>
+                        </a:prstGeom>
+                        <a:noFill/>
+                        <a:ln w="9525" cap="flat" cmpd="sng" algn="ctr">
+                          <a:solidFill>
+                            <a:srgbClr val="FF0000"/>
+                          </a:solidFill>
+                          <a:prstDash val="solid"/>
+                          <a:round/>
+                          <a:headEnd type="none" w="med" len="med"/>
+                          <a:tailEnd type="none" w="med" len="med"/>
+                        </a:ln>
+                      </wps:spPr>
+                      <wps:style>
+                        <a:lnRef idx="0">
+                          <a:scrgbClr r="0" g="0" b="0"/>
+                        </a:lnRef>
+                        <a:fillRef idx="0">
+                          <a:scrgbClr r="0" g="0" b="0"/>
+                        </a:fillRef>
+                        <a:effectRef idx="0">
+                          <a:scrgbClr r="0" g="0" b="0"/>
+                        </a:effectRef>
+                        <a:fontRef idx="minor">
+                          <a:schemeClr val="accent2"/>
+                        </a:fontRef>
+                      </wps:style>
+                      <wps:txbx>
+                        <w:txbxContent>
+                          <w:p/>
+                        </w:txbxContent>
+                      </wps:txbx>
+                      <wps:bodyPr rot="0" spcFirstLastPara="0" vertOverflow="overflow" horzOverflow="overflow" vert="horz" wrap="square" lIns="91440" tIns="45720" rIns="91440" bIns="45720" numCol="1" spcCol="0" rtlCol="0" fromWordArt="0" anchor="t" anchorCtr="0" forceAA="0" compatLnSpc="1">
+                        <a:prstTxWarp prst="textNoShape">
+                          <a:avLst/>
+                        </a:prstTxWarp>
+                        <a:noAutofit/>
+                      </wps:bodyPr>
+                    </wps:wsp>
+                  </a:graphicData>
+                </a:graphic>
+                <wp14:sizeRelH relativeFrom="margin">
+                  <wp14:pctWidth>0</wp14:pctWidth>
+                </wp14:sizeRelH>
+              </wp:anchor>
+            </w:drawing>
+          </mc:Choice>
+          <mc:Fallback>
+            <w:pict>
+              <v:shape w14:anchorId="336FD61C" id="Cuadro de texto 6" o:spid="_x0000_s1027" type="#_x0000_t202" style="position:absolute;left:0;text-align:left;margin-left:419.2pt;margin-top:45.8pt;width:54.75pt;height:17.25pt;z-index:251664384;visibility:visible;mso-wrap-style:square;mso-width-percent:0;mso-wrap-distance-left:9pt;mso-wrap-distance-top:0;mso-wrap-distance-right:9pt;mso-wrap-distance-bottom:0;mso-position-horizontal:absolute;mso-position-horizontal-relative:text;mso-position-vertical:absolute;mso-position-vertical-relative:text;mso-width-percent:0;mso-width-relative:margin;v-text-anchor:top" o:gfxdata="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" filled="f" strokecolor="red">
+                <v:stroke joinstyle="round"/>
+                <v:textbox>
+                  <w:txbxContent>
+                    <w:p/>
+                  </w:txbxContent>
+                </v:textbox>
+              </v:shape>
+            </w:pict>
+          </mc:Fallback>
+        </mc:AlternateContent>
+      </w:r>
+      <w:r>
+        <w:rPr>
+          <w:noProof/>
+        </w:rPr>
+        <mc:AlternateContent>
+          <mc:Choice Requires="wps">
+            <w:drawing>
+              <wp:anchor distT="0" distB="0" distL="114300" distR="114300" simplePos="0" relativeHeight="251662336" behindDoc="0" locked="0" layoutInCell="1" allowOverlap="1" wp14:anchorId="79601430" wp14:editId="456562DC">
+                <wp:simplePos x="0" y="0"/>
+                <wp:positionH relativeFrom="column">
+                  <wp:posOffset>284935</wp:posOffset>
+                </wp:positionH>
+                <wp:positionV relativeFrom="paragraph">
+                  <wp:posOffset>1270999</wp:posOffset>
+                </wp:positionV>
+                <wp:extent cx="362494" cy="199208"/>
+                <wp:effectExtent l="0" t="0" r="19050" b="10795"/>
+                <wp:wrapNone/>
+                <wp:docPr id="4" name="Cuadro de texto 4"/>
+                <wp:cNvGraphicFramePr/>
+                <a:graphic xmlns:a="http://schemas.openxmlformats.org/drawingml/2006/main">
+                  <a:graphicData uri="http://schemas.microsoft.com/office/word/2010/wordprocessingShape">
+                    <wps:wsp>
+                      <wps:cNvSpPr txBox="1"/>
+                      <wps:spPr>
+                        <a:xfrm>
+                          <a:off x="0" y="0"/>
+                          <a:ext cx="362494" cy="199208"/>
+                        </a:xfrm>
+                        <a:prstGeom prst="rect">
+                          <a:avLst/>
+                        </a:prstGeom>
+                        <a:noFill/>
+                        <a:ln w="9525" cap="flat" cmpd="sng" algn="ctr">
+                          <a:solidFill>
+                            <a:srgbClr val="FF0000"/>
+                          </a:solidFill>
+                          <a:prstDash val="solid"/>
+                          <a:round/>
+                          <a:headEnd type="none" w="med" len="med"/>
+                          <a:tailEnd type="none" w="med" len="med"/>
+                        </a:ln>
+                      </wps:spPr>
+                      <wps:style>
+                        <a:lnRef idx="0">
+                          <a:scrgbClr r="0" g="0" b="0"/>
+                        </a:lnRef>
+                        <a:fillRef idx="0">
+                          <a:scrgbClr r="0" g="0" b="0"/>
+                        </a:fillRef>
+                        <a:effectRef idx="0">
+                          <a:scrgbClr r="0" g="0" b="0"/>
+                        </a:effectRef>
+                        <a:fontRef idx="minor">
+                          <a:schemeClr val="accent2"/>
+                        </a:fontRef>
+                      </wps:style>
+                      <wps:txbx>
+                        <w:txbxContent>
+                          <w:p/>
+                        </w:txbxContent>
+                      </wps:txbx>
+                      <wps:bodyPr rot="0" spcFirstLastPara="0" vertOverflow="overflow" horzOverflow="overflow" vert="horz" wrap="square" lIns="91440" tIns="45720" rIns="91440" bIns="45720" numCol="1" spcCol="0" rtlCol="0" fromWordArt="0" anchor="t" anchorCtr="0" forceAA="0" compatLnSpc="1">
+                        <a:prstTxWarp prst="textNoShape">
+                          <a:avLst/>
+                        </a:prstTxWarp>
+                        <a:noAutofit/>
+                      </wps:bodyPr>
+                    </wps:wsp>
+                  </a:graphicData>
+                </a:graphic>
+                <wp14:sizeRelH relativeFrom="margin">
+                  <wp14:pctWidth>0</wp14:pctWidth>
+                </wp14:sizeRelH>
+                <wp14:sizeRelV relativeFrom="margin">
+                  <wp14:pctHeight>0</wp14:pctHeight>
+                </wp14:sizeRelV>
+              </wp:anchor>
+            </w:drawing>
+          </mc:Choice>
+          <mc:Fallback>
+            <w:pict>
+              <v:shape w14:anchorId="79601430" id="Cuadro de texto 4" o:spid="_x0000_s1028" type="#_x0000_t202" style="position:absolute;left:0;text-align:left;margin-left:22.45pt;margin-top:100.1pt;width:28.55pt;height:15.7pt;z-index:251662336;visibility:visible;mso-wrap-style:square;mso-width-percent:0;mso-height-percent:0;mso-wrap-distance-left:9pt;mso-wrap-distance-top:0;mso-wrap-distance-right:9pt;mso-wrap-distance-bottom:0;mso-position-horizontal:absolute;mso-position-horizontal-relative:text;mso-position-vertical:absolute;mso-position-vertical-relative:text;mso-width-percent:0;mso-height-percent:0;mso-width-relative:margin;mso-height-relative:margin;v-text-anchor:top" o:gfxdata="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" filled="f" strokecolor="red">
+                <v:stroke joinstyle="round"/>
+                <v:textbox>
+                  <w:txbxContent>
+                    <w:p/>
+                  </w:txbxContent>
+                </v:textbox>
+              </v:shape>
+            </w:pict>
+          </mc:Fallback>
+        </mc:AlternateContent>
+      </w:r>
+      <w:r>
+        <w:drawing>
+          <wp:anchor distT="0" distB="0" distL="114300" distR="114300" simplePos="0" relativeHeight="251660288" behindDoc="1" locked="0" layoutInCell="1" allowOverlap="1" wp14:anchorId="379C945C" wp14:editId="5E3ABFF6">
+            <wp:simplePos x="0" y="0"/>
+            <wp:positionH relativeFrom="margin">
+              <wp:posOffset>252730</wp:posOffset>
+            </wp:positionH>
+            <wp:positionV relativeFrom="page">
+              <wp:posOffset>6629400</wp:posOffset>
+            </wp:positionV>
+            <wp:extent cx="5781675" cy="2987675"/>
+            <wp:effectExtent l="0" t="0" r="9525" b="3175"/>
+            <wp:wrapTight wrapText="bothSides">
+              <wp:wrapPolygon edited="0">
+                <wp:start x="0" y="0"/>
+                <wp:lineTo x="0" y="21485"/>
+                <wp:lineTo x="21564" y="21485"/>
+                <wp:lineTo x="21564" y="0"/>
+                <wp:lineTo x="0" y="0"/>
+              </wp:wrapPolygon>
+            </wp:wrapTight>
+            <wp:docPr id="3" name="Imagen 3" descr="Captura de pantalla de computadora&#10;&#10;Descripción generada automáticamente"/>
+            <wp:cNvGraphicFramePr>
+              <a:graphicFrameLocks xmlns:a="http://schemas.openxmlformats.org/drawingml/2006/main" noChangeAspect="1"/>
+            </wp:cNvGraphicFramePr>
+            <a:graphic xmlns:a="http://schemas.openxmlformats.org/drawingml/2006/main">
+              <a:graphicData uri="http://schemas.openxmlformats.org/drawingml/2006/picture">
+                <pic:pic xmlns:pic="http://schemas.openxmlformats.org/drawingml/2006/picture">
+                  <pic:nvPicPr>
+                    <pic:cNvPr id="3" name="Imagen 3" descr="Captura de pantalla de computadora&#10;&#10;Descripción generada automáticamente"/>
+                    <pic:cNvPicPr/>
+                  </pic:nvPicPr>
+                  <pic:blipFill>
+                    <a:blip r:embed="rId6" cstate="print">
+                      <a:extLst>
+                        <a:ext uri="{28A0092B-C50C-407E-A947-70E740481C1C}">
+                          <a14:useLocalDpi xmlns:a14="http://schemas.microsoft.com/office/drawing/2010/main" val="0"/>
+                        </a:ext>
+                      </a:extLst>
+                    </a:blip>
+                    <a:stretch>
+                      <a:fillRect/>
+                    </a:stretch>
+                  </pic:blipFill>
+                  <pic:spPr>
+                    <a:xfrm>
+                      <a:off x="0" y="0"/>
+                      <a:ext cx="5781675" cy="2987675"/>
+                    </a:xfrm>
+                    <a:prstGeom prst="rect">
+                      <a:avLst/>
+                    </a:prstGeom>
+                  </pic:spPr>
+                </pic:pic>
+              </a:graphicData>
+            </a:graphic>
+            <wp14:sizeRelH relativeFrom="margin">
+              <wp14:pctWidth>0</wp14:pctWidth>
+            </wp14:sizeRelH>
+            <wp14:sizeRelV relativeFrom="margin">
+              <wp14:pctHeight>0</wp14:pctHeight>
+            </wp14:sizeRelV>
+          </wp:anchor>
+        </w:drawing>
+      </w:r>
+      <w:r>
+        <w:rPr>
+          <w:rFonts w:ascii="Times New Roman" w:hAnsi="Times New Roman" w:cs="Times New Roman"/>
+          <w:sz w:val="24"/>
+          <w:szCs w:val="24"/>
+          <w:lang w:val="es-ES"/>
+        </w:rPr>
+        <w:t xml:space="preserve">Nos dirigimos a la barra lateral izquierda y nos ubicamos en la pestaña </w:t>
+      </w:r>
+      <w:proofErr w:type="spellStart"/>
+      <w:r>
+        <w:rPr>
+          <w:rFonts w:ascii="Times New Roman" w:hAnsi="Times New Roman" w:cs="Times New Roman"/>
+          <w:b/>
+          <w:bCs/>
+          <w:sz w:val="24"/>
+          <w:szCs w:val="24"/>
+          <w:lang w:val="es-ES"/>
+        </w:rPr>
+        <w:t>instance</w:t>
+      </w:r>
+      <w:proofErr w:type="spellEnd"/>
+      <w:r>
+        <w:rPr>
+          <w:rFonts w:ascii="Times New Roman" w:hAnsi="Times New Roman" w:cs="Times New Roman"/>
+          <w:sz w:val="24"/>
+          <w:szCs w:val="24"/>
+          <w:lang w:val="es-ES"/>
+        </w:rPr>
+        <w:t xml:space="preserve"> para darle </w:t>
+      </w:r>
+      <w:proofErr w:type="spellStart"/>
+      <w:proofErr w:type="gramStart"/>
+      <w:r>
+        <w:rPr>
+          <w:rFonts w:ascii="Times New Roman" w:hAnsi="Times New Roman" w:cs="Times New Roman"/>
+          <w:sz w:val="24"/>
+          <w:szCs w:val="24"/>
+          <w:lang w:val="es-ES"/>
+        </w:rPr>
+        <w:t>click</w:t>
+      </w:r>
+      <w:proofErr w:type="spellEnd"/>
+      <w:proofErr w:type="gramEnd"/>
+      <w:r>
+        <w:rPr>
+          <w:rFonts w:ascii="Times New Roman" w:hAnsi="Times New Roman" w:cs="Times New Roman"/>
+          <w:sz w:val="24"/>
+          <w:szCs w:val="24"/>
+          <w:lang w:val="es-ES"/>
+        </w:rPr>
+        <w:t xml:space="preserve"> a </w:t>
+      </w:r>
+      <w:proofErr w:type="spellStart"/>
+      <w:r>
+        <w:rPr>
+          <w:rFonts w:ascii="Times New Roman" w:hAnsi="Times New Roman" w:cs="Times New Roman"/>
+          <w:b/>
+          <w:bCs/>
+          <w:sz w:val="24"/>
+          <w:szCs w:val="24"/>
+          <w:lang w:val="es-ES"/>
+        </w:rPr>
+        <w:t>launch</w:t>
+      </w:r>
+      <w:proofErr w:type="spellEnd"/>
+      <w:r>
+        <w:rPr>
+          <w:rFonts w:ascii="Times New Roman" w:hAnsi="Times New Roman" w:cs="Times New Roman"/>
+          <w:b/>
+          <w:bCs/>
+          <w:sz w:val="24"/>
+          <w:szCs w:val="24"/>
+          <w:lang w:val="es-ES"/>
+        </w:rPr>
+        <w:t xml:space="preserve"> </w:t>
+      </w:r>
+      <w:proofErr w:type="spellStart"/>
+      <w:r>
+        <w:rPr>
+          <w:rFonts w:ascii="Times New Roman" w:hAnsi="Times New Roman" w:cs="Times New Roman"/>
+          <w:b/>
+          <w:bCs/>
+          <w:sz w:val="24"/>
+          <w:szCs w:val="24"/>
+          <w:lang w:val="es-ES"/>
+        </w:rPr>
+        <w:t>instances</w:t>
+      </w:r>
+      <w:proofErr w:type="spellEnd"/>
+    </w:p>
+    <w:p>
+      <w:pPr>
+        <w:pStyle w:val="Prrafodelista"/>
+        <w:rPr>
+          <w:rFonts w:ascii="Times New Roman" w:hAnsi="Times New Roman" w:cs="Times New Roman"/>
+          <w:b/>
+          <w:bCs/>
+          <w:sz w:val="24"/>
+          <w:szCs w:val="24"/>
+          <w:lang w:val="es-ES"/>
+        </w:rPr>
+      </w:pPr>
+    </w:p>
+    <w:p>
+      <w:pPr>
+        <w:pStyle w:val="Prrafodelista"/>
+        <w:numPr>
+          <w:ilvl w:val="0"/>
+          <w:numId w:val="1"/>
+        </w:numPr>
+        <w:rPr>
+          <w:rFonts w:ascii="Times New Roman" w:hAnsi="Times New Roman" w:cs="Times New Roman"/>
+          <w:b/>
+          <w:bCs/>
+          <w:sz w:val="24"/>
+          <w:szCs w:val="24"/>
+          <w:lang w:val="es-ES"/>
+        </w:rPr>
+      </w:pPr>
+      <w:r>
+        <w:rPr>
+          <w:rFonts w:ascii="Times New Roman" w:hAnsi="Times New Roman" w:cs="Times New Roman"/>
+          <w:sz w:val="24"/>
+          <w:szCs w:val="24"/>
+          <w:lang w:val="es-ES"/>
+        </w:rPr>
+        <w:t>La siguiente vista nos muestra las maquinas con sus respetivos sistemas operativos</w:t>
+      </w:r>
+      <w:r>
+        <w:rPr>
+          <w:rFonts w:ascii="Times New Roman" w:hAnsi="Times New Roman" w:cs="Times New Roman"/>
+          <w:sz w:val="24"/>
+          <w:szCs w:val="24"/>
+          <w:lang w:val="es-ES"/>
+        </w:rPr>
+        <w:t>, primero debemos elegir una de las imágenes</w:t>
+      </w:r>
+    </w:p>
+    <w:p>
+      <w:pPr>
+        <w:pStyle w:val="Prrafodelista"/>
+        <w:rPr>
+          <w:rFonts w:ascii="Times New Roman" w:hAnsi="Times New Roman" w:cs="Times New Roman"/>
+          <w:b/>
+          <w:bCs/>
+          <w:sz w:val="24"/>
+          <w:szCs w:val="24"/>
+          <w:lang w:val="es-ES"/>
+        </w:rPr>
+      </w:pPr>
+    </w:p>
+    <w:p>
+      <w:pPr>
+        <w:pStyle w:val="Prrafodelista"/>
+        <w:rPr>
+          <w:rFonts w:ascii="Times New Roman" w:hAnsi="Times New Roman" w:cs="Times New Roman"/>
+          <w:sz w:val="24"/>
+          <w:szCs w:val="24"/>
+          <w:lang w:val="es-ES"/>
+        </w:rPr>
+      </w:pPr>
+      <w:r>
+        <w:rPr>
+          <w:rFonts w:ascii="Times New Roman" w:hAnsi="Times New Roman" w:cs="Times New Roman"/>
+          <w:sz w:val="24"/>
+          <w:szCs w:val="24"/>
+          <w:lang w:val="es-ES"/>
+        </w:rPr>
+        <w:t xml:space="preserve">En este caso buscamos el sistema operativo </w:t>
+      </w:r>
+      <w:r>
+        <w:rPr>
+          <w:rFonts w:ascii="Times New Roman" w:hAnsi="Times New Roman" w:cs="Times New Roman"/>
+          <w:sz w:val="24"/>
+          <w:szCs w:val="24"/>
+          <w:lang w:val="es-ES"/>
+        </w:rPr>
+        <w:t>Ubuntu Server 18.04</w:t>
+      </w:r>
+      <w:r>
+        <w:rPr>
+          <w:rFonts w:ascii="Times New Roman" w:hAnsi="Times New Roman" w:cs="Times New Roman"/>
+          <w:sz w:val="24"/>
+          <w:szCs w:val="24"/>
+          <w:lang w:val="es-ES"/>
+        </w:rPr>
+        <w:t xml:space="preserve"> elegimos la Free </w:t>
+      </w:r>
+      <w:proofErr w:type="spellStart"/>
+      <w:r>
+        <w:rPr>
+          <w:rFonts w:ascii="Times New Roman" w:hAnsi="Times New Roman" w:cs="Times New Roman"/>
+          <w:sz w:val="24"/>
+          <w:szCs w:val="24"/>
+          <w:lang w:val="es-ES"/>
+        </w:rPr>
+        <w:t>Tier</w:t>
+      </w:r>
+      <w:proofErr w:type="spellEnd"/>
+    </w:p>
+    <w:p>
+      <w:pPr>
+        <w:pStyle w:val="Prrafodelista"/>
+        <w:rPr>
+          <w:rFonts w:ascii="Times New Roman" w:hAnsi="Times New Roman" w:cs="Times New Roman"/>
+          <w:sz w:val="24"/>
+          <w:szCs w:val="24"/>
+          <w:lang w:val="es-ES"/>
+        </w:rPr>
+      </w:pPr>
+    </w:p>
+    <w:p>
+      <w:pPr>
+        <w:pStyle w:val="Prrafodelista"/>
+        <w:rPr>
+          <w:rFonts w:ascii="Times New Roman" w:hAnsi="Times New Roman" w:cs="Times New Roman"/>
+          <w:sz w:val="24"/>
+          <w:szCs w:val="24"/>
+          <w:lang w:val="es-ES"/>
+        </w:rPr>
+      </w:pPr>
+      <w:r>
+        <w:rPr>
+          <w:noProof/>
+        </w:rPr>
+        <mc:AlternateContent>
+          <mc:Choice Requires="wps">
+            <w:drawing>
+              <wp:anchor distT="0" distB="0" distL="114300" distR="114300" simplePos="0" relativeHeight="251666432" behindDoc="0" locked="0" layoutInCell="1" allowOverlap="1" wp14:anchorId="77E6B755" wp14:editId="2E5308C8">
+                <wp:simplePos x="0" y="0"/>
+                <wp:positionH relativeFrom="column">
+                  <wp:posOffset>1102797</wp:posOffset>
+                </wp:positionH>
+                <wp:positionV relativeFrom="paragraph">
+                  <wp:posOffset>1386260</wp:posOffset>
+                </wp:positionV>
+                <wp:extent cx="4762280" cy="311847"/>
+                <wp:effectExtent l="0" t="0" r="19685" b="12065"/>
+                <wp:wrapNone/>
+                <wp:docPr id="8" name="Cuadro de texto 8"/>
+                <wp:cNvGraphicFramePr/>
+                <a:graphic xmlns:a="http://schemas.openxmlformats.org/drawingml/2006/main">
+                  <a:graphicData uri="http://schemas.microsoft.com/office/word/2010/wordprocessingShape">
+                    <wps:wsp>
+                      <wps:cNvSpPr txBox="1"/>
+                      <wps:spPr>
+                        <a:xfrm>
+                          <a:off x="0" y="0"/>
+                          <a:ext cx="4762280" cy="311847"/>
+                        </a:xfrm>
+                        <a:prstGeom prst="rect">
+                          <a:avLst/>
+                        </a:prstGeom>
+                        <a:noFill/>
+                        <a:ln w="9525" cap="flat" cmpd="sng" algn="ctr">
+                          <a:solidFill>
+                            <a:srgbClr val="FF0000"/>
+                          </a:solidFill>
+                          <a:prstDash val="solid"/>
+                          <a:round/>
+                          <a:headEnd type="none" w="med" len="med"/>
+                          <a:tailEnd type="none" w="med" len="med"/>
+                        </a:ln>
+                      </wps:spPr>
+                      <wps:style>
+                        <a:lnRef idx="0">
+                          <a:scrgbClr r="0" g="0" b="0"/>
+                        </a:lnRef>
+                        <a:fillRef idx="0">
+                          <a:scrgbClr r="0" g="0" b="0"/>
+                        </a:fillRef>
+                        <a:effectRef idx="0">
+                          <a:scrgbClr r="0" g="0" b="0"/>
+                        </a:effectRef>
+                        <a:fontRef idx="minor">
+                          <a:schemeClr val="accent2"/>
+                        </a:fontRef>
+                      </wps:style>
+                      <wps:txbx>
+                        <w:txbxContent>
+                          <w:p/>
+                        </w:txbxContent>
+                      </wps:txbx>
+                      <wps:bodyPr rot="0" spcFirstLastPara="0" vertOverflow="overflow" horzOverflow="overflow" vert="horz" wrap="square" lIns="91440" tIns="45720" rIns="91440" bIns="45720" numCol="1" spcCol="0" rtlCol="0" fromWordArt="0" anchor="t" anchorCtr="0" forceAA="0" compatLnSpc="1">
+                        <a:prstTxWarp prst="textNoShape">
+                          <a:avLst/>
+                        </a:prstTxWarp>
+                        <a:noAutofit/>
+                      </wps:bodyPr>
+                    </wps:wsp>
+                  </a:graphicData>
+                </a:graphic>
+                <wp14:sizeRelH relativeFrom="margin">
+                  <wp14:pctWidth>0</wp14:pctWidth>
+                </wp14:sizeRelH>
+                <wp14:sizeRelV relativeFrom="margin">
+                  <wp14:pctHeight>0</wp14:pctHeight>
+                </wp14:sizeRelV>
+              </wp:anchor>
+            </w:drawing>
+          </mc:Choice>
+          <mc:Fallback>
+            <w:pict>
+              <v:shape w14:anchorId="77E6B755" id="Cuadro de texto 8" o:spid="_x0000_s1029" type="#_x0000_t202" style="position:absolute;left:0;text-align:left;margin-left:86.85pt;margin-top:109.15pt;width:375pt;height:24.55pt;z-index:251666432;visibility:visible;mso-wrap-style:square;mso-width-percent:0;mso-height-percent:0;mso-wrap-distance-left:9pt;mso-wrap-distance-top:0;mso-wrap-distance-right:9pt;mso-wrap-distance-bottom:0;mso-position-horizontal:absolute;mso-position-horizontal-relative:text;mso-position-vertical:absolute;mso-position-vertical-relative:text;mso-width-percent:0;mso-height-percent:0;mso-width-relative:margin;mso-height-relative:margin;v-text-anchor:top" o:gfxdata="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" filled="f" strokecolor="red">
+                <v:stroke joinstyle="round"/>
+                <v:textbox>
+                  <w:txbxContent>
+                    <w:p/>
+                  </w:txbxContent>
+                </v:textbox>
+              </v:shape>
+            </w:pict>
+          </mc:Fallback>
+        </mc:AlternateContent>
+      </w:r>
+      <w:r>
+        <w:rPr>
+          <w:noProof/>
+        </w:rPr>
+        <w:drawing>
+          <wp:inline distT="0" distB="0" distL="0" distR="0" wp14:anchorId="45FEB8ED" wp14:editId="011461B3">
+            <wp:extent cx="5612130" cy="2946400"/>
+            <wp:effectExtent l="0" t="0" r="7620" b="6350"/>
+            <wp:docPr id="7" name="Imagen 7" descr="Interfaz de usuario gráfica, Texto, Aplicación&#10;&#10;Descripción generada automáticamente"/>
+            <wp:cNvGraphicFramePr>
+              <a:graphicFrameLocks xmlns:a="http://schemas.openxmlformats.org/drawingml/2006/main" noChangeAspect="1"/>
+            </wp:cNvGraphicFramePr>
+            <a:graphic xmlns:a="http://schemas.openxmlformats.org/drawingml/2006/main">
+              <a:graphicData uri="http://schemas.openxmlformats.org/drawingml/2006/picture">
+                <pic:pic xmlns:pic="http://schemas.openxmlformats.org/drawingml/2006/picture">
+                  <pic:nvPicPr>
+                    <pic:cNvPr id="7" name="Imagen 7" descr="Interfaz de usuario gráfica, Texto, Aplicación&#10;&#10;Descripción generada automáticamente"/>
+                    <pic:cNvPicPr/>
+                  </pic:nvPicPr>
+                  <pic:blipFill>
+                    <a:blip r:embed="rId7"/>
+                    <a:stretch>
+                      <a:fillRect/>
+                    </a:stretch>
+                  </pic:blipFill>
+                  <pic:spPr>
+                    <a:xfrm>
+                      <a:off x="0" y="0"/>
+                      <a:ext cx="5612130" cy="2946400"/>
+                    </a:xfrm>
+                    <a:prstGeom prst="rect">
+                      <a:avLst/>
+                    </a:prstGeom>
+                  </pic:spPr>
+                </pic:pic>
+              </a:graphicData>
+            </a:graphic>
+          </wp:inline>
+        </w:drawing>
+      </w:r>
+    </w:p>
+    <w:p>
+      <w:pPr>
+        <w:pStyle w:val="Prrafodelista"/>
+        <w:rPr>
+          <w:rFonts w:ascii="Times New Roman" w:hAnsi="Times New Roman" w:cs="Times New Roman"/>
+          <w:sz w:val="24"/>
+          <w:szCs w:val="24"/>
+          <w:lang w:val="es-ES"/>
+        </w:rPr>
+      </w:pPr>
+    </w:p>
+    <w:p>
+      <w:pPr>
+        <w:pStyle w:val="Prrafodelista"/>
+        <w:numPr>
+          <w:ilvl w:val="0"/>
+          <w:numId w:val="1"/>
+        </w:numPr>
+        <w:rPr>
+          <w:rFonts w:ascii="Times New Roman" w:hAnsi="Times New Roman" w:cs="Times New Roman"/>
+          <w:sz w:val="24"/>
+          <w:szCs w:val="24"/>
+          <w:lang w:val="es-ES"/>
+        </w:rPr>
+      </w:pPr>
+      <w:r>
+        <w:rPr>
+          <w:rFonts w:ascii="Times New Roman" w:hAnsi="Times New Roman" w:cs="Times New Roman"/>
+          <w:sz w:val="24"/>
+          <w:szCs w:val="24"/>
+          <w:lang w:val="es-ES"/>
+        </w:rPr>
+        <w:t xml:space="preserve">A continuación, elegimos el tipo de instancia, en este caso escogemos el tipo2.micro la cual es free </w:t>
+      </w:r>
+      <w:proofErr w:type="spellStart"/>
+      <w:r>
+        <w:rPr>
+          <w:rFonts w:ascii="Times New Roman" w:hAnsi="Times New Roman" w:cs="Times New Roman"/>
+          <w:sz w:val="24"/>
+          <w:szCs w:val="24"/>
+          <w:lang w:val="es-ES"/>
+        </w:rPr>
+        <w:t>tier</w:t>
+      </w:r>
+      <w:proofErr w:type="spellEnd"/>
+    </w:p>
+    <w:p>
+      <w:pPr>
+        <w:pStyle w:val="Prrafodelista"/>
+        <w:rPr>
+          <w:rFonts w:ascii="Times New Roman" w:hAnsi="Times New Roman" w:cs="Times New Roman"/>
+          <w:sz w:val="24"/>
+          <w:szCs w:val="24"/>
+          <w:lang w:val="es-ES"/>
+        </w:rPr>
+      </w:pPr>
+    </w:p>
+    <w:p>
+      <w:pPr>
+        <w:pStyle w:val="Prrafodelista"/>
+        <w:rPr>
+          <w:rFonts w:ascii="Times New Roman" w:hAnsi="Times New Roman" w:cs="Times New Roman"/>
+          <w:sz w:val="24"/>
+          <w:szCs w:val="24"/>
+          <w:lang w:val="es-ES"/>
+        </w:rPr>
+      </w:pPr>
+      <w:r>
+        <w:rPr>
+          <w:noProof/>
+        </w:rPr>
+        <mc:AlternateContent>
+          <mc:Choice Requires="wps">
+            <w:drawing>
+              <wp:anchor distT="0" distB="0" distL="114300" distR="114300" simplePos="0" relativeHeight="251668480" behindDoc="0" locked="0" layoutInCell="1" allowOverlap="1" wp14:anchorId="0072A764" wp14:editId="600A92C4">
+                <wp:simplePos x="0" y="0"/>
+                <wp:positionH relativeFrom="column">
+                  <wp:posOffset>510126</wp:posOffset>
+                </wp:positionH>
+                <wp:positionV relativeFrom="paragraph">
+                  <wp:posOffset>991373</wp:posOffset>
+                </wp:positionV>
+                <wp:extent cx="5466522" cy="168965"/>
+                <wp:effectExtent l="0" t="0" r="20320" b="21590"/>
+                <wp:wrapNone/>
+                <wp:docPr id="10" name="Cuadro de texto 10"/>
+                <wp:cNvGraphicFramePr/>
+                <a:graphic xmlns:a="http://schemas.openxmlformats.org/drawingml/2006/main">
+                  <a:graphicData uri="http://schemas.microsoft.com/office/word/2010/wordprocessingShape">
+                    <wps:wsp>
+                      <wps:cNvSpPr txBox="1"/>
+                      <wps:spPr>
+                        <a:xfrm>
+                          <a:off x="0" y="0"/>
+                          <a:ext cx="5466522" cy="168965"/>
+                        </a:xfrm>
+                        <a:prstGeom prst="rect">
+                          <a:avLst/>
+                        </a:prstGeom>
+                        <a:noFill/>
+                        <a:ln w="9525" cap="flat" cmpd="sng" algn="ctr">
+                          <a:solidFill>
+                            <a:srgbClr val="FF0000"/>
+                          </a:solidFill>
+                          <a:prstDash val="solid"/>
+                          <a:round/>
+                          <a:headEnd type="none" w="med" len="med"/>
+                          <a:tailEnd type="none" w="med" len="med"/>
+                        </a:ln>
+                      </wps:spPr>
+                      <wps:style>
+                        <a:lnRef idx="0">
+                          <a:scrgbClr r="0" g="0" b="0"/>
+                        </a:lnRef>
+                        <a:fillRef idx="0">
+                          <a:scrgbClr r="0" g="0" b="0"/>
+                        </a:fillRef>
+                        <a:effectRef idx="0">
+                          <a:scrgbClr r="0" g="0" b="0"/>
+                        </a:effectRef>
+                        <a:fontRef idx="minor">
+                          <a:schemeClr val="accent2"/>
+                        </a:fontRef>
+                      </wps:style>
+                      <wps:txbx>
+                        <w:txbxContent>
+                          <w:p/>
+                        </w:txbxContent>
+                      </wps:txbx>
+                      <wps:bodyPr rot="0" spcFirstLastPara="0" vertOverflow="overflow" horzOverflow="overflow" vert="horz" wrap="square" lIns="91440" tIns="45720" rIns="91440" bIns="45720" numCol="1" spcCol="0" rtlCol="0" fromWordArt="0" anchor="t" anchorCtr="0" forceAA="0" compatLnSpc="1">
+                        <a:prstTxWarp prst="textNoShape">
+                          <a:avLst/>
+                        </a:prstTxWarp>
+                        <a:noAutofit/>
+                      </wps:bodyPr>
+                    </wps:wsp>
+                  </a:graphicData>
+                </a:graphic>
+                <wp14:sizeRelH relativeFrom="margin">
+                  <wp14:pctWidth>0</wp14:pctWidth>
+                </wp14:sizeRelH>
+                <wp14:sizeRelV relativeFrom="margin">
+                  <wp14:pctHeight>0</wp14:pctHeight>
+                </wp14:sizeRelV>
+              </wp:anchor>
+            </w:drawing>
+          </mc:Choice>
+          <mc:Fallback>
+            <w:pict>
+              <v:shape w14:anchorId="0072A764" id="Cuadro de texto 10" o:spid="_x0000_s1030" type="#_x0000_t202" style="position:absolute;left:0;text-align:left;margin-left:40.15pt;margin-top:78.05pt;width:430.45pt;height:13.3pt;z-index:251668480;visibility:visible;mso-wrap-style:square;mso-width-percent:0;mso-height-percent:0;mso-wrap-distance-left:9pt;mso-wrap-distance-top:0;mso-wrap-distance-right:9pt;mso-wrap-distance-bottom:0;mso-position-horizontal:absolute;mso-position-horizontal-relative:text;mso-position-vertical:absolute;mso-position-vertical-relative:text;mso-width-percent:0;mso-height-percent:0;mso-width-relative:margin;mso-height-relative:margin;v-text-anchor:top" o:gfxdata="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" filled="f" strokecolor="red">
+                <v:stroke joinstyle="round"/>
+                <v:textbox>
+                  <w:txbxContent>
+                    <w:p/>
+                  </w:txbxContent>
+                </v:textbox>
+              </v:shape>
+            </w:pict>
+          </mc:Fallback>
+        </mc:AlternateContent>
+      </w:r>
+      <w:r>
+        <w:rPr>
+          <w:noProof/>
+        </w:rPr>
+        <w:drawing>
+          <wp:inline distT="0" distB="0" distL="0" distR="0" wp14:anchorId="32D645D6" wp14:editId="1FA5DDD0">
+            <wp:extent cx="5612130" cy="2950845"/>
+            <wp:effectExtent l="0" t="0" r="7620" b="1905"/>
+            <wp:docPr id="9" name="Imagen 9" descr="Captura de pantalla de computadora&#10;&#10;Descripción generada automáticamente"/>
+            <wp:cNvGraphicFramePr>
+              <a:graphicFrameLocks xmlns:a="http://schemas.openxmlformats.org/drawingml/2006/main" noChangeAspect="1"/>
+            </wp:cNvGraphicFramePr>
+            <a:graphic xmlns:a="http://schemas.openxmlformats.org/drawingml/2006/main">
+              <a:graphicData uri="http://schemas.openxmlformats.org/drawingml/2006/picture">
+                <pic:pic xmlns:pic="http://schemas.openxmlformats.org/drawingml/2006/picture">
+                  <pic:nvPicPr>
+                    <pic:cNvPr id="9" name="Imagen 9" descr="Captura de pantalla de computadora&#10;&#10;Descripción generada automáticamente"/>
+                    <pic:cNvPicPr/>
+                  </pic:nvPicPr>
+                  <pic:blipFill>
+                    <a:blip r:embed="rId8"/>
+                    <a:stretch>
+                      <a:fillRect/>
+                    </a:stretch>
+                  </pic:blipFill>
+                  <pic:spPr>
+                    <a:xfrm>
+                      <a:off x="0" y="0"/>
+                      <a:ext cx="5612130" cy="2950845"/>
+                    </a:xfrm>
+                    <a:prstGeom prst="rect">
+                      <a:avLst/>
+                    </a:prstGeom>
+                  </pic:spPr>
+                </pic:pic>
+              </a:graphicData>
+            </a:graphic>
+          </wp:inline>
+        </w:drawing>
+      </w:r>
+    </w:p>
+    <w:p>
+      <w:pPr>
+        <w:pStyle w:val="Prrafodelista"/>
+        <w:rPr>
+          <w:rFonts w:ascii="Times New Roman" w:hAnsi="Times New Roman" w:cs="Times New Roman"/>
+          <w:sz w:val="24"/>
+          <w:szCs w:val="24"/>
+          <w:lang w:val="es-ES"/>
+        </w:rPr>
+      </w:pPr>
+    </w:p>
+    <w:p>
+      <w:pPr>
+        <w:pStyle w:val="Prrafodelista"/>
+        <w:numPr>
+          <w:ilvl w:val="0"/>
+          <w:numId w:val="1"/>
+        </w:numPr>
+        <w:rPr>
+          <w:rFonts w:ascii="Times New Roman" w:hAnsi="Times New Roman" w:cs="Times New Roman"/>
+          <w:b/>
+          <w:bCs/>
+          <w:sz w:val="24"/>
+          <w:szCs w:val="24"/>
+          <w:lang w:val="es-ES"/>
+        </w:rPr>
+      </w:pPr>
+      <w:r>
+        <w:rPr>
+          <w:noProof/>
+        </w:rPr>
+        <w:lastRenderedPageBreak/>
+        <w:drawing>
+          <wp:anchor distT="0" distB="0" distL="114300" distR="114300" simplePos="0" relativeHeight="251672576" behindDoc="1" locked="0" layoutInCell="1" allowOverlap="1" wp14:anchorId="08F5F339" wp14:editId="3C278CC3">
+            <wp:simplePos x="0" y="0"/>
+            <wp:positionH relativeFrom="column">
+              <wp:posOffset>291410</wp:posOffset>
+            </wp:positionH>
+            <wp:positionV relativeFrom="paragraph">
+              <wp:posOffset>550904</wp:posOffset>
+            </wp:positionV>
+            <wp:extent cx="5612130" cy="2949575"/>
+            <wp:effectExtent l="0" t="0" r="7620" b="3175"/>
+            <wp:wrapTight wrapText="bothSides">
+              <wp:wrapPolygon edited="0">
+                <wp:start x="0" y="0"/>
+                <wp:lineTo x="0" y="21484"/>
+                <wp:lineTo x="21556" y="21484"/>
+                <wp:lineTo x="21556" y="0"/>
+                <wp:lineTo x="0" y="0"/>
+              </wp:wrapPolygon>
+            </wp:wrapTight>
+            <wp:docPr id="11" name="Imagen 11" descr="Captura de pantalla de computadora&#10;&#10;Descripción generada automáticamente"/>
+            <wp:cNvGraphicFramePr>
+              <a:graphicFrameLocks xmlns:a="http://schemas.openxmlformats.org/drawingml/2006/main" noChangeAspect="1"/>
+            </wp:cNvGraphicFramePr>
+            <a:graphic xmlns:a="http://schemas.openxmlformats.org/drawingml/2006/main">
+              <a:graphicData uri="http://schemas.openxmlformats.org/drawingml/2006/picture">
+                <pic:pic xmlns:pic="http://schemas.openxmlformats.org/drawingml/2006/picture">
+                  <pic:nvPicPr>
+                    <pic:cNvPr id="11" name="Imagen 11" descr="Captura de pantalla de computadora&#10;&#10;Descripción generada automáticamente"/>
+                    <pic:cNvPicPr/>
+                  </pic:nvPicPr>
+                  <pic:blipFill>
+                    <a:blip r:embed="rId9" cstate="print">
+                      <a:extLst>
+                        <a:ext uri="{28A0092B-C50C-407E-A947-70E740481C1C}">
+                          <a14:useLocalDpi xmlns:a14="http://schemas.microsoft.com/office/drawing/2010/main" val="0"/>
+                        </a:ext>
+                      </a:extLst>
+                    </a:blip>
+                    <a:stretch>
+                      <a:fillRect/>
+                    </a:stretch>
+                  </pic:blipFill>
+                  <pic:spPr>
+                    <a:xfrm>
+                      <a:off x="0" y="0"/>
+                      <a:ext cx="5612130" cy="2949575"/>
+                    </a:xfrm>
+                    <a:prstGeom prst="rect">
+                      <a:avLst/>
+                    </a:prstGeom>
+                  </pic:spPr>
+                </pic:pic>
+              </a:graphicData>
+            </a:graphic>
+          </wp:anchor>
+        </w:drawing>
+      </w:r>
+      <w:r>
+        <w:rPr>
+          <w:rFonts w:ascii="Times New Roman" w:hAnsi="Times New Roman" w:cs="Times New Roman"/>
+          <w:sz w:val="24"/>
+          <w:szCs w:val="24"/>
+          <w:lang w:val="es-ES"/>
+        </w:rPr>
+        <w:t xml:space="preserve">Luego configuramos los detalles de la instancia. En este caso dejamos todo igual y damos </w:t>
+      </w:r>
+      <w:proofErr w:type="spellStart"/>
+      <w:proofErr w:type="gramStart"/>
+      <w:r>
+        <w:rPr>
+          <w:rFonts w:ascii="Times New Roman" w:hAnsi="Times New Roman" w:cs="Times New Roman"/>
+          <w:sz w:val="24"/>
+          <w:szCs w:val="24"/>
+          <w:lang w:val="es-ES"/>
+        </w:rPr>
+        <w:t>click</w:t>
+      </w:r>
+      <w:proofErr w:type="spellEnd"/>
+      <w:proofErr w:type="gramEnd"/>
+      <w:r>
+        <w:rPr>
+          <w:rFonts w:ascii="Times New Roman" w:hAnsi="Times New Roman" w:cs="Times New Roman"/>
+          <w:sz w:val="24"/>
+          <w:szCs w:val="24"/>
+          <w:lang w:val="es-ES"/>
+        </w:rPr>
+        <w:t xml:space="preserve"> en siguiente</w:t>
+      </w:r>
+    </w:p>
+    <w:p>
+      <w:pPr>
+        <w:rPr>
+          <w:rFonts w:ascii="Times New Roman" w:hAnsi="Times New Roman" w:cs="Times New Roman"/>
+          <w:b/>
+          <w:bCs/>
+          <w:sz w:val="24"/>
+          <w:szCs w:val="24"/>
+          <w:lang w:val="es-ES"/>
+        </w:rPr>
+      </w:pPr>
+    </w:p>
+    <w:p>
+      <w:pPr>
+        <w:pStyle w:val="Prrafodelista"/>
+        <w:numPr>
+          <w:ilvl w:val="0"/>
+          <w:numId w:val="1"/>
+        </w:numPr>
+        <w:rPr>
+          <w:rFonts w:ascii="Times New Roman" w:hAnsi="Times New Roman" w:cs="Times New Roman"/>
+          <w:b/>
+          <w:bCs/>
+          <w:sz w:val="24"/>
+          <w:szCs w:val="24"/>
+          <w:lang w:val="es-ES"/>
+        </w:rPr>
+      </w:pPr>
+      <w:r>
+        <w:rPr>
+          <w:noProof/>
+        </w:rPr>
+        <mc:AlternateContent>
+          <mc:Choice Requires="wps">
+            <w:drawing>
+              <wp:anchor distT="0" distB="0" distL="114300" distR="114300" simplePos="0" relativeHeight="251671552" behindDoc="0" locked="0" layoutInCell="1" allowOverlap="1" wp14:anchorId="0ED3D397" wp14:editId="309A3E0B">
+                <wp:simplePos x="0" y="0"/>
+                <wp:positionH relativeFrom="column">
+                  <wp:posOffset>1662817</wp:posOffset>
+                </wp:positionH>
+                <wp:positionV relativeFrom="paragraph">
+                  <wp:posOffset>1115668</wp:posOffset>
+                </wp:positionV>
+                <wp:extent cx="397566" cy="317445"/>
+                <wp:effectExtent l="0" t="0" r="21590" b="26035"/>
+                <wp:wrapNone/>
+                <wp:docPr id="13" name="Cuadro de texto 13"/>
+                <wp:cNvGraphicFramePr/>
+                <a:graphic xmlns:a="http://schemas.openxmlformats.org/drawingml/2006/main">
+                  <a:graphicData uri="http://schemas.microsoft.com/office/word/2010/wordprocessingShape">
+                    <wps:wsp>
+                      <wps:cNvSpPr txBox="1"/>
+                      <wps:spPr>
+                        <a:xfrm>
+                          <a:off x="0" y="0"/>
+                          <a:ext cx="397566" cy="317445"/>
+                        </a:xfrm>
+                        <a:prstGeom prst="rect">
+                          <a:avLst/>
+                        </a:prstGeom>
+                        <a:noFill/>
+                        <a:ln w="9525" cap="flat" cmpd="sng" algn="ctr">
+                          <a:solidFill>
+                            <a:srgbClr val="FF0000"/>
+                          </a:solidFill>
+                          <a:prstDash val="solid"/>
+                          <a:round/>
+                          <a:headEnd type="none" w="med" len="med"/>
+                          <a:tailEnd type="none" w="med" len="med"/>
+                        </a:ln>
+                      </wps:spPr>
+                      <wps:style>
+                        <a:lnRef idx="0">
+                          <a:scrgbClr r="0" g="0" b="0"/>
+                        </a:lnRef>
+                        <a:fillRef idx="0">
+                          <a:scrgbClr r="0" g="0" b="0"/>
+                        </a:fillRef>
+                        <a:effectRef idx="0">
+                          <a:scrgbClr r="0" g="0" b="0"/>
+                        </a:effectRef>
+                        <a:fontRef idx="minor">
+                          <a:schemeClr val="accent2"/>
+                        </a:fontRef>
+                      </wps:style>
+                      <wps:txbx>
+                        <w:txbxContent>
+                          <w:p/>
+                        </w:txbxContent>
+                      </wps:txbx>
+                      <wps:bodyPr rot="0" spcFirstLastPara="0" vertOverflow="overflow" horzOverflow="overflow" vert="horz" wrap="square" lIns="91440" tIns="45720" rIns="91440" bIns="45720" numCol="1" spcCol="0" rtlCol="0" fromWordArt="0" anchor="t" anchorCtr="0" forceAA="0" compatLnSpc="1">
+                        <a:prstTxWarp prst="textNoShape">
+                          <a:avLst/>
+                        </a:prstTxWarp>
+                        <a:noAutofit/>
+                      </wps:bodyPr>
+                    </wps:wsp>
+                  </a:graphicData>
+                </a:graphic>
+                <wp14:sizeRelH relativeFrom="margin">
+                  <wp14:pctWidth>0</wp14:pctWidth>
+                </wp14:sizeRelH>
+                <wp14:sizeRelV relativeFrom="margin">
+                  <wp14:pctHeight>0</wp14:pctHeight>
+                </wp14:sizeRelV>
+              </wp:anchor>
+            </w:drawing>
+          </mc:Choice>
+          <mc:Fallback>
+            <w:pict>
+              <v:shape w14:anchorId="0ED3D397" id="Cuadro de texto 13" o:spid="_x0000_s1031" type="#_x0000_t202" style="position:absolute;left:0;text-align:left;margin-left:130.95pt;margin-top:87.85pt;width:31.3pt;height:25pt;z-index:251671552;visibility:visible;mso-wrap-style:square;mso-width-percent:0;mso-height-percent:0;mso-wrap-distance-left:9pt;mso-wrap-distance-top:0;mso-wrap-distance-right:9pt;mso-wrap-distance-bottom:0;mso-position-horizontal:absolute;mso-position-horizontal-relative:text;mso-position-vertical:absolute;mso-position-vertical-relative:text;mso-width-percent:0;mso-height-percent:0;mso-width-relative:margin;mso-height-relative:margin;v-text-anchor:top" o:gfxdata="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" filled="f" strokecolor="red">
+                <v:stroke joinstyle="round"/>
+                <v:textbox>
+                  <w:txbxContent>
+                    <w:p/>
+                  </w:txbxContent>
+                </v:textbox>
+              </v:shape>
+            </w:pict>
+          </mc:Fallback>
+        </mc:AlternateContent>
+      </w:r>
+      <w:r>
+        <w:rPr>
+          <w:noProof/>
+        </w:rPr>
+        <w:drawing>
+          <wp:anchor distT="0" distB="0" distL="114300" distR="114300" simplePos="0" relativeHeight="251669504" behindDoc="1" locked="0" layoutInCell="1" allowOverlap="1" wp14:anchorId="0B222630" wp14:editId="24CCBCAE">
+            <wp:simplePos x="0" y="0"/>
+            <wp:positionH relativeFrom="column">
+              <wp:posOffset>192018</wp:posOffset>
+            </wp:positionH>
+            <wp:positionV relativeFrom="paragraph">
+              <wp:posOffset>528817</wp:posOffset>
+            </wp:positionV>
+            <wp:extent cx="5612130" cy="2950845"/>
+            <wp:effectExtent l="0" t="0" r="7620" b="1905"/>
+            <wp:wrapTight wrapText="bothSides">
+              <wp:wrapPolygon edited="0">
+                <wp:start x="0" y="0"/>
+                <wp:lineTo x="0" y="21474"/>
+                <wp:lineTo x="21556" y="21474"/>
+                <wp:lineTo x="21556" y="0"/>
+                <wp:lineTo x="0" y="0"/>
+              </wp:wrapPolygon>
+            </wp:wrapTight>
+            <wp:docPr id="12" name="Imagen 12" descr="Captura de pantalla de computadora&#10;&#10;Descripción generada automáticamente"/>
+            <wp:cNvGraphicFramePr>
+              <a:graphicFrameLocks xmlns:a="http://schemas.openxmlformats.org/drawingml/2006/main" noChangeAspect="1"/>
+            </wp:cNvGraphicFramePr>
+            <a:graphic xmlns:a="http://schemas.openxmlformats.org/drawingml/2006/main">
+              <a:graphicData uri="http://schemas.openxmlformats.org/drawingml/2006/picture">
+                <pic:pic xmlns:pic="http://schemas.openxmlformats.org/drawingml/2006/picture">
+                  <pic:nvPicPr>
+                    <pic:cNvPr id="12" name="Imagen 12" descr="Captura de pantalla de computadora&#10;&#10;Descripción generada automáticamente"/>
+                    <pic:cNvPicPr/>
+                  </pic:nvPicPr>
+                  <pic:blipFill>
+                    <a:blip r:embed="rId10" cstate="print">
+                      <a:extLst>
+                        <a:ext uri="{28A0092B-C50C-407E-A947-70E740481C1C}">
+                          <a14:useLocalDpi xmlns:a14="http://schemas.microsoft.com/office/drawing/2010/main" val="0"/>
+                        </a:ext>
+                      </a:extLst>
+                    </a:blip>
+                    <a:stretch>
+                      <a:fillRect/>
+                    </a:stretch>
+                  </pic:blipFill>
+                  <pic:spPr>
+                    <a:xfrm>
+                      <a:off x="0" y="0"/>
+                      <a:ext cx="5612130" cy="2950845"/>
+                    </a:xfrm>
+                    <a:prstGeom prst="rect">
+                      <a:avLst/>
+                    </a:prstGeom>
+                  </pic:spPr>
+                </pic:pic>
+              </a:graphicData>
+            </a:graphic>
+          </wp:anchor>
+        </w:drawing>
+      </w:r>
+      <w:r>
+        <w:rPr>
+          <w:rFonts w:ascii="Times New Roman" w:hAnsi="Times New Roman" w:cs="Times New Roman"/>
+          <w:sz w:val="24"/>
+          <w:szCs w:val="24"/>
+          <w:lang w:val="es-ES"/>
+        </w:rPr>
+        <w:t>Le agregamos la capacidad de almacenamiento a la máquina, le damos un valor de 10GB y continuamos</w:t>
+      </w:r>
+    </w:p>
+    <w:p>
+      <w:pPr>
+        <w:pStyle w:val="Prrafodelista"/>
+        <w:rPr>
+          <w:rFonts w:ascii="Times New Roman" w:hAnsi="Times New Roman" w:cs="Times New Roman"/>
+          <w:b/>
+          <w:bCs/>
+          <w:sz w:val="24"/>
+          <w:szCs w:val="24"/>
+          <w:lang w:val="es-ES"/>
+        </w:rPr>
+      </w:pPr>
+    </w:p>
+    <w:p>
+      <w:pPr>
+        <w:pStyle w:val="Prrafodelista"/>
+        <w:rPr>
+          <w:rFonts w:ascii="Times New Roman" w:hAnsi="Times New Roman" w:cs="Times New Roman"/>
+          <w:b/>
+          <w:bCs/>
+          <w:sz w:val="24"/>
+          <w:szCs w:val="24"/>
+          <w:lang w:val="es-ES"/>
+        </w:rPr>
+      </w:pPr>
+    </w:p>
+    <w:p>
+      <w:pPr>
+        <w:pStyle w:val="Prrafodelista"/>
+        <w:rPr>
+          <w:rFonts w:ascii="Times New Roman" w:hAnsi="Times New Roman" w:cs="Times New Roman"/>
+          <w:b/>
+          <w:bCs/>
+          <w:sz w:val="24"/>
+          <w:szCs w:val="24"/>
+          <w:lang w:val="es-ES"/>
+        </w:rPr>
+      </w:pPr>
+    </w:p>
+    <w:p>
+      <w:pPr>
+        <w:pStyle w:val="Prrafodelista"/>
+        <w:rPr>
+          <w:rFonts w:ascii="Times New Roman" w:hAnsi="Times New Roman" w:cs="Times New Roman"/>
+          <w:b/>
+          <w:bCs/>
+          <w:sz w:val="24"/>
+          <w:szCs w:val="24"/>
+          <w:lang w:val="es-ES"/>
+        </w:rPr>
+      </w:pPr>
+    </w:p>
+    <w:p>
+      <w:pPr>
+        <w:pStyle w:val="Prrafodelista"/>
+        <w:numPr>
+          <w:ilvl w:val="0"/>
+          <w:numId w:val="1"/>
+        </w:numPr>
+        <w:rPr>
+          <w:rFonts w:ascii="Times New Roman" w:hAnsi="Times New Roman" w:cs="Times New Roman"/>
+          <w:b/>
+          <w:bCs/>
+          <w:sz w:val="24"/>
+          <w:szCs w:val="24"/>
+          <w:lang w:val="es-ES"/>
+        </w:rPr>
+      </w:pPr>
+      <w:r>
+        <w:rPr>
+          <w:noProof/>
+        </w:rPr>
+        <w:lastRenderedPageBreak/>
+        <mc:AlternateContent>
+          <mc:Choice Requires="wps">
+            <w:drawing>
+              <wp:anchor distT="0" distB="0" distL="114300" distR="114300" simplePos="0" relativeHeight="251675648" behindDoc="0" locked="0" layoutInCell="1" allowOverlap="1" wp14:anchorId="3CC19DFB" wp14:editId="52DEF6F0">
+                <wp:simplePos x="0" y="0"/>
+                <wp:positionH relativeFrom="column">
+                  <wp:posOffset>211952</wp:posOffset>
+                </wp:positionH>
+                <wp:positionV relativeFrom="paragraph">
+                  <wp:posOffset>1525353</wp:posOffset>
+                </wp:positionV>
+                <wp:extent cx="884583" cy="218661"/>
+                <wp:effectExtent l="0" t="0" r="10795" b="10160"/>
+                <wp:wrapNone/>
+                <wp:docPr id="15" name="Cuadro de texto 15"/>
+                <wp:cNvGraphicFramePr/>
+                <a:graphic xmlns:a="http://schemas.openxmlformats.org/drawingml/2006/main">
+                  <a:graphicData uri="http://schemas.microsoft.com/office/word/2010/wordprocessingShape">
+                    <wps:wsp>
+                      <wps:cNvSpPr txBox="1"/>
+                      <wps:spPr>
+                        <a:xfrm>
+                          <a:off x="0" y="0"/>
+                          <a:ext cx="884583" cy="218661"/>
+                        </a:xfrm>
+                        <a:prstGeom prst="rect">
+                          <a:avLst/>
+                        </a:prstGeom>
+                        <a:noFill/>
+                        <a:ln w="9525" cap="flat" cmpd="sng" algn="ctr">
+                          <a:solidFill>
+                            <a:srgbClr val="FF0000"/>
+                          </a:solidFill>
+                          <a:prstDash val="solid"/>
+                          <a:round/>
+                          <a:headEnd type="none" w="med" len="med"/>
+                          <a:tailEnd type="none" w="med" len="med"/>
+                        </a:ln>
+                      </wps:spPr>
+                      <wps:style>
+                        <a:lnRef idx="0">
+                          <a:scrgbClr r="0" g="0" b="0"/>
+                        </a:lnRef>
+                        <a:fillRef idx="0">
+                          <a:scrgbClr r="0" g="0" b="0"/>
+                        </a:fillRef>
+                        <a:effectRef idx="0">
+                          <a:scrgbClr r="0" g="0" b="0"/>
+                        </a:effectRef>
+                        <a:fontRef idx="minor">
+                          <a:schemeClr val="accent2"/>
+                        </a:fontRef>
+                      </wps:style>
+                      <wps:txbx>
+                        <w:txbxContent>
+                          <w:p/>
+                        </w:txbxContent>
+                      </wps:txbx>
+                      <wps:bodyPr rot="0" spcFirstLastPara="0" vertOverflow="overflow" horzOverflow="overflow" vert="horz" wrap="square" lIns="91440" tIns="45720" rIns="91440" bIns="45720" numCol="1" spcCol="0" rtlCol="0" fromWordArt="0" anchor="t" anchorCtr="0" forceAA="0" compatLnSpc="1">
+                        <a:prstTxWarp prst="textNoShape">
+                          <a:avLst/>
+                        </a:prstTxWarp>
+                        <a:noAutofit/>
+                      </wps:bodyPr>
+                    </wps:wsp>
+                  </a:graphicData>
+                </a:graphic>
+                <wp14:sizeRelH relativeFrom="margin">
+                  <wp14:pctWidth>0</wp14:pctWidth>
+                </wp14:sizeRelH>
+                <wp14:sizeRelV relativeFrom="margin">
+                  <wp14:pctHeight>0</wp14:pctHeight>
+                </wp14:sizeRelV>
+              </wp:anchor>
+            </w:drawing>
+          </mc:Choice>
+          <mc:Fallback>
+            <w:pict>
+              <v:shape w14:anchorId="3CC19DFB" id="Cuadro de texto 15" o:spid="_x0000_s1032" type="#_x0000_t202" style="position:absolute;left:0;text-align:left;margin-left:16.7pt;margin-top:120.1pt;width:69.65pt;height:17.2pt;z-index:251675648;visibility:visible;mso-wrap-style:square;mso-width-percent:0;mso-height-percent:0;mso-wrap-distance-left:9pt;mso-wrap-distance-top:0;mso-wrap-distance-right:9pt;mso-wrap-distance-bottom:0;mso-position-horizontal:absolute;mso-position-horizontal-relative:text;mso-position-vertical:absolute;mso-position-vertical-relative:text;mso-width-percent:0;mso-height-percent:0;mso-width-relative:margin;mso-height-relative:margin;v-text-anchor:top" o:gfxdata="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" filled="f" strokecolor="red">
+                <v:stroke joinstyle="round"/>
+                <v:textbox>
+                  <w:txbxContent>
+                    <w:p/>
+                  </w:txbxContent>
+                </v:textbox>
+              </v:shape>
+            </w:pict>
+          </mc:Fallback>
+        </mc:AlternateContent>
+      </w:r>
+      <w:r>
+        <w:rPr>
+          <w:noProof/>
+        </w:rPr>
+        <w:drawing>
+          <wp:anchor distT="0" distB="0" distL="114300" distR="114300" simplePos="0" relativeHeight="251673600" behindDoc="1" locked="0" layoutInCell="1" allowOverlap="1" wp14:anchorId="721A3AC1" wp14:editId="7643C6D1">
+            <wp:simplePos x="0" y="0"/>
+            <wp:positionH relativeFrom="column">
+              <wp:posOffset>211897</wp:posOffset>
+            </wp:positionH>
+            <wp:positionV relativeFrom="paragraph">
+              <wp:posOffset>481412</wp:posOffset>
+            </wp:positionV>
+            <wp:extent cx="5612130" cy="2955290"/>
+            <wp:effectExtent l="0" t="0" r="7620" b="0"/>
+            <wp:wrapTight wrapText="bothSides">
+              <wp:wrapPolygon edited="0">
+                <wp:start x="0" y="0"/>
+                <wp:lineTo x="0" y="21442"/>
+                <wp:lineTo x="21556" y="21442"/>
+                <wp:lineTo x="21556" y="0"/>
+                <wp:lineTo x="0" y="0"/>
+              </wp:wrapPolygon>
+            </wp:wrapTight>
+            <wp:docPr id="14" name="Imagen 14" descr="Interfaz de usuario gráfica, Texto, Aplicación&#10;&#10;Descripción generada automáticamente"/>
+            <wp:cNvGraphicFramePr>
+              <a:graphicFrameLocks xmlns:a="http://schemas.openxmlformats.org/drawingml/2006/main" noChangeAspect="1"/>
+            </wp:cNvGraphicFramePr>
+            <a:graphic xmlns:a="http://schemas.openxmlformats.org/drawingml/2006/main">
+              <a:graphicData uri="http://schemas.openxmlformats.org/drawingml/2006/picture">
+                <pic:pic xmlns:pic="http://schemas.openxmlformats.org/drawingml/2006/picture">
+                  <pic:nvPicPr>
+                    <pic:cNvPr id="14" name="Imagen 14" descr="Interfaz de usuario gráfica, Texto, Aplicación&#10;&#10;Descripción generada automáticamente"/>
+                    <pic:cNvPicPr/>
+                  </pic:nvPicPr>
+                  <pic:blipFill>
+                    <a:blip r:embed="rId11" cstate="print">
+                      <a:extLst>
+                        <a:ext uri="{28A0092B-C50C-407E-A947-70E740481C1C}">
+                          <a14:useLocalDpi xmlns:a14="http://schemas.microsoft.com/office/drawing/2010/main" val="0"/>
+                        </a:ext>
+                      </a:extLst>
+                    </a:blip>
+                    <a:stretch>
+                      <a:fillRect/>
+                    </a:stretch>
+                  </pic:blipFill>
+                  <pic:spPr>
+                    <a:xfrm>
+                      <a:off x="0" y="0"/>
+                      <a:ext cx="5612130" cy="2955290"/>
+                    </a:xfrm>
+                    <a:prstGeom prst="rect">
+                      <a:avLst/>
+                    </a:prstGeom>
+                  </pic:spPr>
+                </pic:pic>
+              </a:graphicData>
+            </a:graphic>
+          </wp:anchor>
+        </w:drawing>
+      </w:r>
+      <w:r>
+        <w:rPr>
+          <w:rFonts w:ascii="Times New Roman" w:hAnsi="Times New Roman" w:cs="Times New Roman"/>
+          <w:sz w:val="24"/>
+          <w:szCs w:val="24"/>
+          <w:lang w:val="es-ES"/>
+        </w:rPr>
+        <w:t xml:space="preserve">Si deseamos agregar una etiqueta le damos </w:t>
+      </w:r>
+      <w:proofErr w:type="spellStart"/>
+      <w:proofErr w:type="gramStart"/>
+      <w:r>
+        <w:rPr>
+          <w:rFonts w:ascii="Times New Roman" w:hAnsi="Times New Roman" w:cs="Times New Roman"/>
+          <w:sz w:val="24"/>
+          <w:szCs w:val="24"/>
+          <w:lang w:val="es-ES"/>
+        </w:rPr>
+        <w:t>click</w:t>
+      </w:r>
+      <w:proofErr w:type="spellEnd"/>
+      <w:proofErr w:type="gramEnd"/>
+      <w:r>
+        <w:rPr>
+          <w:rFonts w:ascii="Times New Roman" w:hAnsi="Times New Roman" w:cs="Times New Roman"/>
+          <w:sz w:val="24"/>
+          <w:szCs w:val="24"/>
+          <w:lang w:val="es-ES"/>
+        </w:rPr>
+        <w:t xml:space="preserve"> en el botón </w:t>
+      </w:r>
+      <w:proofErr w:type="spellStart"/>
+      <w:r>
+        <w:rPr>
+          <w:rFonts w:ascii="Times New Roman" w:hAnsi="Times New Roman" w:cs="Times New Roman"/>
+          <w:b/>
+          <w:bCs/>
+          <w:sz w:val="24"/>
+          <w:szCs w:val="24"/>
+          <w:lang w:val="es-ES"/>
+        </w:rPr>
+        <w:t>Add</w:t>
+      </w:r>
+      <w:proofErr w:type="spellEnd"/>
+      <w:r>
+        <w:rPr>
+          <w:rFonts w:ascii="Times New Roman" w:hAnsi="Times New Roman" w:cs="Times New Roman"/>
+          <w:b/>
+          <w:bCs/>
+          <w:sz w:val="24"/>
+          <w:szCs w:val="24"/>
+          <w:lang w:val="es-ES"/>
+        </w:rPr>
+        <w:t xml:space="preserve"> Tags</w:t>
+      </w:r>
+      <w:r>
+        <w:rPr>
+          <w:rFonts w:ascii="Times New Roman" w:hAnsi="Times New Roman" w:cs="Times New Roman"/>
+          <w:sz w:val="24"/>
+          <w:szCs w:val="24"/>
+          <w:lang w:val="es-ES"/>
+        </w:rPr>
+        <w:t xml:space="preserve">, de lo contrario le damos </w:t>
+      </w:r>
+      <w:proofErr w:type="spellStart"/>
+      <w:r>
+        <w:rPr>
+          <w:rFonts w:ascii="Times New Roman" w:hAnsi="Times New Roman" w:cs="Times New Roman"/>
+          <w:sz w:val="24"/>
+          <w:szCs w:val="24"/>
+          <w:lang w:val="es-ES"/>
+        </w:rPr>
+        <w:t>click</w:t>
+      </w:r>
+      <w:proofErr w:type="spellEnd"/>
+      <w:r>
+        <w:rPr>
+          <w:rFonts w:ascii="Times New Roman" w:hAnsi="Times New Roman" w:cs="Times New Roman"/>
+          <w:sz w:val="24"/>
+          <w:szCs w:val="24"/>
+          <w:lang w:val="es-ES"/>
+        </w:rPr>
+        <w:t xml:space="preserve"> en siguiente y procedemos a crear el </w:t>
+      </w:r>
+      <w:r>
+        <w:rPr>
+          <w:rFonts w:ascii="Times New Roman" w:hAnsi="Times New Roman" w:cs="Times New Roman"/>
+          <w:b/>
+          <w:bCs/>
+          <w:sz w:val="24"/>
+          <w:szCs w:val="24"/>
+          <w:lang w:val="es-ES"/>
+        </w:rPr>
+        <w:t>security group</w:t>
+      </w:r>
+    </w:p>
+    <w:p>
+      <w:pPr>
+        <w:pStyle w:val="Prrafodelista"/>
+        <w:rPr>
+          <w:rFonts w:ascii="Times New Roman" w:hAnsi="Times New Roman" w:cs="Times New Roman"/>
+          <w:sz w:val="24"/>
+          <w:szCs w:val="24"/>
+          <w:lang w:val="es-ES"/>
+        </w:rPr>
+      </w:pPr>
+    </w:p>
+    <w:p>
+      <w:pPr>
+        <w:pStyle w:val="Prrafodelista"/>
         <w:rPr>
           <w:rFonts w:ascii="Times New Roman" w:hAnsi="Times New Roman" w:cs="Times New Roman"/>
           <w:b/>

</xml_diff>

<commit_message>
Configuracion del security gruops y SSh
</commit_message>
<xml_diff>
--- a/UNIVERSIDAD DE LA COSTA.docx
+++ b/UNIVERSIDAD DE LA COSTA.docx
@@ -534,6 +534,9 @@
         </mc:AlternateContent>
       </w:r>
       <w:r>
+        <w:rPr>
+          <w:noProof/>
+        </w:rPr>
         <w:drawing>
           <wp:anchor distT="0" distB="0" distL="114300" distR="114300" simplePos="0" relativeHeight="251660288" behindDoc="1" locked="0" layoutInCell="1" allowOverlap="1" wp14:anchorId="379C945C" wp14:editId="5E3ABFF6">
             <wp:simplePos x="0" y="0"/>
@@ -776,16 +779,7 @@
           <w:szCs w:val="24"/>
           <w:lang w:val="es-ES"/>
         </w:rPr>
-        <w:t>Ubuntu Server 18.04</w:t>
-      </w:r>
-      <w:r>
-        <w:rPr>
-          <w:rFonts w:ascii="Times New Roman" w:hAnsi="Times New Roman" w:cs="Times New Roman"/>
-          <w:sz w:val="24"/>
-          <w:szCs w:val="24"/>
-          <w:lang w:val="es-ES"/>
-        </w:rPr>
-        <w:t xml:space="preserve"> elegimos la Free </w:t>
+        <w:t xml:space="preserve">Ubuntu Server 18.04 elegimos la Free </w:t>
       </w:r>
       <w:proofErr w:type="spellStart"/>
       <w:r>
@@ -1807,7 +1801,1917 @@
     </w:p>
     <w:p>
       <w:pPr>
-        <w:pStyle w:val="Prrafodelista"/>
+        <w:jc w:val="center"/>
+        <w:rPr>
+          <w:rFonts w:ascii="Times New Roman" w:hAnsi="Times New Roman" w:cs="Times New Roman"/>
+          <w:b/>
+          <w:bCs/>
+          <w:sz w:val="24"/>
+          <w:szCs w:val="24"/>
+          <w:lang w:val="es-ES"/>
+        </w:rPr>
+      </w:pPr>
+      <w:r>
+        <w:rPr>
+          <w:rFonts w:ascii="Times New Roman" w:hAnsi="Times New Roman" w:cs="Times New Roman"/>
+          <w:b/>
+          <w:bCs/>
+          <w:sz w:val="24"/>
+          <w:szCs w:val="24"/>
+          <w:lang w:val="es-ES"/>
+        </w:rPr>
+        <w:t>CONFIGURACIÓN DEL SECURITY GROUP</w:t>
+      </w:r>
+    </w:p>
+    <w:p>
+      <w:pPr>
+        <w:pStyle w:val="Prrafodelista"/>
+        <w:numPr>
+          <w:ilvl w:val="0"/>
+          <w:numId w:val="2"/>
+        </w:numPr>
+        <w:rPr>
+          <w:rFonts w:ascii="Times New Roman" w:hAnsi="Times New Roman" w:cs="Times New Roman"/>
+          <w:b/>
+          <w:bCs/>
+          <w:sz w:val="24"/>
+          <w:szCs w:val="24"/>
+          <w:lang w:val="es-ES"/>
+        </w:rPr>
+      </w:pPr>
+      <w:r>
+        <w:rPr>
+          <w:rFonts w:ascii="Times New Roman" w:hAnsi="Times New Roman" w:cs="Times New Roman"/>
+          <w:sz w:val="24"/>
+          <w:szCs w:val="24"/>
+          <w:lang w:val="es-ES"/>
+        </w:rPr>
+        <w:t xml:space="preserve">Inicialmente al crear la instancia nos aparece la configuración del security group, dejamos la opción </w:t>
+      </w:r>
+      <w:proofErr w:type="spellStart"/>
+      <w:r>
+        <w:rPr>
+          <w:rFonts w:ascii="Times New Roman" w:hAnsi="Times New Roman" w:cs="Times New Roman"/>
+          <w:b/>
+          <w:bCs/>
+          <w:sz w:val="24"/>
+          <w:szCs w:val="24"/>
+          <w:lang w:val="es-ES"/>
+        </w:rPr>
+        <w:t>Create</w:t>
+      </w:r>
+      <w:proofErr w:type="spellEnd"/>
+      <w:r>
+        <w:rPr>
+          <w:rFonts w:ascii="Times New Roman" w:hAnsi="Times New Roman" w:cs="Times New Roman"/>
+          <w:b/>
+          <w:bCs/>
+          <w:sz w:val="24"/>
+          <w:szCs w:val="24"/>
+          <w:lang w:val="es-ES"/>
+        </w:rPr>
+        <w:t xml:space="preserve"> a new security group</w:t>
+      </w:r>
+      <w:r>
+        <w:rPr>
+          <w:rFonts w:ascii="Times New Roman" w:hAnsi="Times New Roman" w:cs="Times New Roman"/>
+          <w:sz w:val="24"/>
+          <w:szCs w:val="24"/>
+          <w:lang w:val="es-ES"/>
+        </w:rPr>
+        <w:t>, le añadimos un nombre y le damos en siguiente</w:t>
+      </w:r>
+    </w:p>
+    <w:p>
+      <w:pPr>
+        <w:pStyle w:val="Prrafodelista"/>
+        <w:rPr>
+          <w:rFonts w:ascii="Times New Roman" w:hAnsi="Times New Roman" w:cs="Times New Roman"/>
+          <w:b/>
+          <w:bCs/>
+          <w:sz w:val="24"/>
+          <w:szCs w:val="24"/>
+          <w:lang w:val="es-ES"/>
+        </w:rPr>
+      </w:pPr>
+      <w:r>
+        <w:rPr>
+          <w:noProof/>
+        </w:rPr>
+        <mc:AlternateContent>
+          <mc:Choice Requires="wps">
+            <w:drawing>
+              <wp:anchor distT="0" distB="0" distL="114300" distR="114300" simplePos="0" relativeHeight="251677696" behindDoc="0" locked="0" layoutInCell="1" allowOverlap="1" wp14:anchorId="07A66CC1" wp14:editId="154BEAF0">
+                <wp:simplePos x="0" y="0"/>
+                <wp:positionH relativeFrom="column">
+                  <wp:posOffset>818239</wp:posOffset>
+                </wp:positionH>
+                <wp:positionV relativeFrom="paragraph">
+                  <wp:posOffset>452037</wp:posOffset>
+                </wp:positionV>
+                <wp:extent cx="2216426" cy="417444"/>
+                <wp:effectExtent l="0" t="0" r="12700" b="20955"/>
+                <wp:wrapNone/>
+                <wp:docPr id="16" name="Cuadro de texto 16"/>
+                <wp:cNvGraphicFramePr/>
+                <a:graphic xmlns:a="http://schemas.openxmlformats.org/drawingml/2006/main">
+                  <a:graphicData uri="http://schemas.microsoft.com/office/word/2010/wordprocessingShape">
+                    <wps:wsp>
+                      <wps:cNvSpPr txBox="1"/>
+                      <wps:spPr>
+                        <a:xfrm>
+                          <a:off x="0" y="0"/>
+                          <a:ext cx="2216426" cy="417444"/>
+                        </a:xfrm>
+                        <a:prstGeom prst="rect">
+                          <a:avLst/>
+                        </a:prstGeom>
+                        <a:noFill/>
+                        <a:ln w="9525" cap="flat" cmpd="sng" algn="ctr">
+                          <a:solidFill>
+                            <a:srgbClr val="FF0000"/>
+                          </a:solidFill>
+                          <a:prstDash val="solid"/>
+                          <a:round/>
+                          <a:headEnd type="none" w="med" len="med"/>
+                          <a:tailEnd type="none" w="med" len="med"/>
+                        </a:ln>
+                      </wps:spPr>
+                      <wps:style>
+                        <a:lnRef idx="0">
+                          <a:scrgbClr r="0" g="0" b="0"/>
+                        </a:lnRef>
+                        <a:fillRef idx="0">
+                          <a:scrgbClr r="0" g="0" b="0"/>
+                        </a:fillRef>
+                        <a:effectRef idx="0">
+                          <a:scrgbClr r="0" g="0" b="0"/>
+                        </a:effectRef>
+                        <a:fontRef idx="minor">
+                          <a:schemeClr val="accent2"/>
+                        </a:fontRef>
+                      </wps:style>
+                      <wps:txbx>
+                        <w:txbxContent>
+                          <w:p/>
+                        </w:txbxContent>
+                      </wps:txbx>
+                      <wps:bodyPr rot="0" spcFirstLastPara="0" vertOverflow="overflow" horzOverflow="overflow" vert="horz" wrap="square" lIns="91440" tIns="45720" rIns="91440" bIns="45720" numCol="1" spcCol="0" rtlCol="0" fromWordArt="0" anchor="t" anchorCtr="0" forceAA="0" compatLnSpc="1">
+                        <a:prstTxWarp prst="textNoShape">
+                          <a:avLst/>
+                        </a:prstTxWarp>
+                        <a:noAutofit/>
+                      </wps:bodyPr>
+                    </wps:wsp>
+                  </a:graphicData>
+                </a:graphic>
+                <wp14:sizeRelH relativeFrom="margin">
+                  <wp14:pctWidth>0</wp14:pctWidth>
+                </wp14:sizeRelH>
+                <wp14:sizeRelV relativeFrom="margin">
+                  <wp14:pctHeight>0</wp14:pctHeight>
+                </wp14:sizeRelV>
+              </wp:anchor>
+            </w:drawing>
+          </mc:Choice>
+          <mc:Fallback>
+            <w:pict>
+              <v:shape w14:anchorId="07A66CC1" id="Cuadro de texto 16" o:spid="_x0000_s1033" type="#_x0000_t202" style="position:absolute;left:0;text-align:left;margin-left:64.45pt;margin-top:35.6pt;width:174.5pt;height:32.85pt;z-index:251677696;visibility:visible;mso-wrap-style:square;mso-width-percent:0;mso-height-percent:0;mso-wrap-distance-left:9pt;mso-wrap-distance-top:0;mso-wrap-distance-right:9pt;mso-wrap-distance-bottom:0;mso-position-horizontal:absolute;mso-position-horizontal-relative:text;mso-position-vertical:absolute;mso-position-vertical-relative:text;mso-width-percent:0;mso-height-percent:0;mso-width-relative:margin;mso-height-relative:margin;v-text-anchor:top" o:gfxdata="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" filled="f" strokecolor="red">
+                <v:stroke joinstyle="round"/>
+                <v:textbox>
+                  <w:txbxContent>
+                    <w:p/>
+                  </w:txbxContent>
+                </v:textbox>
+              </v:shape>
+            </w:pict>
+          </mc:Fallback>
+        </mc:AlternateContent>
+      </w:r>
+      <w:r>
+        <w:rPr>
+          <w:noProof/>
+        </w:rPr>
+        <w:drawing>
+          <wp:inline distT="0" distB="0" distL="0" distR="0" wp14:anchorId="2010326C" wp14:editId="62587C39">
+            <wp:extent cx="5612130" cy="2949575"/>
+            <wp:effectExtent l="0" t="0" r="7620" b="3175"/>
+            <wp:docPr id="5" name="Imagen 5" descr="Una captura de pantalla de una red social&#10;&#10;Descripción generada automáticamente"/>
+            <wp:cNvGraphicFramePr>
+              <a:graphicFrameLocks xmlns:a="http://schemas.openxmlformats.org/drawingml/2006/main" noChangeAspect="1"/>
+            </wp:cNvGraphicFramePr>
+            <a:graphic xmlns:a="http://schemas.openxmlformats.org/drawingml/2006/main">
+              <a:graphicData uri="http://schemas.openxmlformats.org/drawingml/2006/picture">
+                <pic:pic xmlns:pic="http://schemas.openxmlformats.org/drawingml/2006/picture">
+                  <pic:nvPicPr>
+                    <pic:cNvPr id="5" name="Imagen 5" descr="Una captura de pantalla de una red social&#10;&#10;Descripción generada automáticamente"/>
+                    <pic:cNvPicPr/>
+                  </pic:nvPicPr>
+                  <pic:blipFill>
+                    <a:blip r:embed="rId12"/>
+                    <a:stretch>
+                      <a:fillRect/>
+                    </a:stretch>
+                  </pic:blipFill>
+                  <pic:spPr>
+                    <a:xfrm>
+                      <a:off x="0" y="0"/>
+                      <a:ext cx="5612130" cy="2949575"/>
+                    </a:xfrm>
+                    <a:prstGeom prst="rect">
+                      <a:avLst/>
+                    </a:prstGeom>
+                  </pic:spPr>
+                </pic:pic>
+              </a:graphicData>
+            </a:graphic>
+          </wp:inline>
+        </w:drawing>
+      </w:r>
+    </w:p>
+    <w:p>
+      <w:pPr>
+        <w:rPr>
+          <w:rFonts w:ascii="Times New Roman" w:hAnsi="Times New Roman" w:cs="Times New Roman"/>
+          <w:b/>
+          <w:bCs/>
+          <w:sz w:val="24"/>
+          <w:szCs w:val="24"/>
+          <w:lang w:val="es-ES"/>
+        </w:rPr>
+      </w:pPr>
+    </w:p>
+    <w:p>
+      <w:pPr>
+        <w:rPr>
+          <w:rFonts w:ascii="Times New Roman" w:hAnsi="Times New Roman" w:cs="Times New Roman"/>
+          <w:b/>
+          <w:bCs/>
+          <w:sz w:val="24"/>
+          <w:szCs w:val="24"/>
+          <w:lang w:val="es-ES"/>
+        </w:rPr>
+      </w:pPr>
+    </w:p>
+    <w:p>
+      <w:pPr>
+        <w:pStyle w:val="Prrafodelista"/>
+        <w:numPr>
+          <w:ilvl w:val="0"/>
+          <w:numId w:val="2"/>
+        </w:numPr>
+        <w:rPr>
+          <w:rFonts w:ascii="Times New Roman" w:hAnsi="Times New Roman" w:cs="Times New Roman"/>
+          <w:b/>
+          <w:bCs/>
+          <w:sz w:val="24"/>
+          <w:szCs w:val="24"/>
+          <w:lang w:val="es-ES"/>
+        </w:rPr>
+      </w:pPr>
+      <w:r>
+        <w:rPr>
+          <w:rFonts w:ascii="Times New Roman" w:hAnsi="Times New Roman" w:cs="Times New Roman"/>
+          <w:sz w:val="24"/>
+          <w:szCs w:val="24"/>
+          <w:lang w:val="es-ES"/>
+        </w:rPr>
+        <w:lastRenderedPageBreak/>
+        <w:t xml:space="preserve">Luego nos aparece una vista para revisar los </w:t>
+      </w:r>
+      <w:proofErr w:type="spellStart"/>
+      <w:r>
+        <w:rPr>
+          <w:rFonts w:ascii="Times New Roman" w:hAnsi="Times New Roman" w:cs="Times New Roman"/>
+          <w:sz w:val="24"/>
+          <w:szCs w:val="24"/>
+          <w:lang w:val="es-ES"/>
+        </w:rPr>
+        <w:t>detaller</w:t>
+      </w:r>
+      <w:proofErr w:type="spellEnd"/>
+      <w:r>
+        <w:rPr>
+          <w:rFonts w:ascii="Times New Roman" w:hAnsi="Times New Roman" w:cs="Times New Roman"/>
+          <w:sz w:val="24"/>
+          <w:szCs w:val="24"/>
+          <w:lang w:val="es-ES"/>
+        </w:rPr>
+        <w:t xml:space="preserve"> de la instancia, cuando comprobamos todo le damos </w:t>
+      </w:r>
+      <w:proofErr w:type="spellStart"/>
+      <w:proofErr w:type="gramStart"/>
+      <w:r>
+        <w:rPr>
+          <w:rFonts w:ascii="Times New Roman" w:hAnsi="Times New Roman" w:cs="Times New Roman"/>
+          <w:sz w:val="24"/>
+          <w:szCs w:val="24"/>
+          <w:lang w:val="es-ES"/>
+        </w:rPr>
+        <w:t>click</w:t>
+      </w:r>
+      <w:proofErr w:type="spellEnd"/>
+      <w:proofErr w:type="gramEnd"/>
+      <w:r>
+        <w:rPr>
+          <w:rFonts w:ascii="Times New Roman" w:hAnsi="Times New Roman" w:cs="Times New Roman"/>
+          <w:sz w:val="24"/>
+          <w:szCs w:val="24"/>
+          <w:lang w:val="es-ES"/>
+        </w:rPr>
+        <w:t xml:space="preserve"> en </w:t>
+      </w:r>
+      <w:proofErr w:type="spellStart"/>
+      <w:r>
+        <w:rPr>
+          <w:rFonts w:ascii="Times New Roman" w:hAnsi="Times New Roman" w:cs="Times New Roman"/>
+          <w:sz w:val="24"/>
+          <w:szCs w:val="24"/>
+          <w:lang w:val="es-ES"/>
+        </w:rPr>
+        <w:t>launch</w:t>
+      </w:r>
+      <w:proofErr w:type="spellEnd"/>
+    </w:p>
+    <w:p>
+      <w:pPr>
+        <w:pStyle w:val="Prrafodelista"/>
+        <w:rPr>
+          <w:rFonts w:ascii="Times New Roman" w:hAnsi="Times New Roman" w:cs="Times New Roman"/>
+          <w:sz w:val="24"/>
+          <w:szCs w:val="24"/>
+          <w:lang w:val="es-ES"/>
+        </w:rPr>
+      </w:pPr>
+    </w:p>
+    <w:p>
+      <w:pPr>
+        <w:pStyle w:val="Prrafodelista"/>
+        <w:rPr>
+          <w:rFonts w:ascii="Times New Roman" w:hAnsi="Times New Roman" w:cs="Times New Roman"/>
+          <w:b/>
+          <w:bCs/>
+          <w:sz w:val="24"/>
+          <w:szCs w:val="24"/>
+          <w:lang w:val="es-ES"/>
+        </w:rPr>
+      </w:pPr>
+      <w:r>
+        <w:rPr>
+          <w:noProof/>
+        </w:rPr>
+        <mc:AlternateContent>
+          <mc:Choice Requires="wps">
+            <w:drawing>
+              <wp:anchor distT="0" distB="0" distL="114300" distR="114300" simplePos="0" relativeHeight="251679744" behindDoc="0" locked="0" layoutInCell="1" allowOverlap="1" wp14:anchorId="1282148A" wp14:editId="6E618F31">
+                <wp:simplePos x="0" y="0"/>
+                <wp:positionH relativeFrom="rightMargin">
+                  <wp:align>left</wp:align>
+                </wp:positionH>
+                <wp:positionV relativeFrom="paragraph">
+                  <wp:posOffset>2568438</wp:posOffset>
+                </wp:positionV>
+                <wp:extent cx="466063" cy="159026"/>
+                <wp:effectExtent l="0" t="0" r="10795" b="12700"/>
+                <wp:wrapNone/>
+                <wp:docPr id="18" name="Cuadro de texto 18"/>
+                <wp:cNvGraphicFramePr/>
+                <a:graphic xmlns:a="http://schemas.openxmlformats.org/drawingml/2006/main">
+                  <a:graphicData uri="http://schemas.microsoft.com/office/word/2010/wordprocessingShape">
+                    <wps:wsp>
+                      <wps:cNvSpPr txBox="1"/>
+                      <wps:spPr>
+                        <a:xfrm>
+                          <a:off x="0" y="0"/>
+                          <a:ext cx="466063" cy="159026"/>
+                        </a:xfrm>
+                        <a:prstGeom prst="rect">
+                          <a:avLst/>
+                        </a:prstGeom>
+                        <a:noFill/>
+                        <a:ln w="9525" cap="flat" cmpd="sng" algn="ctr">
+                          <a:solidFill>
+                            <a:srgbClr val="FF0000"/>
+                          </a:solidFill>
+                          <a:prstDash val="solid"/>
+                          <a:round/>
+                          <a:headEnd type="none" w="med" len="med"/>
+                          <a:tailEnd type="none" w="med" len="med"/>
+                        </a:ln>
+                      </wps:spPr>
+                      <wps:style>
+                        <a:lnRef idx="0">
+                          <a:scrgbClr r="0" g="0" b="0"/>
+                        </a:lnRef>
+                        <a:fillRef idx="0">
+                          <a:scrgbClr r="0" g="0" b="0"/>
+                        </a:fillRef>
+                        <a:effectRef idx="0">
+                          <a:scrgbClr r="0" g="0" b="0"/>
+                        </a:effectRef>
+                        <a:fontRef idx="minor">
+                          <a:schemeClr val="accent2"/>
+                        </a:fontRef>
+                      </wps:style>
+                      <wps:txbx>
+                        <w:txbxContent>
+                          <w:p/>
+                        </w:txbxContent>
+                      </wps:txbx>
+                      <wps:bodyPr rot="0" spcFirstLastPara="0" vertOverflow="overflow" horzOverflow="overflow" vert="horz" wrap="square" lIns="91440" tIns="45720" rIns="91440" bIns="45720" numCol="1" spcCol="0" rtlCol="0" fromWordArt="0" anchor="t" anchorCtr="0" forceAA="0" compatLnSpc="1">
+                        <a:prstTxWarp prst="textNoShape">
+                          <a:avLst/>
+                        </a:prstTxWarp>
+                        <a:noAutofit/>
+                      </wps:bodyPr>
+                    </wps:wsp>
+                  </a:graphicData>
+                </a:graphic>
+                <wp14:sizeRelH relativeFrom="margin">
+                  <wp14:pctWidth>0</wp14:pctWidth>
+                </wp14:sizeRelH>
+                <wp14:sizeRelV relativeFrom="margin">
+                  <wp14:pctHeight>0</wp14:pctHeight>
+                </wp14:sizeRelV>
+              </wp:anchor>
+            </w:drawing>
+          </mc:Choice>
+          <mc:Fallback>
+            <w:pict>
+              <v:shape w14:anchorId="1282148A" id="Cuadro de texto 18" o:spid="_x0000_s1034" type="#_x0000_t202" style="position:absolute;left:0;text-align:left;margin-left:0;margin-top:202.25pt;width:36.7pt;height:12.5pt;z-index:251679744;visibility:visible;mso-wrap-style:square;mso-width-percent:0;mso-height-percent:0;mso-wrap-distance-left:9pt;mso-wrap-distance-top:0;mso-wrap-distance-right:9pt;mso-wrap-distance-bottom:0;mso-position-horizontal:left;mso-position-horizontal-relative:right-margin-area;mso-position-vertical:absolute;mso-position-vertical-relative:text;mso-width-percent:0;mso-height-percent:0;mso-width-relative:margin;mso-height-relative:margin;v-text-anchor:top" o:gfxdata="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" filled="f" strokecolor="red">
+                <v:stroke joinstyle="round"/>
+                <v:textbox>
+                  <w:txbxContent>
+                    <w:p/>
+                  </w:txbxContent>
+                </v:textbox>
+                <w10:wrap anchorx="margin"/>
+              </v:shape>
+            </w:pict>
+          </mc:Fallback>
+        </mc:AlternateContent>
+      </w:r>
+      <w:r>
+        <w:rPr>
+          <w:noProof/>
+        </w:rPr>
+        <w:drawing>
+          <wp:inline distT="0" distB="0" distL="0" distR="0" wp14:anchorId="57ABD495" wp14:editId="6262596C">
+            <wp:extent cx="5612130" cy="2966720"/>
+            <wp:effectExtent l="0" t="0" r="7620" b="5080"/>
+            <wp:docPr id="17" name="Imagen 17" descr="Una captura de pantalla de una computadora&#10;&#10;Descripción generada automáticamente"/>
+            <wp:cNvGraphicFramePr>
+              <a:graphicFrameLocks xmlns:a="http://schemas.openxmlformats.org/drawingml/2006/main" noChangeAspect="1"/>
+            </wp:cNvGraphicFramePr>
+            <a:graphic xmlns:a="http://schemas.openxmlformats.org/drawingml/2006/main">
+              <a:graphicData uri="http://schemas.openxmlformats.org/drawingml/2006/picture">
+                <pic:pic xmlns:pic="http://schemas.openxmlformats.org/drawingml/2006/picture">
+                  <pic:nvPicPr>
+                    <pic:cNvPr id="17" name="Imagen 17" descr="Una captura de pantalla de una computadora&#10;&#10;Descripción generada automáticamente"/>
+                    <pic:cNvPicPr/>
+                  </pic:nvPicPr>
+                  <pic:blipFill>
+                    <a:blip r:embed="rId13"/>
+                    <a:stretch>
+                      <a:fillRect/>
+                    </a:stretch>
+                  </pic:blipFill>
+                  <pic:spPr>
+                    <a:xfrm>
+                      <a:off x="0" y="0"/>
+                      <a:ext cx="5612130" cy="2966720"/>
+                    </a:xfrm>
+                    <a:prstGeom prst="rect">
+                      <a:avLst/>
+                    </a:prstGeom>
+                  </pic:spPr>
+                </pic:pic>
+              </a:graphicData>
+            </a:graphic>
+          </wp:inline>
+        </w:drawing>
+      </w:r>
+    </w:p>
+    <w:p>
+      <w:pPr>
+        <w:pStyle w:val="Prrafodelista"/>
+        <w:rPr>
+          <w:rFonts w:ascii="Times New Roman" w:hAnsi="Times New Roman" w:cs="Times New Roman"/>
+          <w:b/>
+          <w:bCs/>
+          <w:sz w:val="24"/>
+          <w:szCs w:val="24"/>
+          <w:lang w:val="es-ES"/>
+        </w:rPr>
+      </w:pPr>
+    </w:p>
+    <w:p>
+      <w:pPr>
+        <w:pStyle w:val="Prrafodelista"/>
+        <w:numPr>
+          <w:ilvl w:val="0"/>
+          <w:numId w:val="2"/>
+        </w:numPr>
+        <w:rPr>
+          <w:rFonts w:ascii="Times New Roman" w:hAnsi="Times New Roman" w:cs="Times New Roman"/>
+          <w:b/>
+          <w:bCs/>
+          <w:sz w:val="24"/>
+          <w:szCs w:val="24"/>
+          <w:lang w:val="es-ES"/>
+        </w:rPr>
+      </w:pPr>
+      <w:r>
+        <w:rPr>
+          <w:rFonts w:ascii="Times New Roman" w:hAnsi="Times New Roman" w:cs="Times New Roman"/>
+          <w:sz w:val="24"/>
+          <w:szCs w:val="24"/>
+          <w:lang w:val="es-ES"/>
+        </w:rPr>
+        <w:t xml:space="preserve">Al darle </w:t>
+      </w:r>
+      <w:proofErr w:type="spellStart"/>
+      <w:proofErr w:type="gramStart"/>
+      <w:r>
+        <w:rPr>
+          <w:rFonts w:ascii="Times New Roman" w:hAnsi="Times New Roman" w:cs="Times New Roman"/>
+          <w:sz w:val="24"/>
+          <w:szCs w:val="24"/>
+          <w:lang w:val="es-ES"/>
+        </w:rPr>
+        <w:t>click</w:t>
+      </w:r>
+      <w:proofErr w:type="spellEnd"/>
+      <w:proofErr w:type="gramEnd"/>
+      <w:r>
+        <w:rPr>
+          <w:rFonts w:ascii="Times New Roman" w:hAnsi="Times New Roman" w:cs="Times New Roman"/>
+          <w:sz w:val="24"/>
+          <w:szCs w:val="24"/>
+          <w:lang w:val="es-ES"/>
+        </w:rPr>
+        <w:t xml:space="preserve"> en </w:t>
+      </w:r>
+      <w:proofErr w:type="spellStart"/>
+      <w:r>
+        <w:rPr>
+          <w:rFonts w:ascii="Times New Roman" w:hAnsi="Times New Roman" w:cs="Times New Roman"/>
+          <w:sz w:val="24"/>
+          <w:szCs w:val="24"/>
+          <w:lang w:val="es-ES"/>
+        </w:rPr>
+        <w:t>Launch</w:t>
+      </w:r>
+      <w:proofErr w:type="spellEnd"/>
+      <w:r>
+        <w:rPr>
+          <w:rFonts w:ascii="Times New Roman" w:hAnsi="Times New Roman" w:cs="Times New Roman"/>
+          <w:sz w:val="24"/>
+          <w:szCs w:val="24"/>
+          <w:lang w:val="es-ES"/>
+        </w:rPr>
+        <w:t xml:space="preserve"> nos aparecerá un modal para crear una llave SSH, le damos un nombre y le damos </w:t>
+      </w:r>
+      <w:proofErr w:type="spellStart"/>
+      <w:r>
+        <w:rPr>
+          <w:rFonts w:ascii="Times New Roman" w:hAnsi="Times New Roman" w:cs="Times New Roman"/>
+          <w:sz w:val="24"/>
+          <w:szCs w:val="24"/>
+          <w:lang w:val="es-ES"/>
+        </w:rPr>
+        <w:t>click</w:t>
+      </w:r>
+      <w:proofErr w:type="spellEnd"/>
+      <w:r>
+        <w:rPr>
+          <w:rFonts w:ascii="Times New Roman" w:hAnsi="Times New Roman" w:cs="Times New Roman"/>
+          <w:sz w:val="24"/>
+          <w:szCs w:val="24"/>
+          <w:lang w:val="es-ES"/>
+        </w:rPr>
+        <w:t xml:space="preserve"> en descargar</w:t>
+      </w:r>
+    </w:p>
+    <w:p>
+      <w:pPr>
+        <w:pStyle w:val="Prrafodelista"/>
+        <w:rPr>
+          <w:rFonts w:ascii="Times New Roman" w:hAnsi="Times New Roman" w:cs="Times New Roman"/>
+          <w:sz w:val="24"/>
+          <w:szCs w:val="24"/>
+          <w:lang w:val="es-ES"/>
+        </w:rPr>
+      </w:pPr>
+    </w:p>
+    <w:p>
+      <w:pPr>
+        <w:pStyle w:val="Prrafodelista"/>
+        <w:rPr>
+          <w:rFonts w:ascii="Times New Roman" w:hAnsi="Times New Roman" w:cs="Times New Roman"/>
+          <w:b/>
+          <w:bCs/>
+          <w:sz w:val="24"/>
+          <w:szCs w:val="24"/>
+          <w:lang w:val="es-ES"/>
+        </w:rPr>
+      </w:pPr>
+      <w:r>
+        <w:rPr>
+          <w:noProof/>
+        </w:rPr>
+        <mc:AlternateContent>
+          <mc:Choice Requires="wps">
+            <w:drawing>
+              <wp:anchor distT="0" distB="0" distL="114300" distR="114300" simplePos="0" relativeHeight="251681792" behindDoc="0" locked="0" layoutInCell="1" allowOverlap="1" wp14:anchorId="4DB0EC9B" wp14:editId="073C2B47">
+                <wp:simplePos x="0" y="0"/>
+                <wp:positionH relativeFrom="rightMargin">
+                  <wp:posOffset>-1940311</wp:posOffset>
+                </wp:positionH>
+                <wp:positionV relativeFrom="paragraph">
+                  <wp:posOffset>1778110</wp:posOffset>
+                </wp:positionV>
+                <wp:extent cx="466063" cy="159026"/>
+                <wp:effectExtent l="0" t="0" r="10795" b="12700"/>
+                <wp:wrapNone/>
+                <wp:docPr id="20" name="Cuadro de texto 20"/>
+                <wp:cNvGraphicFramePr/>
+                <a:graphic xmlns:a="http://schemas.openxmlformats.org/drawingml/2006/main">
+                  <a:graphicData uri="http://schemas.microsoft.com/office/word/2010/wordprocessingShape">
+                    <wps:wsp>
+                      <wps:cNvSpPr txBox="1"/>
+                      <wps:spPr>
+                        <a:xfrm>
+                          <a:off x="0" y="0"/>
+                          <a:ext cx="466063" cy="159026"/>
+                        </a:xfrm>
+                        <a:prstGeom prst="rect">
+                          <a:avLst/>
+                        </a:prstGeom>
+                        <a:noFill/>
+                        <a:ln w="9525" cap="flat" cmpd="sng" algn="ctr">
+                          <a:solidFill>
+                            <a:srgbClr val="FF0000"/>
+                          </a:solidFill>
+                          <a:prstDash val="solid"/>
+                          <a:round/>
+                          <a:headEnd type="none" w="med" len="med"/>
+                          <a:tailEnd type="none" w="med" len="med"/>
+                        </a:ln>
+                      </wps:spPr>
+                      <wps:style>
+                        <a:lnRef idx="0">
+                          <a:scrgbClr r="0" g="0" b="0"/>
+                        </a:lnRef>
+                        <a:fillRef idx="0">
+                          <a:scrgbClr r="0" g="0" b="0"/>
+                        </a:fillRef>
+                        <a:effectRef idx="0">
+                          <a:scrgbClr r="0" g="0" b="0"/>
+                        </a:effectRef>
+                        <a:fontRef idx="minor">
+                          <a:schemeClr val="accent2"/>
+                        </a:fontRef>
+                      </wps:style>
+                      <wps:txbx>
+                        <w:txbxContent>
+                          <w:p/>
+                        </w:txbxContent>
+                      </wps:txbx>
+                      <wps:bodyPr rot="0" spcFirstLastPara="0" vertOverflow="overflow" horzOverflow="overflow" vert="horz" wrap="square" lIns="91440" tIns="45720" rIns="91440" bIns="45720" numCol="1" spcCol="0" rtlCol="0" fromWordArt="0" anchor="t" anchorCtr="0" forceAA="0" compatLnSpc="1">
+                        <a:prstTxWarp prst="textNoShape">
+                          <a:avLst/>
+                        </a:prstTxWarp>
+                        <a:noAutofit/>
+                      </wps:bodyPr>
+                    </wps:wsp>
+                  </a:graphicData>
+                </a:graphic>
+                <wp14:sizeRelH relativeFrom="margin">
+                  <wp14:pctWidth>0</wp14:pctWidth>
+                </wp14:sizeRelH>
+                <wp14:sizeRelV relativeFrom="margin">
+                  <wp14:pctHeight>0</wp14:pctHeight>
+                </wp14:sizeRelV>
+              </wp:anchor>
+            </w:drawing>
+          </mc:Choice>
+          <mc:Fallback>
+            <w:pict>
+              <v:shape w14:anchorId="4DB0EC9B" id="Cuadro de texto 20" o:spid="_x0000_s1035" type="#_x0000_t202" style="position:absolute;left:0;text-align:left;margin-left:-152.8pt;margin-top:140pt;width:36.7pt;height:12.5pt;z-index:251681792;visibility:visible;mso-wrap-style:square;mso-width-percent:0;mso-height-percent:0;mso-wrap-distance-left:9pt;mso-wrap-distance-top:0;mso-wrap-distance-right:9pt;mso-wrap-distance-bottom:0;mso-position-horizontal:absolute;mso-position-horizontal-relative:right-margin-area;mso-position-vertical:absolute;mso-position-vertical-relative:text;mso-width-percent:0;mso-height-percent:0;mso-width-relative:margin;mso-height-relative:margin;v-text-anchor:top" o:gfxdata="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" filled="f" strokecolor="red">
+                <v:stroke joinstyle="round"/>
+                <v:textbox>
+                  <w:txbxContent>
+                    <w:p/>
+                  </w:txbxContent>
+                </v:textbox>
+                <w10:wrap anchorx="margin"/>
+              </v:shape>
+            </w:pict>
+          </mc:Fallback>
+        </mc:AlternateContent>
+      </w:r>
+      <w:r>
+        <w:rPr>
+          <w:noProof/>
+        </w:rPr>
+        <w:drawing>
+          <wp:inline distT="0" distB="0" distL="0" distR="0" wp14:anchorId="1C1CB1C0" wp14:editId="472305B4">
+            <wp:extent cx="5612130" cy="2957830"/>
+            <wp:effectExtent l="0" t="0" r="7620" b="0"/>
+            <wp:docPr id="19" name="Imagen 19" descr="Interfaz de usuario gráfica, Texto, Aplicación, Correo electrónico&#10;&#10;Descripción generada automáticamente"/>
+            <wp:cNvGraphicFramePr>
+              <a:graphicFrameLocks xmlns:a="http://schemas.openxmlformats.org/drawingml/2006/main" noChangeAspect="1"/>
+            </wp:cNvGraphicFramePr>
+            <a:graphic xmlns:a="http://schemas.openxmlformats.org/drawingml/2006/main">
+              <a:graphicData uri="http://schemas.openxmlformats.org/drawingml/2006/picture">
+                <pic:pic xmlns:pic="http://schemas.openxmlformats.org/drawingml/2006/picture">
+                  <pic:nvPicPr>
+                    <pic:cNvPr id="19" name="Imagen 19" descr="Interfaz de usuario gráfica, Texto, Aplicación, Correo electrónico&#10;&#10;Descripción generada automáticamente"/>
+                    <pic:cNvPicPr/>
+                  </pic:nvPicPr>
+                  <pic:blipFill>
+                    <a:blip r:embed="rId14"/>
+                    <a:stretch>
+                      <a:fillRect/>
+                    </a:stretch>
+                  </pic:blipFill>
+                  <pic:spPr>
+                    <a:xfrm>
+                      <a:off x="0" y="0"/>
+                      <a:ext cx="5612130" cy="2957830"/>
+                    </a:xfrm>
+                    <a:prstGeom prst="rect">
+                      <a:avLst/>
+                    </a:prstGeom>
+                  </pic:spPr>
+                </pic:pic>
+              </a:graphicData>
+            </a:graphic>
+          </wp:inline>
+        </w:drawing>
+      </w:r>
+    </w:p>
+    <w:p>
+      <w:pPr>
+        <w:pStyle w:val="Prrafodelista"/>
+        <w:rPr>
+          <w:rFonts w:ascii="Times New Roman" w:hAnsi="Times New Roman" w:cs="Times New Roman"/>
+          <w:b/>
+          <w:bCs/>
+          <w:sz w:val="24"/>
+          <w:szCs w:val="24"/>
+          <w:lang w:val="es-ES"/>
+        </w:rPr>
+      </w:pPr>
+    </w:p>
+    <w:p>
+      <w:pPr>
+        <w:pStyle w:val="Prrafodelista"/>
+        <w:rPr>
+          <w:rFonts w:ascii="Times New Roman" w:hAnsi="Times New Roman" w:cs="Times New Roman"/>
+          <w:b/>
+          <w:bCs/>
+          <w:sz w:val="24"/>
+          <w:szCs w:val="24"/>
+          <w:lang w:val="es-ES"/>
+        </w:rPr>
+      </w:pPr>
+    </w:p>
+    <w:p>
+      <w:pPr>
+        <w:pStyle w:val="Prrafodelista"/>
+        <w:rPr>
+          <w:rFonts w:ascii="Times New Roman" w:hAnsi="Times New Roman" w:cs="Times New Roman"/>
+          <w:b/>
+          <w:bCs/>
+          <w:sz w:val="24"/>
+          <w:szCs w:val="24"/>
+          <w:lang w:val="es-ES"/>
+        </w:rPr>
+      </w:pPr>
+    </w:p>
+    <w:p>
+      <w:pPr>
+        <w:pStyle w:val="Prrafodelista"/>
+        <w:rPr>
+          <w:rFonts w:ascii="Times New Roman" w:hAnsi="Times New Roman" w:cs="Times New Roman"/>
+          <w:b/>
+          <w:bCs/>
+          <w:sz w:val="24"/>
+          <w:szCs w:val="24"/>
+          <w:lang w:val="es-ES"/>
+        </w:rPr>
+      </w:pPr>
+    </w:p>
+    <w:p>
+      <w:pPr>
+        <w:pStyle w:val="Prrafodelista"/>
+        <w:numPr>
+          <w:ilvl w:val="0"/>
+          <w:numId w:val="2"/>
+        </w:numPr>
+        <w:rPr>
+          <w:rFonts w:ascii="Times New Roman" w:hAnsi="Times New Roman" w:cs="Times New Roman"/>
+          <w:b/>
+          <w:bCs/>
+          <w:sz w:val="24"/>
+          <w:szCs w:val="24"/>
+          <w:lang w:val="es-ES"/>
+        </w:rPr>
+      </w:pPr>
+      <w:r>
+        <w:rPr>
+          <w:rFonts w:ascii="Times New Roman" w:hAnsi="Times New Roman" w:cs="Times New Roman"/>
+          <w:sz w:val="24"/>
+          <w:szCs w:val="24"/>
+          <w:lang w:val="es-ES"/>
+        </w:rPr>
+        <w:lastRenderedPageBreak/>
+        <w:t xml:space="preserve">Al descargarla le damos </w:t>
+      </w:r>
+      <w:proofErr w:type="spellStart"/>
+      <w:proofErr w:type="gramStart"/>
+      <w:r>
+        <w:rPr>
+          <w:rFonts w:ascii="Times New Roman" w:hAnsi="Times New Roman" w:cs="Times New Roman"/>
+          <w:sz w:val="24"/>
+          <w:szCs w:val="24"/>
+          <w:lang w:val="es-ES"/>
+        </w:rPr>
+        <w:t>click</w:t>
+      </w:r>
+      <w:proofErr w:type="spellEnd"/>
+      <w:proofErr w:type="gramEnd"/>
+      <w:r>
+        <w:rPr>
+          <w:rFonts w:ascii="Times New Roman" w:hAnsi="Times New Roman" w:cs="Times New Roman"/>
+          <w:sz w:val="24"/>
+          <w:szCs w:val="24"/>
+          <w:lang w:val="es-ES"/>
+        </w:rPr>
+        <w:t xml:space="preserve"> en </w:t>
+      </w:r>
+      <w:proofErr w:type="spellStart"/>
+      <w:r>
+        <w:rPr>
+          <w:rFonts w:ascii="Times New Roman" w:hAnsi="Times New Roman" w:cs="Times New Roman"/>
+          <w:sz w:val="24"/>
+          <w:szCs w:val="24"/>
+          <w:lang w:val="es-ES"/>
+        </w:rPr>
+        <w:t>launch</w:t>
+      </w:r>
+      <w:proofErr w:type="spellEnd"/>
+      <w:r>
+        <w:rPr>
+          <w:rFonts w:ascii="Times New Roman" w:hAnsi="Times New Roman" w:cs="Times New Roman"/>
+          <w:sz w:val="24"/>
+          <w:szCs w:val="24"/>
+          <w:lang w:val="es-ES"/>
+        </w:rPr>
+        <w:t xml:space="preserve"> </w:t>
+      </w:r>
+      <w:proofErr w:type="spellStart"/>
+      <w:r>
+        <w:rPr>
+          <w:rFonts w:ascii="Times New Roman" w:hAnsi="Times New Roman" w:cs="Times New Roman"/>
+          <w:sz w:val="24"/>
+          <w:szCs w:val="24"/>
+          <w:lang w:val="es-ES"/>
+        </w:rPr>
+        <w:t>instances</w:t>
+      </w:r>
+      <w:proofErr w:type="spellEnd"/>
+      <w:r>
+        <w:rPr>
+          <w:rFonts w:ascii="Times New Roman" w:hAnsi="Times New Roman" w:cs="Times New Roman"/>
+          <w:sz w:val="24"/>
+          <w:szCs w:val="24"/>
+          <w:lang w:val="es-ES"/>
+        </w:rPr>
+        <w:t xml:space="preserve"> nos aparecerá una vista confirmando la creación de la instancia, luego le damos </w:t>
+      </w:r>
+      <w:proofErr w:type="spellStart"/>
+      <w:r>
+        <w:rPr>
+          <w:rFonts w:ascii="Times New Roman" w:hAnsi="Times New Roman" w:cs="Times New Roman"/>
+          <w:sz w:val="24"/>
+          <w:szCs w:val="24"/>
+          <w:lang w:val="es-ES"/>
+        </w:rPr>
+        <w:t>click</w:t>
+      </w:r>
+      <w:proofErr w:type="spellEnd"/>
+      <w:r>
+        <w:rPr>
+          <w:rFonts w:ascii="Times New Roman" w:hAnsi="Times New Roman" w:cs="Times New Roman"/>
+          <w:sz w:val="24"/>
+          <w:szCs w:val="24"/>
+          <w:lang w:val="es-ES"/>
+        </w:rPr>
+        <w:t xml:space="preserve"> en </w:t>
+      </w:r>
+      <w:proofErr w:type="spellStart"/>
+      <w:r>
+        <w:rPr>
+          <w:rFonts w:ascii="Times New Roman" w:hAnsi="Times New Roman" w:cs="Times New Roman"/>
+          <w:sz w:val="24"/>
+          <w:szCs w:val="24"/>
+          <w:lang w:val="es-ES"/>
+        </w:rPr>
+        <w:t>view</w:t>
+      </w:r>
+      <w:proofErr w:type="spellEnd"/>
+      <w:r>
+        <w:rPr>
+          <w:rFonts w:ascii="Times New Roman" w:hAnsi="Times New Roman" w:cs="Times New Roman"/>
+          <w:sz w:val="24"/>
+          <w:szCs w:val="24"/>
+          <w:lang w:val="es-ES"/>
+        </w:rPr>
+        <w:t xml:space="preserve"> </w:t>
+      </w:r>
+      <w:proofErr w:type="spellStart"/>
+      <w:r>
+        <w:rPr>
+          <w:rFonts w:ascii="Times New Roman" w:hAnsi="Times New Roman" w:cs="Times New Roman"/>
+          <w:sz w:val="24"/>
+          <w:szCs w:val="24"/>
+          <w:lang w:val="es-ES"/>
+        </w:rPr>
+        <w:t>instances</w:t>
+      </w:r>
+      <w:proofErr w:type="spellEnd"/>
+    </w:p>
+    <w:p>
+      <w:pPr>
+        <w:pStyle w:val="Prrafodelista"/>
+        <w:rPr>
+          <w:rFonts w:ascii="Times New Roman" w:hAnsi="Times New Roman" w:cs="Times New Roman"/>
+          <w:sz w:val="24"/>
+          <w:szCs w:val="24"/>
+          <w:lang w:val="es-ES"/>
+        </w:rPr>
+      </w:pPr>
+    </w:p>
+    <w:p>
+      <w:pPr>
+        <w:pStyle w:val="Prrafodelista"/>
+        <w:rPr>
+          <w:rFonts w:ascii="Times New Roman" w:hAnsi="Times New Roman" w:cs="Times New Roman"/>
+          <w:b/>
+          <w:bCs/>
+          <w:sz w:val="24"/>
+          <w:szCs w:val="24"/>
+          <w:lang w:val="es-ES"/>
+        </w:rPr>
+      </w:pPr>
+      <w:r>
+        <w:rPr>
+          <w:noProof/>
+        </w:rPr>
+        <mc:AlternateContent>
+          <mc:Choice Requires="wps">
+            <w:drawing>
+              <wp:anchor distT="0" distB="0" distL="114300" distR="114300" simplePos="0" relativeHeight="251683840" behindDoc="0" locked="0" layoutInCell="1" allowOverlap="1" wp14:anchorId="4D3C4E11" wp14:editId="149D1034">
+                <wp:simplePos x="0" y="0"/>
+                <wp:positionH relativeFrom="rightMargin">
+                  <wp:posOffset>-12065</wp:posOffset>
+                </wp:positionH>
+                <wp:positionV relativeFrom="paragraph">
+                  <wp:posOffset>2009775</wp:posOffset>
+                </wp:positionV>
+                <wp:extent cx="466063" cy="159026"/>
+                <wp:effectExtent l="0" t="0" r="10795" b="12700"/>
+                <wp:wrapNone/>
+                <wp:docPr id="23" name="Cuadro de texto 23"/>
+                <wp:cNvGraphicFramePr/>
+                <a:graphic xmlns:a="http://schemas.openxmlformats.org/drawingml/2006/main">
+                  <a:graphicData uri="http://schemas.microsoft.com/office/word/2010/wordprocessingShape">
+                    <wps:wsp>
+                      <wps:cNvSpPr txBox="1"/>
+                      <wps:spPr>
+                        <a:xfrm>
+                          <a:off x="0" y="0"/>
+                          <a:ext cx="466063" cy="159026"/>
+                        </a:xfrm>
+                        <a:prstGeom prst="rect">
+                          <a:avLst/>
+                        </a:prstGeom>
+                        <a:noFill/>
+                        <a:ln w="9525" cap="flat" cmpd="sng" algn="ctr">
+                          <a:solidFill>
+                            <a:srgbClr val="FF0000"/>
+                          </a:solidFill>
+                          <a:prstDash val="solid"/>
+                          <a:round/>
+                          <a:headEnd type="none" w="med" len="med"/>
+                          <a:tailEnd type="none" w="med" len="med"/>
+                        </a:ln>
+                      </wps:spPr>
+                      <wps:style>
+                        <a:lnRef idx="0">
+                          <a:scrgbClr r="0" g="0" b="0"/>
+                        </a:lnRef>
+                        <a:fillRef idx="0">
+                          <a:scrgbClr r="0" g="0" b="0"/>
+                        </a:fillRef>
+                        <a:effectRef idx="0">
+                          <a:scrgbClr r="0" g="0" b="0"/>
+                        </a:effectRef>
+                        <a:fontRef idx="minor">
+                          <a:schemeClr val="accent2"/>
+                        </a:fontRef>
+                      </wps:style>
+                      <wps:txbx>
+                        <w:txbxContent>
+                          <w:p/>
+                        </w:txbxContent>
+                      </wps:txbx>
+                      <wps:bodyPr rot="0" spcFirstLastPara="0" vertOverflow="overflow" horzOverflow="overflow" vert="horz" wrap="square" lIns="91440" tIns="45720" rIns="91440" bIns="45720" numCol="1" spcCol="0" rtlCol="0" fromWordArt="0" anchor="t" anchorCtr="0" forceAA="0" compatLnSpc="1">
+                        <a:prstTxWarp prst="textNoShape">
+                          <a:avLst/>
+                        </a:prstTxWarp>
+                        <a:noAutofit/>
+                      </wps:bodyPr>
+                    </wps:wsp>
+                  </a:graphicData>
+                </a:graphic>
+                <wp14:sizeRelH relativeFrom="margin">
+                  <wp14:pctWidth>0</wp14:pctWidth>
+                </wp14:sizeRelH>
+                <wp14:sizeRelV relativeFrom="margin">
+                  <wp14:pctHeight>0</wp14:pctHeight>
+                </wp14:sizeRelV>
+              </wp:anchor>
+            </w:drawing>
+          </mc:Choice>
+          <mc:Fallback>
+            <w:pict>
+              <v:shape w14:anchorId="4D3C4E11" id="Cuadro de texto 23" o:spid="_x0000_s1036" type="#_x0000_t202" style="position:absolute;left:0;text-align:left;margin-left:-.95pt;margin-top:158.25pt;width:36.7pt;height:12.5pt;z-index:251683840;visibility:visible;mso-wrap-style:square;mso-width-percent:0;mso-height-percent:0;mso-wrap-distance-left:9pt;mso-wrap-distance-top:0;mso-wrap-distance-right:9pt;mso-wrap-distance-bottom:0;mso-position-horizontal:absolute;mso-position-horizontal-relative:right-margin-area;mso-position-vertical:absolute;mso-position-vertical-relative:text;mso-width-percent:0;mso-height-percent:0;mso-width-relative:margin;mso-height-relative:margin;v-text-anchor:top" o:gfxdata="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" filled="f" strokecolor="red">
+                <v:stroke joinstyle="round"/>
+                <v:textbox>
+                  <w:txbxContent>
+                    <w:p/>
+                  </w:txbxContent>
+                </v:textbox>
+                <w10:wrap anchorx="margin"/>
+              </v:shape>
+            </w:pict>
+          </mc:Fallback>
+        </mc:AlternateContent>
+      </w:r>
+      <w:r>
+        <w:rPr>
+          <w:noProof/>
+        </w:rPr>
+        <w:drawing>
+          <wp:inline distT="0" distB="0" distL="0" distR="0" wp14:anchorId="778B89C6" wp14:editId="08BA4D5B">
+            <wp:extent cx="5612130" cy="2955290"/>
+            <wp:effectExtent l="0" t="0" r="7620" b="0"/>
+            <wp:docPr id="22" name="Imagen 22" descr="Interfaz de usuario gráfica, Texto, Aplicación, Correo electrónico&#10;&#10;Descripción generada automáticamente"/>
+            <wp:cNvGraphicFramePr>
+              <a:graphicFrameLocks xmlns:a="http://schemas.openxmlformats.org/drawingml/2006/main" noChangeAspect="1"/>
+            </wp:cNvGraphicFramePr>
+            <a:graphic xmlns:a="http://schemas.openxmlformats.org/drawingml/2006/main">
+              <a:graphicData uri="http://schemas.openxmlformats.org/drawingml/2006/picture">
+                <pic:pic xmlns:pic="http://schemas.openxmlformats.org/drawingml/2006/picture">
+                  <pic:nvPicPr>
+                    <pic:cNvPr id="22" name="Imagen 22" descr="Interfaz de usuario gráfica, Texto, Aplicación, Correo electrónico&#10;&#10;Descripción generada automáticamente"/>
+                    <pic:cNvPicPr/>
+                  </pic:nvPicPr>
+                  <pic:blipFill>
+                    <a:blip r:embed="rId15"/>
+                    <a:stretch>
+                      <a:fillRect/>
+                    </a:stretch>
+                  </pic:blipFill>
+                  <pic:spPr>
+                    <a:xfrm>
+                      <a:off x="0" y="0"/>
+                      <a:ext cx="5612130" cy="2955290"/>
+                    </a:xfrm>
+                    <a:prstGeom prst="rect">
+                      <a:avLst/>
+                    </a:prstGeom>
+                  </pic:spPr>
+                </pic:pic>
+              </a:graphicData>
+            </a:graphic>
+          </wp:inline>
+        </w:drawing>
+      </w:r>
+    </w:p>
+    <w:p>
+      <w:pPr>
+        <w:pStyle w:val="Prrafodelista"/>
+        <w:rPr>
+          <w:rFonts w:ascii="Times New Roman" w:hAnsi="Times New Roman" w:cs="Times New Roman"/>
+          <w:b/>
+          <w:bCs/>
+          <w:sz w:val="24"/>
+          <w:szCs w:val="24"/>
+          <w:lang w:val="es-ES"/>
+        </w:rPr>
+      </w:pPr>
+    </w:p>
+    <w:p>
+      <w:pPr>
+        <w:pStyle w:val="Prrafodelista"/>
+        <w:jc w:val="center"/>
+        <w:rPr>
+          <w:rFonts w:ascii="Times New Roman" w:hAnsi="Times New Roman" w:cs="Times New Roman"/>
+          <w:b/>
+          <w:bCs/>
+          <w:sz w:val="24"/>
+          <w:szCs w:val="24"/>
+          <w:lang w:val="es-ES"/>
+        </w:rPr>
+      </w:pPr>
+      <w:r>
+        <w:rPr>
+          <w:rFonts w:ascii="Times New Roman" w:hAnsi="Times New Roman" w:cs="Times New Roman"/>
+          <w:b/>
+          <w:bCs/>
+          <w:sz w:val="24"/>
+          <w:szCs w:val="24"/>
+          <w:lang w:val="es-ES"/>
+        </w:rPr>
+        <w:t>CONFIGURACIÓN DEL SECURITY GROUP DESPUÉS DE CREAR LA INSTANCIA</w:t>
+      </w:r>
+    </w:p>
+    <w:p>
+      <w:pPr>
+        <w:pStyle w:val="Prrafodelista"/>
+        <w:numPr>
+          <w:ilvl w:val="0"/>
+          <w:numId w:val="3"/>
+        </w:numPr>
+        <w:rPr>
+          <w:rFonts w:ascii="Times New Roman" w:hAnsi="Times New Roman" w:cs="Times New Roman"/>
+          <w:b/>
+          <w:bCs/>
+          <w:sz w:val="24"/>
+          <w:szCs w:val="24"/>
+          <w:lang w:val="es-ES"/>
+        </w:rPr>
+      </w:pPr>
+      <w:r>
+        <w:rPr>
+          <w:noProof/>
+        </w:rPr>
+        <w:drawing>
+          <wp:anchor distT="0" distB="0" distL="114300" distR="114300" simplePos="0" relativeHeight="251684864" behindDoc="1" locked="0" layoutInCell="1" allowOverlap="1" wp14:anchorId="0683AC6E" wp14:editId="384DCE97">
+            <wp:simplePos x="0" y="0"/>
+            <wp:positionH relativeFrom="column">
+              <wp:posOffset>358140</wp:posOffset>
+            </wp:positionH>
+            <wp:positionV relativeFrom="paragraph">
+              <wp:posOffset>502285</wp:posOffset>
+            </wp:positionV>
+            <wp:extent cx="5612130" cy="2952115"/>
+            <wp:effectExtent l="0" t="0" r="7620" b="635"/>
+            <wp:wrapTight wrapText="bothSides">
+              <wp:wrapPolygon edited="0">
+                <wp:start x="0" y="0"/>
+                <wp:lineTo x="0" y="21465"/>
+                <wp:lineTo x="21556" y="21465"/>
+                <wp:lineTo x="21556" y="0"/>
+                <wp:lineTo x="0" y="0"/>
+              </wp:wrapPolygon>
+            </wp:wrapTight>
+            <wp:docPr id="24" name="Imagen 24" descr="Una captura de pantalla de una computadora&#10;&#10;Descripción generada automáticamente"/>
+            <wp:cNvGraphicFramePr>
+              <a:graphicFrameLocks xmlns:a="http://schemas.openxmlformats.org/drawingml/2006/main" noChangeAspect="1"/>
+            </wp:cNvGraphicFramePr>
+            <a:graphic xmlns:a="http://schemas.openxmlformats.org/drawingml/2006/main">
+              <a:graphicData uri="http://schemas.openxmlformats.org/drawingml/2006/picture">
+                <pic:pic xmlns:pic="http://schemas.openxmlformats.org/drawingml/2006/picture">
+                  <pic:nvPicPr>
+                    <pic:cNvPr id="24" name="Imagen 24" descr="Una captura de pantalla de una computadora&#10;&#10;Descripción generada automáticamente"/>
+                    <pic:cNvPicPr/>
+                  </pic:nvPicPr>
+                  <pic:blipFill>
+                    <a:blip r:embed="rId16" cstate="print">
+                      <a:extLst>
+                        <a:ext uri="{28A0092B-C50C-407E-A947-70E740481C1C}">
+                          <a14:useLocalDpi xmlns:a14="http://schemas.microsoft.com/office/drawing/2010/main" val="0"/>
+                        </a:ext>
+                      </a:extLst>
+                    </a:blip>
+                    <a:stretch>
+                      <a:fillRect/>
+                    </a:stretch>
+                  </pic:blipFill>
+                  <pic:spPr>
+                    <a:xfrm>
+                      <a:off x="0" y="0"/>
+                      <a:ext cx="5612130" cy="2952115"/>
+                    </a:xfrm>
+                    <a:prstGeom prst="rect">
+                      <a:avLst/>
+                    </a:prstGeom>
+                  </pic:spPr>
+                </pic:pic>
+              </a:graphicData>
+            </a:graphic>
+          </wp:anchor>
+        </w:drawing>
+      </w:r>
+      <w:r>
+        <w:rPr>
+          <w:rFonts w:ascii="Times New Roman" w:hAnsi="Times New Roman" w:cs="Times New Roman"/>
+          <w:sz w:val="24"/>
+          <w:szCs w:val="24"/>
+          <w:lang w:val="es-ES"/>
+        </w:rPr>
+        <w:t xml:space="preserve">Nos dirigimos a la barra lateral izquierda en la pestaña </w:t>
+      </w:r>
+      <w:proofErr w:type="spellStart"/>
+      <w:r>
+        <w:rPr>
+          <w:rFonts w:ascii="Times New Roman" w:hAnsi="Times New Roman" w:cs="Times New Roman"/>
+          <w:b/>
+          <w:bCs/>
+          <w:sz w:val="24"/>
+          <w:szCs w:val="24"/>
+          <w:lang w:val="es-ES"/>
+        </w:rPr>
+        <w:t>Networking</w:t>
+      </w:r>
+      <w:proofErr w:type="spellEnd"/>
+      <w:r>
+        <w:rPr>
+          <w:rFonts w:ascii="Times New Roman" w:hAnsi="Times New Roman" w:cs="Times New Roman"/>
+          <w:b/>
+          <w:bCs/>
+          <w:sz w:val="24"/>
+          <w:szCs w:val="24"/>
+          <w:lang w:val="es-ES"/>
+        </w:rPr>
+        <w:t xml:space="preserve"> &amp; Security</w:t>
+      </w:r>
+      <w:r>
+        <w:rPr>
+          <w:rFonts w:ascii="Times New Roman" w:hAnsi="Times New Roman" w:cs="Times New Roman"/>
+          <w:sz w:val="24"/>
+          <w:szCs w:val="24"/>
+          <w:lang w:val="es-ES"/>
+        </w:rPr>
+        <w:t xml:space="preserve">, y le damos </w:t>
+      </w:r>
+      <w:proofErr w:type="spellStart"/>
+      <w:proofErr w:type="gramStart"/>
+      <w:r>
+        <w:rPr>
+          <w:rFonts w:ascii="Times New Roman" w:hAnsi="Times New Roman" w:cs="Times New Roman"/>
+          <w:sz w:val="24"/>
+          <w:szCs w:val="24"/>
+          <w:lang w:val="es-ES"/>
+        </w:rPr>
+        <w:t>click</w:t>
+      </w:r>
+      <w:proofErr w:type="spellEnd"/>
+      <w:proofErr w:type="gramEnd"/>
+      <w:r>
+        <w:rPr>
+          <w:rFonts w:ascii="Times New Roman" w:hAnsi="Times New Roman" w:cs="Times New Roman"/>
+          <w:sz w:val="24"/>
+          <w:szCs w:val="24"/>
+          <w:lang w:val="es-ES"/>
+        </w:rPr>
+        <w:t xml:space="preserve"> en </w:t>
+      </w:r>
+      <w:r>
+        <w:rPr>
+          <w:rFonts w:ascii="Times New Roman" w:hAnsi="Times New Roman" w:cs="Times New Roman"/>
+          <w:b/>
+          <w:bCs/>
+          <w:sz w:val="24"/>
+          <w:szCs w:val="24"/>
+          <w:lang w:val="es-ES"/>
+        </w:rPr>
+        <w:t xml:space="preserve">security </w:t>
+      </w:r>
+      <w:proofErr w:type="spellStart"/>
+      <w:r>
+        <w:rPr>
+          <w:rFonts w:ascii="Times New Roman" w:hAnsi="Times New Roman" w:cs="Times New Roman"/>
+          <w:b/>
+          <w:bCs/>
+          <w:sz w:val="24"/>
+          <w:szCs w:val="24"/>
+          <w:lang w:val="es-ES"/>
+        </w:rPr>
+        <w:t>group</w:t>
+      </w:r>
+      <w:r>
+        <w:rPr>
+          <w:rFonts w:ascii="Times New Roman" w:hAnsi="Times New Roman" w:cs="Times New Roman"/>
+          <w:b/>
+          <w:bCs/>
+          <w:sz w:val="24"/>
+          <w:szCs w:val="24"/>
+          <w:lang w:val="es-ES"/>
+        </w:rPr>
+        <w:t>s</w:t>
+      </w:r>
+      <w:proofErr w:type="spellEnd"/>
+    </w:p>
+    <w:p>
+      <w:pPr>
+        <w:pStyle w:val="Prrafodelista"/>
+        <w:ind w:left="1080"/>
+        <w:rPr>
+          <w:rFonts w:ascii="Times New Roman" w:hAnsi="Times New Roman" w:cs="Times New Roman"/>
+          <w:b/>
+          <w:bCs/>
+          <w:sz w:val="24"/>
+          <w:szCs w:val="24"/>
+          <w:lang w:val="es-ES"/>
+        </w:rPr>
+      </w:pPr>
+    </w:p>
+    <w:p>
+      <w:pPr>
+        <w:pStyle w:val="Prrafodelista"/>
+        <w:ind w:left="1080"/>
+        <w:rPr>
+          <w:rFonts w:ascii="Times New Roman" w:hAnsi="Times New Roman" w:cs="Times New Roman"/>
+          <w:b/>
+          <w:bCs/>
+          <w:sz w:val="24"/>
+          <w:szCs w:val="24"/>
+          <w:lang w:val="es-ES"/>
+        </w:rPr>
+      </w:pPr>
+    </w:p>
+    <w:p>
+      <w:pPr>
+        <w:pStyle w:val="Prrafodelista"/>
+        <w:ind w:left="1080"/>
+        <w:rPr>
+          <w:rFonts w:ascii="Times New Roman" w:hAnsi="Times New Roman" w:cs="Times New Roman"/>
+          <w:b/>
+          <w:bCs/>
+          <w:sz w:val="24"/>
+          <w:szCs w:val="24"/>
+          <w:lang w:val="es-ES"/>
+        </w:rPr>
+      </w:pPr>
+    </w:p>
+    <w:p>
+      <w:pPr>
+        <w:pStyle w:val="Prrafodelista"/>
+        <w:numPr>
+          <w:ilvl w:val="0"/>
+          <w:numId w:val="3"/>
+        </w:numPr>
+        <w:rPr>
+          <w:rFonts w:ascii="Times New Roman" w:hAnsi="Times New Roman" w:cs="Times New Roman"/>
+          <w:b/>
+          <w:bCs/>
+          <w:sz w:val="24"/>
+          <w:szCs w:val="24"/>
+          <w:lang w:val="es-ES"/>
+        </w:rPr>
+      </w:pPr>
+      <w:r>
+        <w:rPr>
+          <w:rFonts w:ascii="Times New Roman" w:hAnsi="Times New Roman" w:cs="Times New Roman"/>
+          <w:sz w:val="24"/>
+          <w:szCs w:val="24"/>
+          <w:lang w:val="es-ES"/>
+        </w:rPr>
+        <w:lastRenderedPageBreak/>
+        <w:t xml:space="preserve">Si habíamos creados instancias, nos aparecerá el security </w:t>
+      </w:r>
+      <w:proofErr w:type="spellStart"/>
+      <w:r>
+        <w:rPr>
+          <w:rFonts w:ascii="Times New Roman" w:hAnsi="Times New Roman" w:cs="Times New Roman"/>
+          <w:sz w:val="24"/>
+          <w:szCs w:val="24"/>
+          <w:lang w:val="es-ES"/>
+        </w:rPr>
+        <w:t>groups</w:t>
+      </w:r>
+      <w:proofErr w:type="spellEnd"/>
+      <w:r>
+        <w:rPr>
+          <w:rFonts w:ascii="Times New Roman" w:hAnsi="Times New Roman" w:cs="Times New Roman"/>
+          <w:sz w:val="24"/>
+          <w:szCs w:val="24"/>
+          <w:lang w:val="es-ES"/>
+        </w:rPr>
+        <w:t xml:space="preserve"> de ellas por lo tanto buscamos el grupo de la instancia que acabamos de crear </w:t>
+      </w:r>
+    </w:p>
+    <w:p>
+      <w:pPr>
+        <w:pStyle w:val="Prrafodelista"/>
+        <w:ind w:left="1080"/>
+        <w:rPr>
+          <w:rFonts w:ascii="Times New Roman" w:hAnsi="Times New Roman" w:cs="Times New Roman"/>
+          <w:b/>
+          <w:bCs/>
+          <w:sz w:val="24"/>
+          <w:szCs w:val="24"/>
+          <w:lang w:val="es-ES"/>
+        </w:rPr>
+      </w:pPr>
+      <w:r>
+        <w:rPr>
+          <w:noProof/>
+        </w:rPr>
+        <mc:AlternateContent>
+          <mc:Choice Requires="wps">
+            <w:drawing>
+              <wp:anchor distT="0" distB="0" distL="114300" distR="114300" simplePos="0" relativeHeight="251685888" behindDoc="0" locked="0" layoutInCell="1" allowOverlap="1" wp14:anchorId="74C1C593" wp14:editId="3DF8ECC9">
+                <wp:simplePos x="0" y="0"/>
+                <wp:positionH relativeFrom="column">
+                  <wp:posOffset>1424940</wp:posOffset>
+                </wp:positionH>
+                <wp:positionV relativeFrom="paragraph">
+                  <wp:posOffset>617220</wp:posOffset>
+                </wp:positionV>
+                <wp:extent cx="4752975" cy="114300"/>
+                <wp:effectExtent l="0" t="0" r="28575" b="19050"/>
+                <wp:wrapNone/>
+                <wp:docPr id="27" name="Cuadro de texto 27"/>
+                <wp:cNvGraphicFramePr/>
+                <a:graphic xmlns:a="http://schemas.openxmlformats.org/drawingml/2006/main">
+                  <a:graphicData uri="http://schemas.microsoft.com/office/word/2010/wordprocessingShape">
+                    <wps:wsp>
+                      <wps:cNvSpPr txBox="1"/>
+                      <wps:spPr>
+                        <a:xfrm>
+                          <a:off x="0" y="0"/>
+                          <a:ext cx="4752975" cy="114300"/>
+                        </a:xfrm>
+                        <a:prstGeom prst="rect">
+                          <a:avLst/>
+                        </a:prstGeom>
+                        <a:noFill/>
+                        <a:ln w="9525" cap="flat" cmpd="sng" algn="ctr">
+                          <a:solidFill>
+                            <a:srgbClr val="FF0000"/>
+                          </a:solidFill>
+                          <a:prstDash val="solid"/>
+                          <a:round/>
+                          <a:headEnd type="none" w="med" len="med"/>
+                          <a:tailEnd type="none" w="med" len="med"/>
+                        </a:ln>
+                      </wps:spPr>
+                      <wps:style>
+                        <a:lnRef idx="0">
+                          <a:scrgbClr r="0" g="0" b="0"/>
+                        </a:lnRef>
+                        <a:fillRef idx="0">
+                          <a:scrgbClr r="0" g="0" b="0"/>
+                        </a:fillRef>
+                        <a:effectRef idx="0">
+                          <a:scrgbClr r="0" g="0" b="0"/>
+                        </a:effectRef>
+                        <a:fontRef idx="minor">
+                          <a:schemeClr val="accent2"/>
+                        </a:fontRef>
+                      </wps:style>
+                      <wps:txbx>
+                        <w:txbxContent>
+                          <w:p/>
+                        </w:txbxContent>
+                      </wps:txbx>
+                      <wps:bodyPr rot="0" spcFirstLastPara="0" vertOverflow="overflow" horzOverflow="overflow" vert="horz" wrap="square" lIns="91440" tIns="45720" rIns="91440" bIns="45720" numCol="1" spcCol="0" rtlCol="0" fromWordArt="0" anchor="t" anchorCtr="0" forceAA="0" compatLnSpc="1">
+                        <a:prstTxWarp prst="textNoShape">
+                          <a:avLst/>
+                        </a:prstTxWarp>
+                        <a:noAutofit/>
+                      </wps:bodyPr>
+                    </wps:wsp>
+                  </a:graphicData>
+                </a:graphic>
+              </wp:anchor>
+            </w:drawing>
+          </mc:Choice>
+          <mc:Fallback>
+            <w:pict>
+              <v:shape w14:anchorId="74C1C593" id="Cuadro de texto 27" o:spid="_x0000_s1037" type="#_x0000_t202" style="position:absolute;left:0;text-align:left;margin-left:112.2pt;margin-top:48.6pt;width:374.25pt;height:9pt;z-index:251685888;visibility:visible;mso-wrap-style:square;mso-wrap-distance-left:9pt;mso-wrap-distance-top:0;mso-wrap-distance-right:9pt;mso-wrap-distance-bottom:0;mso-position-horizontal:absolute;mso-position-horizontal-relative:text;mso-position-vertical:absolute;mso-position-vertical-relative:text;v-text-anchor:top" o:gfxdata="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" filled="f" strokecolor="red">
+                <v:stroke joinstyle="round"/>
+                <v:textbox>
+                  <w:txbxContent>
+                    <w:p/>
+                  </w:txbxContent>
+                </v:textbox>
+              </v:shape>
+            </w:pict>
+          </mc:Fallback>
+        </mc:AlternateContent>
+      </w:r>
+      <w:r>
+        <w:rPr>
+          <w:noProof/>
+        </w:rPr>
+        <w:drawing>
+          <wp:inline distT="0" distB="0" distL="0" distR="0" wp14:anchorId="07FAFA6E" wp14:editId="7D582E87">
+            <wp:extent cx="5612130" cy="2952115"/>
+            <wp:effectExtent l="0" t="0" r="7620" b="635"/>
+            <wp:docPr id="25" name="Imagen 25" descr="Captura de pantalla de computadora&#10;&#10;Descripción generada automáticamente"/>
+            <wp:cNvGraphicFramePr>
+              <a:graphicFrameLocks xmlns:a="http://schemas.openxmlformats.org/drawingml/2006/main" noChangeAspect="1"/>
+            </wp:cNvGraphicFramePr>
+            <a:graphic xmlns:a="http://schemas.openxmlformats.org/drawingml/2006/main">
+              <a:graphicData uri="http://schemas.openxmlformats.org/drawingml/2006/picture">
+                <pic:pic xmlns:pic="http://schemas.openxmlformats.org/drawingml/2006/picture">
+                  <pic:nvPicPr>
+                    <pic:cNvPr id="25" name="Imagen 25" descr="Captura de pantalla de computadora&#10;&#10;Descripción generada automáticamente"/>
+                    <pic:cNvPicPr/>
+                  </pic:nvPicPr>
+                  <pic:blipFill>
+                    <a:blip r:embed="rId17"/>
+                    <a:stretch>
+                      <a:fillRect/>
+                    </a:stretch>
+                  </pic:blipFill>
+                  <pic:spPr>
+                    <a:xfrm>
+                      <a:off x="0" y="0"/>
+                      <a:ext cx="5612130" cy="2952115"/>
+                    </a:xfrm>
+                    <a:prstGeom prst="rect">
+                      <a:avLst/>
+                    </a:prstGeom>
+                  </pic:spPr>
+                </pic:pic>
+              </a:graphicData>
+            </a:graphic>
+          </wp:inline>
+        </w:drawing>
+      </w:r>
+    </w:p>
+    <w:p>
+      <w:pPr>
+        <w:pStyle w:val="Prrafodelista"/>
+        <w:ind w:left="1080"/>
+        <w:rPr>
+          <w:rFonts w:ascii="Times New Roman" w:hAnsi="Times New Roman" w:cs="Times New Roman"/>
+          <w:b/>
+          <w:bCs/>
+          <w:sz w:val="24"/>
+          <w:szCs w:val="24"/>
+          <w:lang w:val="es-ES"/>
+        </w:rPr>
+      </w:pPr>
+    </w:p>
+    <w:p>
+      <w:pPr>
+        <w:pStyle w:val="Prrafodelista"/>
+        <w:numPr>
+          <w:ilvl w:val="0"/>
+          <w:numId w:val="3"/>
+        </w:numPr>
+        <w:rPr>
+          <w:rFonts w:ascii="Times New Roman" w:hAnsi="Times New Roman" w:cs="Times New Roman"/>
+          <w:b/>
+          <w:bCs/>
+          <w:sz w:val="24"/>
+          <w:szCs w:val="24"/>
+          <w:lang w:val="es-ES"/>
+        </w:rPr>
+      </w:pPr>
+      <w:r>
+        <w:rPr>
+          <w:noProof/>
+        </w:rPr>
+        <w:drawing>
+          <wp:anchor distT="0" distB="0" distL="114300" distR="114300" simplePos="0" relativeHeight="251686912" behindDoc="1" locked="0" layoutInCell="1" allowOverlap="1" wp14:anchorId="7BC7A6FB" wp14:editId="73E13477">
+            <wp:simplePos x="0" y="0"/>
+            <wp:positionH relativeFrom="column">
+              <wp:posOffset>443865</wp:posOffset>
+            </wp:positionH>
+            <wp:positionV relativeFrom="paragraph">
+              <wp:posOffset>538480</wp:posOffset>
+            </wp:positionV>
+            <wp:extent cx="5219700" cy="1604010"/>
+            <wp:effectExtent l="0" t="0" r="0" b="0"/>
+            <wp:wrapTight wrapText="bothSides">
+              <wp:wrapPolygon edited="0">
+                <wp:start x="0" y="0"/>
+                <wp:lineTo x="0" y="21292"/>
+                <wp:lineTo x="21521" y="21292"/>
+                <wp:lineTo x="21521" y="0"/>
+                <wp:lineTo x="0" y="0"/>
+              </wp:wrapPolygon>
+            </wp:wrapTight>
+            <wp:docPr id="28" name="Imagen 28" descr="Una captura de pantalla de una red social&#10;&#10;Descripción generada automáticamente"/>
+            <wp:cNvGraphicFramePr>
+              <a:graphicFrameLocks xmlns:a="http://schemas.openxmlformats.org/drawingml/2006/main" noChangeAspect="1"/>
+            </wp:cNvGraphicFramePr>
+            <a:graphic xmlns:a="http://schemas.openxmlformats.org/drawingml/2006/main">
+              <a:graphicData uri="http://schemas.openxmlformats.org/drawingml/2006/picture">
+                <pic:pic xmlns:pic="http://schemas.openxmlformats.org/drawingml/2006/picture">
+                  <pic:nvPicPr>
+                    <pic:cNvPr id="28" name="Imagen 28" descr="Una captura de pantalla de una red social&#10;&#10;Descripción generada automáticamente"/>
+                    <pic:cNvPicPr/>
+                  </pic:nvPicPr>
+                  <pic:blipFill>
+                    <a:blip r:embed="rId18" cstate="print">
+                      <a:extLst>
+                        <a:ext uri="{28A0092B-C50C-407E-A947-70E740481C1C}">
+                          <a14:useLocalDpi xmlns:a14="http://schemas.microsoft.com/office/drawing/2010/main" val="0"/>
+                        </a:ext>
+                      </a:extLst>
+                    </a:blip>
+                    <a:stretch>
+                      <a:fillRect/>
+                    </a:stretch>
+                  </pic:blipFill>
+                  <pic:spPr>
+                    <a:xfrm>
+                      <a:off x="0" y="0"/>
+                      <a:ext cx="5219700" cy="1604010"/>
+                    </a:xfrm>
+                    <a:prstGeom prst="rect">
+                      <a:avLst/>
+                    </a:prstGeom>
+                  </pic:spPr>
+                </pic:pic>
+              </a:graphicData>
+            </a:graphic>
+            <wp14:sizeRelH relativeFrom="margin">
+              <wp14:pctWidth>0</wp14:pctWidth>
+            </wp14:sizeRelH>
+          </wp:anchor>
+        </w:drawing>
+      </w:r>
+      <w:r>
+        <w:rPr>
+          <w:rFonts w:ascii="Times New Roman" w:hAnsi="Times New Roman" w:cs="Times New Roman"/>
+          <w:sz w:val="24"/>
+          <w:szCs w:val="24"/>
+          <w:lang w:val="es-ES"/>
+        </w:rPr>
+        <w:t xml:space="preserve">Una vez identificado el grupo le damos </w:t>
+      </w:r>
+      <w:proofErr w:type="spellStart"/>
+      <w:r>
+        <w:rPr>
+          <w:rFonts w:ascii="Times New Roman" w:hAnsi="Times New Roman" w:cs="Times New Roman"/>
+          <w:sz w:val="24"/>
+          <w:szCs w:val="24"/>
+          <w:lang w:val="es-ES"/>
+        </w:rPr>
+        <w:t>click</w:t>
+      </w:r>
+      <w:proofErr w:type="spellEnd"/>
+      <w:r>
+        <w:rPr>
+          <w:rFonts w:ascii="Times New Roman" w:hAnsi="Times New Roman" w:cs="Times New Roman"/>
+          <w:sz w:val="24"/>
+          <w:szCs w:val="24"/>
+          <w:lang w:val="es-ES"/>
+        </w:rPr>
+        <w:t xml:space="preserve"> en las reglas de entrada y luego </w:t>
+      </w:r>
+      <w:proofErr w:type="gramStart"/>
+      <w:r>
+        <w:rPr>
+          <w:rFonts w:ascii="Times New Roman" w:hAnsi="Times New Roman" w:cs="Times New Roman"/>
+          <w:sz w:val="24"/>
+          <w:szCs w:val="24"/>
+          <w:lang w:val="es-ES"/>
+        </w:rPr>
+        <w:t>e</w:t>
+      </w:r>
+      <w:proofErr w:type="gramEnd"/>
+      <w:r>
+        <w:rPr>
+          <w:rFonts w:ascii="Times New Roman" w:hAnsi="Times New Roman" w:cs="Times New Roman"/>
+          <w:sz w:val="24"/>
+          <w:szCs w:val="24"/>
+          <w:lang w:val="es-ES"/>
+        </w:rPr>
+        <w:t xml:space="preserve"> editar</w:t>
+      </w:r>
+    </w:p>
+    <w:p>
+      <w:pPr>
+        <w:pStyle w:val="Prrafodelista"/>
+        <w:ind w:left="1080"/>
+        <w:rPr>
+          <w:rFonts w:ascii="Times New Roman" w:hAnsi="Times New Roman" w:cs="Times New Roman"/>
+          <w:b/>
+          <w:bCs/>
+          <w:sz w:val="24"/>
+          <w:szCs w:val="24"/>
+          <w:lang w:val="es-ES"/>
+        </w:rPr>
+      </w:pPr>
+    </w:p>
+    <w:p>
+      <w:pPr>
+        <w:pStyle w:val="Prrafodelista"/>
+        <w:numPr>
+          <w:ilvl w:val="0"/>
+          <w:numId w:val="3"/>
+        </w:numPr>
+        <w:rPr>
+          <w:rFonts w:ascii="Times New Roman" w:hAnsi="Times New Roman" w:cs="Times New Roman"/>
+          <w:b/>
+          <w:bCs/>
+          <w:sz w:val="24"/>
+          <w:szCs w:val="24"/>
+          <w:lang w:val="es-ES"/>
+        </w:rPr>
+      </w:pPr>
+      <w:r>
+        <w:rPr>
+          <w:rFonts w:ascii="Times New Roman" w:hAnsi="Times New Roman" w:cs="Times New Roman"/>
+          <w:sz w:val="24"/>
+          <w:szCs w:val="24"/>
+          <w:lang w:val="es-ES"/>
+        </w:rPr>
+        <w:t>Añadimos las respectivas reglas de entrada y le damos en guardar</w:t>
+      </w:r>
+    </w:p>
+    <w:p>
+      <w:pPr>
+        <w:pStyle w:val="Prrafodelista"/>
+        <w:ind w:left="1080"/>
+        <w:rPr>
+          <w:rFonts w:ascii="Times New Roman" w:hAnsi="Times New Roman" w:cs="Times New Roman"/>
+          <w:b/>
+          <w:bCs/>
+          <w:sz w:val="24"/>
+          <w:szCs w:val="24"/>
+          <w:lang w:val="es-ES"/>
+        </w:rPr>
+      </w:pPr>
+      <w:r>
+        <w:rPr>
+          <w:noProof/>
+        </w:rPr>
+        <mc:AlternateContent>
+          <mc:Choice Requires="wps">
+            <w:drawing>
+              <wp:anchor distT="0" distB="0" distL="114300" distR="114300" simplePos="0" relativeHeight="251688960" behindDoc="0" locked="0" layoutInCell="1" allowOverlap="1" wp14:anchorId="740F2C6F" wp14:editId="09E8ECDD">
+                <wp:simplePos x="0" y="0"/>
+                <wp:positionH relativeFrom="column">
+                  <wp:posOffset>5358765</wp:posOffset>
+                </wp:positionH>
+                <wp:positionV relativeFrom="paragraph">
+                  <wp:posOffset>1763395</wp:posOffset>
+                </wp:positionV>
+                <wp:extent cx="428625" cy="228600"/>
+                <wp:effectExtent l="0" t="0" r="28575" b="19050"/>
+                <wp:wrapNone/>
+                <wp:docPr id="30" name="Cuadro de texto 30"/>
+                <wp:cNvGraphicFramePr/>
+                <a:graphic xmlns:a="http://schemas.openxmlformats.org/drawingml/2006/main">
+                  <a:graphicData uri="http://schemas.microsoft.com/office/word/2010/wordprocessingShape">
+                    <wps:wsp>
+                      <wps:cNvSpPr txBox="1"/>
+                      <wps:spPr>
+                        <a:xfrm>
+                          <a:off x="0" y="0"/>
+                          <a:ext cx="428625" cy="228600"/>
+                        </a:xfrm>
+                        <a:prstGeom prst="rect">
+                          <a:avLst/>
+                        </a:prstGeom>
+                        <a:noFill/>
+                        <a:ln w="9525" cap="flat" cmpd="sng" algn="ctr">
+                          <a:solidFill>
+                            <a:srgbClr val="FF0000"/>
+                          </a:solidFill>
+                          <a:prstDash val="solid"/>
+                          <a:round/>
+                          <a:headEnd type="none" w="med" len="med"/>
+                          <a:tailEnd type="none" w="med" len="med"/>
+                        </a:ln>
+                      </wps:spPr>
+                      <wps:style>
+                        <a:lnRef idx="0">
+                          <a:scrgbClr r="0" g="0" b="0"/>
+                        </a:lnRef>
+                        <a:fillRef idx="0">
+                          <a:scrgbClr r="0" g="0" b="0"/>
+                        </a:fillRef>
+                        <a:effectRef idx="0">
+                          <a:scrgbClr r="0" g="0" b="0"/>
+                        </a:effectRef>
+                        <a:fontRef idx="minor">
+                          <a:schemeClr val="accent2"/>
+                        </a:fontRef>
+                      </wps:style>
+                      <wps:txbx>
+                        <w:txbxContent>
+                          <w:p/>
+                        </w:txbxContent>
+                      </wps:txbx>
+                      <wps:bodyPr rot="0" spcFirstLastPara="0" vertOverflow="overflow" horzOverflow="overflow" vert="horz" wrap="square" lIns="91440" tIns="45720" rIns="91440" bIns="45720" numCol="1" spcCol="0" rtlCol="0" fromWordArt="0" anchor="t" anchorCtr="0" forceAA="0" compatLnSpc="1">
+                        <a:prstTxWarp prst="textNoShape">
+                          <a:avLst/>
+                        </a:prstTxWarp>
+                        <a:noAutofit/>
+                      </wps:bodyPr>
+                    </wps:wsp>
+                  </a:graphicData>
+                </a:graphic>
+              </wp:anchor>
+            </w:drawing>
+          </mc:Choice>
+          <mc:Fallback>
+            <w:pict>
+              <v:shape w14:anchorId="740F2C6F" id="Cuadro de texto 30" o:spid="_x0000_s1038" type="#_x0000_t202" style="position:absolute;left:0;text-align:left;margin-left:421.95pt;margin-top:138.85pt;width:33.75pt;height:18pt;z-index:251688960;visibility:visible;mso-wrap-style:square;mso-wrap-distance-left:9pt;mso-wrap-distance-top:0;mso-wrap-distance-right:9pt;mso-wrap-distance-bottom:0;mso-position-horizontal:absolute;mso-position-horizontal-relative:text;mso-position-vertical:absolute;mso-position-vertical-relative:text;v-text-anchor:top" o:gfxdata="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" filled="f" strokecolor="red">
+                <v:stroke joinstyle="round"/>
+                <v:textbox>
+                  <w:txbxContent>
+                    <w:p/>
+                  </w:txbxContent>
+                </v:textbox>
+              </v:shape>
+            </w:pict>
+          </mc:Fallback>
+        </mc:AlternateContent>
+      </w:r>
+      <w:r>
+        <w:rPr>
+          <w:noProof/>
+        </w:rPr>
+        <w:drawing>
+          <wp:anchor distT="0" distB="0" distL="114300" distR="114300" simplePos="0" relativeHeight="251687936" behindDoc="1" locked="0" layoutInCell="1" allowOverlap="1" wp14:anchorId="180752D6" wp14:editId="230C5768">
+            <wp:simplePos x="0" y="0"/>
+            <wp:positionH relativeFrom="column">
+              <wp:posOffset>414655</wp:posOffset>
+            </wp:positionH>
+            <wp:positionV relativeFrom="page">
+              <wp:posOffset>7191375</wp:posOffset>
+            </wp:positionV>
+            <wp:extent cx="5534025" cy="2606040"/>
+            <wp:effectExtent l="0" t="0" r="9525" b="3810"/>
+            <wp:wrapTight wrapText="bothSides">
+              <wp:wrapPolygon edited="0">
+                <wp:start x="0" y="0"/>
+                <wp:lineTo x="0" y="21474"/>
+                <wp:lineTo x="21563" y="21474"/>
+                <wp:lineTo x="21563" y="0"/>
+                <wp:lineTo x="0" y="0"/>
+              </wp:wrapPolygon>
+            </wp:wrapTight>
+            <wp:docPr id="29" name="Imagen 29" descr="Captura de pantalla de computadora&#10;&#10;Descripción generada automáticamente"/>
+            <wp:cNvGraphicFramePr>
+              <a:graphicFrameLocks xmlns:a="http://schemas.openxmlformats.org/drawingml/2006/main" noChangeAspect="1"/>
+            </wp:cNvGraphicFramePr>
+            <a:graphic xmlns:a="http://schemas.openxmlformats.org/drawingml/2006/main">
+              <a:graphicData uri="http://schemas.openxmlformats.org/drawingml/2006/picture">
+                <pic:pic xmlns:pic="http://schemas.openxmlformats.org/drawingml/2006/picture">
+                  <pic:nvPicPr>
+                    <pic:cNvPr id="29" name="Imagen 29" descr="Captura de pantalla de computadora&#10;&#10;Descripción generada automáticamente"/>
+                    <pic:cNvPicPr/>
+                  </pic:nvPicPr>
+                  <pic:blipFill>
+                    <a:blip r:embed="rId19" cstate="print">
+                      <a:extLst>
+                        <a:ext uri="{28A0092B-C50C-407E-A947-70E740481C1C}">
+                          <a14:useLocalDpi xmlns:a14="http://schemas.microsoft.com/office/drawing/2010/main" val="0"/>
+                        </a:ext>
+                      </a:extLst>
+                    </a:blip>
+                    <a:stretch>
+                      <a:fillRect/>
+                    </a:stretch>
+                  </pic:blipFill>
+                  <pic:spPr>
+                    <a:xfrm>
+                      <a:off x="0" y="0"/>
+                      <a:ext cx="5534025" cy="2606040"/>
+                    </a:xfrm>
+                    <a:prstGeom prst="rect">
+                      <a:avLst/>
+                    </a:prstGeom>
+                  </pic:spPr>
+                </pic:pic>
+              </a:graphicData>
+            </a:graphic>
+            <wp14:sizeRelH relativeFrom="margin">
+              <wp14:pctWidth>0</wp14:pctWidth>
+            </wp14:sizeRelH>
+            <wp14:sizeRelV relativeFrom="margin">
+              <wp14:pctHeight>0</wp14:pctHeight>
+            </wp14:sizeRelV>
+          </wp:anchor>
+        </w:drawing>
+      </w:r>
+    </w:p>
+    <w:p>
+      <w:pPr>
+        <w:pStyle w:val="Prrafodelista"/>
+        <w:numPr>
+          <w:ilvl w:val="0"/>
+          <w:numId w:val="3"/>
+        </w:numPr>
         <w:rPr>
           <w:rFonts w:ascii="Times New Roman" w:hAnsi="Times New Roman" w:cs="Times New Roman"/>
           <w:b/>
@@ -1919,8 +3823,192 @@
       </w:pPr>
     </w:lvl>
   </w:abstractNum>
+  <w:abstractNum w:abstractNumId="1" w15:restartNumberingAfterBreak="0">
+    <w:nsid w:val="3F8F1774"/>
+    <w:multiLevelType w:val="hybridMultilevel"/>
+    <w:tmpl w:val="2F32E3C4"/>
+    <w:lvl w:ilvl="0" w:tplc="07E4FD3A">
+      <w:start w:val="1"/>
+      <w:numFmt w:val="decimal"/>
+      <w:lvlText w:val="%1."/>
+      <w:lvlJc w:val="left"/>
+      <w:pPr>
+        <w:ind w:left="1080" w:hanging="360"/>
+      </w:pPr>
+      <w:rPr>
+        <w:rFonts w:hint="default"/>
+      </w:rPr>
+    </w:lvl>
+    <w:lvl w:ilvl="1" w:tplc="240A0019" w:tentative="1">
+      <w:start w:val="1"/>
+      <w:numFmt w:val="lowerLetter"/>
+      <w:lvlText w:val="%2."/>
+      <w:lvlJc w:val="left"/>
+      <w:pPr>
+        <w:ind w:left="1800" w:hanging="360"/>
+      </w:pPr>
+    </w:lvl>
+    <w:lvl w:ilvl="2" w:tplc="240A001B" w:tentative="1">
+      <w:start w:val="1"/>
+      <w:numFmt w:val="lowerRoman"/>
+      <w:lvlText w:val="%3."/>
+      <w:lvlJc w:val="right"/>
+      <w:pPr>
+        <w:ind w:left="2520" w:hanging="180"/>
+      </w:pPr>
+    </w:lvl>
+    <w:lvl w:ilvl="3" w:tplc="240A000F" w:tentative="1">
+      <w:start w:val="1"/>
+      <w:numFmt w:val="decimal"/>
+      <w:lvlText w:val="%4."/>
+      <w:lvlJc w:val="left"/>
+      <w:pPr>
+        <w:ind w:left="3240" w:hanging="360"/>
+      </w:pPr>
+    </w:lvl>
+    <w:lvl w:ilvl="4" w:tplc="240A0019" w:tentative="1">
+      <w:start w:val="1"/>
+      <w:numFmt w:val="lowerLetter"/>
+      <w:lvlText w:val="%5."/>
+      <w:lvlJc w:val="left"/>
+      <w:pPr>
+        <w:ind w:left="3960" w:hanging="360"/>
+      </w:pPr>
+    </w:lvl>
+    <w:lvl w:ilvl="5" w:tplc="240A001B" w:tentative="1">
+      <w:start w:val="1"/>
+      <w:numFmt w:val="lowerRoman"/>
+      <w:lvlText w:val="%6."/>
+      <w:lvlJc w:val="right"/>
+      <w:pPr>
+        <w:ind w:left="4680" w:hanging="180"/>
+      </w:pPr>
+    </w:lvl>
+    <w:lvl w:ilvl="6" w:tplc="240A000F" w:tentative="1">
+      <w:start w:val="1"/>
+      <w:numFmt w:val="decimal"/>
+      <w:lvlText w:val="%7."/>
+      <w:lvlJc w:val="left"/>
+      <w:pPr>
+        <w:ind w:left="5400" w:hanging="360"/>
+      </w:pPr>
+    </w:lvl>
+    <w:lvl w:ilvl="7" w:tplc="240A0019" w:tentative="1">
+      <w:start w:val="1"/>
+      <w:numFmt w:val="lowerLetter"/>
+      <w:lvlText w:val="%8."/>
+      <w:lvlJc w:val="left"/>
+      <w:pPr>
+        <w:ind w:left="6120" w:hanging="360"/>
+      </w:pPr>
+    </w:lvl>
+    <w:lvl w:ilvl="8" w:tplc="240A001B" w:tentative="1">
+      <w:start w:val="1"/>
+      <w:numFmt w:val="lowerRoman"/>
+      <w:lvlText w:val="%9."/>
+      <w:lvlJc w:val="right"/>
+      <w:pPr>
+        <w:ind w:left="6840" w:hanging="180"/>
+      </w:pPr>
+    </w:lvl>
+  </w:abstractNum>
+  <w:abstractNum w:abstractNumId="2" w15:restartNumberingAfterBreak="0">
+    <w:nsid w:val="73F1426D"/>
+    <w:multiLevelType w:val="hybridMultilevel"/>
+    <w:tmpl w:val="373C7D38"/>
+    <w:lvl w:ilvl="0" w:tplc="240A000F">
+      <w:start w:val="1"/>
+      <w:numFmt w:val="decimal"/>
+      <w:lvlText w:val="%1."/>
+      <w:lvlJc w:val="left"/>
+      <w:pPr>
+        <w:ind w:left="720" w:hanging="360"/>
+      </w:pPr>
+      <w:rPr>
+        <w:rFonts w:hint="default"/>
+      </w:rPr>
+    </w:lvl>
+    <w:lvl w:ilvl="1" w:tplc="240A0019" w:tentative="1">
+      <w:start w:val="1"/>
+      <w:numFmt w:val="lowerLetter"/>
+      <w:lvlText w:val="%2."/>
+      <w:lvlJc w:val="left"/>
+      <w:pPr>
+        <w:ind w:left="1440" w:hanging="360"/>
+      </w:pPr>
+    </w:lvl>
+    <w:lvl w:ilvl="2" w:tplc="240A001B" w:tentative="1">
+      <w:start w:val="1"/>
+      <w:numFmt w:val="lowerRoman"/>
+      <w:lvlText w:val="%3."/>
+      <w:lvlJc w:val="right"/>
+      <w:pPr>
+        <w:ind w:left="2160" w:hanging="180"/>
+      </w:pPr>
+    </w:lvl>
+    <w:lvl w:ilvl="3" w:tplc="240A000F" w:tentative="1">
+      <w:start w:val="1"/>
+      <w:numFmt w:val="decimal"/>
+      <w:lvlText w:val="%4."/>
+      <w:lvlJc w:val="left"/>
+      <w:pPr>
+        <w:ind w:left="2880" w:hanging="360"/>
+      </w:pPr>
+    </w:lvl>
+    <w:lvl w:ilvl="4" w:tplc="240A0019" w:tentative="1">
+      <w:start w:val="1"/>
+      <w:numFmt w:val="lowerLetter"/>
+      <w:lvlText w:val="%5."/>
+      <w:lvlJc w:val="left"/>
+      <w:pPr>
+        <w:ind w:left="3600" w:hanging="360"/>
+      </w:pPr>
+    </w:lvl>
+    <w:lvl w:ilvl="5" w:tplc="240A001B" w:tentative="1">
+      <w:start w:val="1"/>
+      <w:numFmt w:val="lowerRoman"/>
+      <w:lvlText w:val="%6."/>
+      <w:lvlJc w:val="right"/>
+      <w:pPr>
+        <w:ind w:left="4320" w:hanging="180"/>
+      </w:pPr>
+    </w:lvl>
+    <w:lvl w:ilvl="6" w:tplc="240A000F" w:tentative="1">
+      <w:start w:val="1"/>
+      <w:numFmt w:val="decimal"/>
+      <w:lvlText w:val="%7."/>
+      <w:lvlJc w:val="left"/>
+      <w:pPr>
+        <w:ind w:left="5040" w:hanging="360"/>
+      </w:pPr>
+    </w:lvl>
+    <w:lvl w:ilvl="7" w:tplc="240A0019" w:tentative="1">
+      <w:start w:val="1"/>
+      <w:numFmt w:val="lowerLetter"/>
+      <w:lvlText w:val="%8."/>
+      <w:lvlJc w:val="left"/>
+      <w:pPr>
+        <w:ind w:left="5760" w:hanging="360"/>
+      </w:pPr>
+    </w:lvl>
+    <w:lvl w:ilvl="8" w:tplc="240A001B" w:tentative="1">
+      <w:start w:val="1"/>
+      <w:numFmt w:val="lowerRoman"/>
+      <w:lvlText w:val="%9."/>
+      <w:lvlJc w:val="right"/>
+      <w:pPr>
+        <w:ind w:left="6480" w:hanging="180"/>
+      </w:pPr>
+    </w:lvl>
+  </w:abstractNum>
   <w:num w:numId="1">
     <w:abstractNumId w:val="0"/>
+  </w:num>
+  <w:num w:numId="2">
+    <w:abstractNumId w:val="2"/>
+  </w:num>
+  <w:num w:numId="3">
+    <w:abstractNumId w:val="1"/>
   </w:num>
 </w:numbering>
 </file>

</xml_diff>

<commit_message>
Ingresar al server HTOP
</commit_message>
<xml_diff>
--- a/UNIVERSIDAD DE LA COSTA.docx
+++ b/UNIVERSIDAD DE LA COSTA.docx
@@ -633,7 +633,6 @@
         <w:t xml:space="preserve"> para darle </w:t>
       </w:r>
       <w:proofErr w:type="spellStart"/>
-      <w:proofErr w:type="gramStart"/>
       <w:r>
         <w:rPr>
           <w:rFonts w:ascii="Times New Roman" w:hAnsi="Times New Roman" w:cs="Times New Roman"/>
@@ -644,7 +643,6 @@
         <w:t>click</w:t>
       </w:r>
       <w:proofErr w:type="spellEnd"/>
-      <w:proofErr w:type="gramEnd"/>
       <w:r>
         <w:rPr>
           <w:rFonts w:ascii="Times New Roman" w:hAnsi="Times New Roman" w:cs="Times New Roman"/>
@@ -1251,7 +1249,6 @@
         <w:t xml:space="preserve">Luego configuramos los detalles de la instancia. En este caso dejamos todo igual y damos </w:t>
       </w:r>
       <w:proofErr w:type="spellStart"/>
-      <w:proofErr w:type="gramStart"/>
       <w:r>
         <w:rPr>
           <w:rFonts w:ascii="Times New Roman" w:hAnsi="Times New Roman" w:cs="Times New Roman"/>
@@ -1262,7 +1259,6 @@
         <w:t>click</w:t>
       </w:r>
       <w:proofErr w:type="spellEnd"/>
-      <w:proofErr w:type="gramEnd"/>
       <w:r>
         <w:rPr>
           <w:rFonts w:ascii="Times New Roman" w:hAnsi="Times New Roman" w:cs="Times New Roman"/>
@@ -1702,7 +1698,6 @@
         <w:t xml:space="preserve">Si deseamos agregar una etiqueta le damos </w:t>
       </w:r>
       <w:proofErr w:type="spellStart"/>
-      <w:proofErr w:type="gramStart"/>
       <w:r>
         <w:rPr>
           <w:rFonts w:ascii="Times New Roman" w:hAnsi="Times New Roman" w:cs="Times New Roman"/>
@@ -1713,7 +1708,6 @@
         <w:t>click</w:t>
       </w:r>
       <w:proofErr w:type="spellEnd"/>
-      <w:proofErr w:type="gramEnd"/>
       <w:r>
         <w:rPr>
           <w:rFonts w:ascii="Times New Roman" w:hAnsi="Times New Roman" w:cs="Times New Roman"/>
@@ -2100,7 +2094,6 @@
         <w:t xml:space="preserve"> de la instancia, cuando comprobamos todo le damos </w:t>
       </w:r>
       <w:proofErr w:type="spellStart"/>
-      <w:proofErr w:type="gramStart"/>
       <w:r>
         <w:rPr>
           <w:rFonts w:ascii="Times New Roman" w:hAnsi="Times New Roman" w:cs="Times New Roman"/>
@@ -2111,7 +2104,6 @@
         <w:t>click</w:t>
       </w:r>
       <w:proofErr w:type="spellEnd"/>
-      <w:proofErr w:type="gramEnd"/>
       <w:r>
         <w:rPr>
           <w:rFonts w:ascii="Times New Roman" w:hAnsi="Times New Roman" w:cs="Times New Roman"/>
@@ -2331,7 +2323,6 @@
         <w:t xml:space="preserve">Al darle </w:t>
       </w:r>
       <w:proofErr w:type="spellStart"/>
-      <w:proofErr w:type="gramStart"/>
       <w:r>
         <w:rPr>
           <w:rFonts w:ascii="Times New Roman" w:hAnsi="Times New Roman" w:cs="Times New Roman"/>
@@ -2342,7 +2333,6 @@
         <w:t>click</w:t>
       </w:r>
       <w:proofErr w:type="spellEnd"/>
-      <w:proofErr w:type="gramEnd"/>
       <w:r>
         <w:rPr>
           <w:rFonts w:ascii="Times New Roman" w:hAnsi="Times New Roman" w:cs="Times New Roman"/>
@@ -2631,7 +2621,6 @@
         <w:t xml:space="preserve">Al descargarla le damos </w:t>
       </w:r>
       <w:proofErr w:type="spellStart"/>
-      <w:proofErr w:type="gramStart"/>
       <w:r>
         <w:rPr>
           <w:rFonts w:ascii="Times New Roman" w:hAnsi="Times New Roman" w:cs="Times New Roman"/>
@@ -2642,7 +2631,6 @@
         <w:t>click</w:t>
       </w:r>
       <w:proofErr w:type="spellEnd"/>
-      <w:proofErr w:type="gramEnd"/>
       <w:r>
         <w:rPr>
           <w:rFonts w:ascii="Times New Roman" w:hAnsi="Times New Roman" w:cs="Times New Roman"/>
@@ -3062,7 +3050,6 @@
         <w:t xml:space="preserve">, y le damos </w:t>
       </w:r>
       <w:proofErr w:type="spellStart"/>
-      <w:proofErr w:type="gramStart"/>
       <w:r>
         <w:rPr>
           <w:rFonts w:ascii="Times New Roman" w:hAnsi="Times New Roman" w:cs="Times New Roman"/>
@@ -3073,7 +3060,6 @@
         <w:t>click</w:t>
       </w:r>
       <w:proofErr w:type="spellEnd"/>
-      <w:proofErr w:type="gramEnd"/>
       <w:r>
         <w:rPr>
           <w:rFonts w:ascii="Times New Roman" w:hAnsi="Times New Roman" w:cs="Times New Roman"/>
@@ -3472,27 +3458,7 @@
           <w:szCs w:val="24"/>
           <w:lang w:val="es-ES"/>
         </w:rPr>
-        <w:t xml:space="preserve"> en las reglas de entrada y luego </w:t>
-      </w:r>
-      <w:proofErr w:type="gramStart"/>
-      <w:r>
-        <w:rPr>
-          <w:rFonts w:ascii="Times New Roman" w:hAnsi="Times New Roman" w:cs="Times New Roman"/>
-          <w:sz w:val="24"/>
-          <w:szCs w:val="24"/>
-          <w:lang w:val="es-ES"/>
-        </w:rPr>
-        <w:t>e</w:t>
-      </w:r>
-      <w:proofErr w:type="gramEnd"/>
-      <w:r>
-        <w:rPr>
-          <w:rFonts w:ascii="Times New Roman" w:hAnsi="Times New Roman" w:cs="Times New Roman"/>
-          <w:sz w:val="24"/>
-          <w:szCs w:val="24"/>
-          <w:lang w:val="es-ES"/>
-        </w:rPr>
-        <w:t xml:space="preserve"> editar</w:t>
+        <w:t xml:space="preserve"> en las reglas de entrada y luego e editar</w:t>
       </w:r>
     </w:p>
     <w:p>
@@ -3708,9 +3674,36 @@
     <w:p>
       <w:pPr>
         <w:pStyle w:val="Prrafodelista"/>
+        <w:ind w:left="1080"/>
+        <w:jc w:val="center"/>
+        <w:rPr>
+          <w:rFonts w:ascii="Times New Roman" w:hAnsi="Times New Roman" w:cs="Times New Roman"/>
+          <w:b/>
+          <w:bCs/>
+          <w:sz w:val="24"/>
+          <w:szCs w:val="24"/>
+          <w:lang w:val="es-ES"/>
+        </w:rPr>
+      </w:pPr>
+      <w:r>
+        <w:rPr>
+          <w:rFonts w:ascii="Times New Roman" w:hAnsi="Times New Roman" w:cs="Times New Roman"/>
+          <w:b/>
+          <w:bCs/>
+          <w:sz w:val="24"/>
+          <w:szCs w:val="24"/>
+          <w:lang w:val="es-ES"/>
+        </w:rPr>
+        <w:lastRenderedPageBreak/>
+        <w:t>INGRESAR AL SERVER HTOP</w:t>
+      </w:r>
+    </w:p>
+    <w:p>
+      <w:pPr>
+        <w:pStyle w:val="Prrafodelista"/>
         <w:numPr>
           <w:ilvl w:val="0"/>
-          <w:numId w:val="3"/>
+          <w:numId w:val="4"/>
         </w:numPr>
         <w:rPr>
           <w:rFonts w:ascii="Times New Roman" w:hAnsi="Times New Roman" w:cs="Times New Roman"/>
@@ -3721,6 +3714,1119 @@
           <w:lang w:val="es-ES"/>
         </w:rPr>
       </w:pPr>
+      <w:r>
+        <w:rPr>
+          <w:rFonts w:ascii="Times New Roman" w:hAnsi="Times New Roman" w:cs="Times New Roman"/>
+          <w:sz w:val="24"/>
+          <w:szCs w:val="24"/>
+          <w:lang w:val="es-ES"/>
+        </w:rPr>
+        <w:t xml:space="preserve">Para ingresar al servidor debemos ir a la pestaña </w:t>
+      </w:r>
+      <w:proofErr w:type="spellStart"/>
+      <w:r>
+        <w:rPr>
+          <w:rFonts w:ascii="Times New Roman" w:hAnsi="Times New Roman" w:cs="Times New Roman"/>
+          <w:sz w:val="24"/>
+          <w:szCs w:val="24"/>
+          <w:lang w:val="es-ES"/>
+        </w:rPr>
+        <w:t>instances</w:t>
+      </w:r>
+      <w:proofErr w:type="spellEnd"/>
+      <w:r>
+        <w:rPr>
+          <w:rFonts w:ascii="Times New Roman" w:hAnsi="Times New Roman" w:cs="Times New Roman"/>
+          <w:sz w:val="24"/>
+          <w:szCs w:val="24"/>
+          <w:lang w:val="es-ES"/>
+        </w:rPr>
+        <w:t xml:space="preserve">, escogemos la instancia, damos </w:t>
+      </w:r>
+      <w:proofErr w:type="spellStart"/>
+      <w:r>
+        <w:rPr>
+          <w:rFonts w:ascii="Times New Roman" w:hAnsi="Times New Roman" w:cs="Times New Roman"/>
+          <w:sz w:val="24"/>
+          <w:szCs w:val="24"/>
+          <w:lang w:val="es-ES"/>
+        </w:rPr>
+        <w:t>click</w:t>
+      </w:r>
+      <w:proofErr w:type="spellEnd"/>
+      <w:r>
+        <w:rPr>
+          <w:rFonts w:ascii="Times New Roman" w:hAnsi="Times New Roman" w:cs="Times New Roman"/>
+          <w:sz w:val="24"/>
+          <w:szCs w:val="24"/>
+          <w:lang w:val="es-ES"/>
+        </w:rPr>
+        <w:t xml:space="preserve"> en el botón </w:t>
+      </w:r>
+      <w:proofErr w:type="spellStart"/>
+      <w:r>
+        <w:rPr>
+          <w:rFonts w:ascii="Times New Roman" w:hAnsi="Times New Roman" w:cs="Times New Roman"/>
+          <w:sz w:val="24"/>
+          <w:szCs w:val="24"/>
+          <w:lang w:val="es-ES"/>
+        </w:rPr>
+        <w:t>connect</w:t>
+      </w:r>
+      <w:proofErr w:type="spellEnd"/>
+      <w:r>
+        <w:rPr>
+          <w:rFonts w:ascii="Times New Roman" w:hAnsi="Times New Roman" w:cs="Times New Roman"/>
+          <w:sz w:val="24"/>
+          <w:szCs w:val="24"/>
+          <w:lang w:val="es-ES"/>
+        </w:rPr>
+        <w:t xml:space="preserve"> y nos aparecerá un recuadro, en el debemos ir a la pestaña </w:t>
+      </w:r>
+      <w:proofErr w:type="spellStart"/>
+      <w:r>
+        <w:rPr>
+          <w:rFonts w:ascii="Times New Roman" w:hAnsi="Times New Roman" w:cs="Times New Roman"/>
+          <w:sz w:val="24"/>
+          <w:szCs w:val="24"/>
+          <w:lang w:val="es-ES"/>
+        </w:rPr>
+        <w:t>ssh</w:t>
+      </w:r>
+      <w:proofErr w:type="spellEnd"/>
+      <w:r>
+        <w:rPr>
+          <w:rFonts w:ascii="Times New Roman" w:hAnsi="Times New Roman" w:cs="Times New Roman"/>
+          <w:sz w:val="24"/>
+          <w:szCs w:val="24"/>
+          <w:lang w:val="es-ES"/>
+        </w:rPr>
+        <w:t xml:space="preserve"> </w:t>
+      </w:r>
+      <w:proofErr w:type="spellStart"/>
+      <w:r>
+        <w:rPr>
+          <w:rFonts w:ascii="Times New Roman" w:hAnsi="Times New Roman" w:cs="Times New Roman"/>
+          <w:sz w:val="24"/>
+          <w:szCs w:val="24"/>
+          <w:lang w:val="es-ES"/>
+        </w:rPr>
+        <w:t>client</w:t>
+      </w:r>
+      <w:proofErr w:type="spellEnd"/>
+    </w:p>
+    <w:p>
+      <w:pPr>
+        <w:rPr>
+          <w:rFonts w:ascii="Times New Roman" w:hAnsi="Times New Roman" w:cs="Times New Roman"/>
+          <w:b/>
+          <w:bCs/>
+          <w:sz w:val="24"/>
+          <w:szCs w:val="24"/>
+          <w:lang w:val="es-ES"/>
+        </w:rPr>
+      </w:pPr>
+      <w:r>
+        <w:rPr>
+          <w:noProof/>
+        </w:rPr>
+        <w:drawing>
+          <wp:anchor distT="0" distB="0" distL="114300" distR="114300" simplePos="0" relativeHeight="251689984" behindDoc="1" locked="0" layoutInCell="1" allowOverlap="1" wp14:anchorId="259FF928" wp14:editId="0C8DFD38">
+            <wp:simplePos x="0" y="0"/>
+            <wp:positionH relativeFrom="column">
+              <wp:posOffset>386715</wp:posOffset>
+            </wp:positionH>
+            <wp:positionV relativeFrom="paragraph">
+              <wp:posOffset>99695</wp:posOffset>
+            </wp:positionV>
+            <wp:extent cx="5612130" cy="2955290"/>
+            <wp:effectExtent l="0" t="0" r="7620" b="0"/>
+            <wp:wrapTight wrapText="bothSides">
+              <wp:wrapPolygon edited="0">
+                <wp:start x="0" y="0"/>
+                <wp:lineTo x="0" y="21442"/>
+                <wp:lineTo x="21556" y="21442"/>
+                <wp:lineTo x="21556" y="0"/>
+                <wp:lineTo x="0" y="0"/>
+              </wp:wrapPolygon>
+            </wp:wrapTight>
+            <wp:docPr id="21" name="Imagen 21" descr="Captura de pantalla de computadora&#10;&#10;Descripción generada automáticamente"/>
+            <wp:cNvGraphicFramePr>
+              <a:graphicFrameLocks xmlns:a="http://schemas.openxmlformats.org/drawingml/2006/main" noChangeAspect="1"/>
+            </wp:cNvGraphicFramePr>
+            <a:graphic xmlns:a="http://schemas.openxmlformats.org/drawingml/2006/main">
+              <a:graphicData uri="http://schemas.openxmlformats.org/drawingml/2006/picture">
+                <pic:pic xmlns:pic="http://schemas.openxmlformats.org/drawingml/2006/picture">
+                  <pic:nvPicPr>
+                    <pic:cNvPr id="21" name="Imagen 21" descr="Captura de pantalla de computadora&#10;&#10;Descripción generada automáticamente"/>
+                    <pic:cNvPicPr/>
+                  </pic:nvPicPr>
+                  <pic:blipFill>
+                    <a:blip r:embed="rId20" cstate="print">
+                      <a:extLst>
+                        <a:ext uri="{28A0092B-C50C-407E-A947-70E740481C1C}">
+                          <a14:useLocalDpi xmlns:a14="http://schemas.microsoft.com/office/drawing/2010/main" val="0"/>
+                        </a:ext>
+                      </a:extLst>
+                    </a:blip>
+                    <a:stretch>
+                      <a:fillRect/>
+                    </a:stretch>
+                  </pic:blipFill>
+                  <pic:spPr>
+                    <a:xfrm>
+                      <a:off x="0" y="0"/>
+                      <a:ext cx="5612130" cy="2955290"/>
+                    </a:xfrm>
+                    <a:prstGeom prst="rect">
+                      <a:avLst/>
+                    </a:prstGeom>
+                  </pic:spPr>
+                </pic:pic>
+              </a:graphicData>
+            </a:graphic>
+          </wp:anchor>
+        </w:drawing>
+      </w:r>
+    </w:p>
+    <w:p>
+      <w:pPr>
+        <w:rPr>
+          <w:rFonts w:ascii="Times New Roman" w:hAnsi="Times New Roman" w:cs="Times New Roman"/>
+          <w:sz w:val="24"/>
+          <w:szCs w:val="24"/>
+          <w:lang w:val="es-ES"/>
+        </w:rPr>
+      </w:pPr>
+    </w:p>
+    <w:p>
+      <w:pPr>
+        <w:rPr>
+          <w:rFonts w:ascii="Times New Roman" w:hAnsi="Times New Roman" w:cs="Times New Roman"/>
+          <w:sz w:val="24"/>
+          <w:szCs w:val="24"/>
+          <w:lang w:val="es-ES"/>
+        </w:rPr>
+      </w:pPr>
+    </w:p>
+    <w:p>
+      <w:pPr>
+        <w:rPr>
+          <w:rFonts w:ascii="Times New Roman" w:hAnsi="Times New Roman" w:cs="Times New Roman"/>
+          <w:sz w:val="24"/>
+          <w:szCs w:val="24"/>
+          <w:lang w:val="es-ES"/>
+        </w:rPr>
+      </w:pPr>
+    </w:p>
+    <w:p>
+      <w:pPr>
+        <w:rPr>
+          <w:rFonts w:ascii="Times New Roman" w:hAnsi="Times New Roman" w:cs="Times New Roman"/>
+          <w:sz w:val="24"/>
+          <w:szCs w:val="24"/>
+          <w:lang w:val="es-ES"/>
+        </w:rPr>
+      </w:pPr>
+    </w:p>
+    <w:p>
+      <w:pPr>
+        <w:rPr>
+          <w:rFonts w:ascii="Times New Roman" w:hAnsi="Times New Roman" w:cs="Times New Roman"/>
+          <w:sz w:val="24"/>
+          <w:szCs w:val="24"/>
+          <w:lang w:val="es-ES"/>
+        </w:rPr>
+      </w:pPr>
+    </w:p>
+    <w:p>
+      <w:pPr>
+        <w:rPr>
+          <w:rFonts w:ascii="Times New Roman" w:hAnsi="Times New Roman" w:cs="Times New Roman"/>
+          <w:sz w:val="24"/>
+          <w:szCs w:val="24"/>
+          <w:lang w:val="es-ES"/>
+        </w:rPr>
+      </w:pPr>
+    </w:p>
+    <w:p>
+      <w:pPr>
+        <w:rPr>
+          <w:rFonts w:ascii="Times New Roman" w:hAnsi="Times New Roman" w:cs="Times New Roman"/>
+          <w:sz w:val="24"/>
+          <w:szCs w:val="24"/>
+          <w:lang w:val="es-ES"/>
+        </w:rPr>
+      </w:pPr>
+    </w:p>
+    <w:p>
+      <w:pPr>
+        <w:rPr>
+          <w:rFonts w:ascii="Times New Roman" w:hAnsi="Times New Roman" w:cs="Times New Roman"/>
+          <w:sz w:val="24"/>
+          <w:szCs w:val="24"/>
+          <w:lang w:val="es-ES"/>
+        </w:rPr>
+      </w:pPr>
+    </w:p>
+    <w:p>
+      <w:pPr>
+        <w:rPr>
+          <w:rFonts w:ascii="Times New Roman" w:hAnsi="Times New Roman" w:cs="Times New Roman"/>
+          <w:sz w:val="24"/>
+          <w:szCs w:val="24"/>
+          <w:lang w:val="es-ES"/>
+        </w:rPr>
+      </w:pPr>
+    </w:p>
+    <w:p>
+      <w:pPr>
+        <w:rPr>
+          <w:rFonts w:ascii="Times New Roman" w:hAnsi="Times New Roman" w:cs="Times New Roman"/>
+          <w:b/>
+          <w:bCs/>
+          <w:sz w:val="24"/>
+          <w:szCs w:val="24"/>
+          <w:lang w:val="es-ES"/>
+        </w:rPr>
+      </w:pPr>
+    </w:p>
+    <w:p>
+      <w:pPr>
+        <w:rPr>
+          <w:rFonts w:ascii="Times New Roman" w:hAnsi="Times New Roman" w:cs="Times New Roman"/>
+          <w:b/>
+          <w:bCs/>
+          <w:sz w:val="24"/>
+          <w:szCs w:val="24"/>
+          <w:lang w:val="es-ES"/>
+        </w:rPr>
+      </w:pPr>
+    </w:p>
+    <w:p>
+      <w:pPr>
+        <w:pStyle w:val="Prrafodelista"/>
+        <w:numPr>
+          <w:ilvl w:val="0"/>
+          <w:numId w:val="4"/>
+        </w:numPr>
+        <w:tabs>
+          <w:tab w:val="left" w:pos="1380"/>
+        </w:tabs>
+        <w:rPr>
+          <w:rFonts w:ascii="Times New Roman" w:hAnsi="Times New Roman" w:cs="Times New Roman"/>
+          <w:sz w:val="24"/>
+          <w:szCs w:val="24"/>
+          <w:lang w:val="es-ES"/>
+        </w:rPr>
+      </w:pPr>
+      <w:r>
+        <w:rPr>
+          <w:rFonts w:ascii="Times New Roman" w:hAnsi="Times New Roman" w:cs="Times New Roman"/>
+          <w:sz w:val="24"/>
+          <w:szCs w:val="24"/>
+          <w:lang w:val="es-ES"/>
+        </w:rPr>
+        <w:t xml:space="preserve">Para conectarnos con el servidor debemos seguir los pasos de la imagen anterior, por lo tanto lo primero que debemos hacer es abrir un SSH </w:t>
+      </w:r>
+      <w:proofErr w:type="spellStart"/>
+      <w:r>
+        <w:rPr>
+          <w:rFonts w:ascii="Times New Roman" w:hAnsi="Times New Roman" w:cs="Times New Roman"/>
+          <w:sz w:val="24"/>
+          <w:szCs w:val="24"/>
+          <w:lang w:val="es-ES"/>
+        </w:rPr>
+        <w:t>client</w:t>
+      </w:r>
+      <w:proofErr w:type="spellEnd"/>
+      <w:r>
+        <w:rPr>
+          <w:rFonts w:ascii="Times New Roman" w:hAnsi="Times New Roman" w:cs="Times New Roman"/>
+          <w:sz w:val="24"/>
+          <w:szCs w:val="24"/>
+          <w:lang w:val="es-ES"/>
+        </w:rPr>
+        <w:t xml:space="preserve"> el cual lo haremos con la consola de </w:t>
+      </w:r>
+      <w:proofErr w:type="spellStart"/>
+      <w:r>
+        <w:rPr>
+          <w:rFonts w:ascii="Times New Roman" w:hAnsi="Times New Roman" w:cs="Times New Roman"/>
+          <w:sz w:val="24"/>
+          <w:szCs w:val="24"/>
+          <w:lang w:val="es-ES"/>
+        </w:rPr>
+        <w:t>git</w:t>
+      </w:r>
+      <w:proofErr w:type="spellEnd"/>
+      <w:r>
+        <w:rPr>
+          <w:rFonts w:ascii="Times New Roman" w:hAnsi="Times New Roman" w:cs="Times New Roman"/>
+          <w:sz w:val="24"/>
+          <w:szCs w:val="24"/>
+          <w:lang w:val="es-ES"/>
+        </w:rPr>
+        <w:t xml:space="preserve"> </w:t>
+      </w:r>
+    </w:p>
+    <w:p>
+      <w:pPr>
+        <w:pStyle w:val="Prrafodelista"/>
+        <w:tabs>
+          <w:tab w:val="left" w:pos="1380"/>
+        </w:tabs>
+        <w:ind w:left="1440"/>
+        <w:rPr>
+          <w:rFonts w:ascii="Times New Roman" w:hAnsi="Times New Roman" w:cs="Times New Roman"/>
+          <w:sz w:val="24"/>
+          <w:szCs w:val="24"/>
+          <w:lang w:val="es-ES"/>
+        </w:rPr>
+      </w:pPr>
+      <w:r>
+        <w:drawing>
+          <wp:inline distT="0" distB="0" distL="0" distR="0" wp14:anchorId="0982CA55" wp14:editId="28995692">
+            <wp:extent cx="5612130" cy="3168015"/>
+            <wp:effectExtent l="0" t="0" r="7620" b="0"/>
+            <wp:docPr id="26" name="Imagen 26" descr="Captura de pantalla de computadora&#10;&#10;Descripción generada automáticamente"/>
+            <wp:cNvGraphicFramePr>
+              <a:graphicFrameLocks xmlns:a="http://schemas.openxmlformats.org/drawingml/2006/main" noChangeAspect="1"/>
+            </wp:cNvGraphicFramePr>
+            <a:graphic xmlns:a="http://schemas.openxmlformats.org/drawingml/2006/main">
+              <a:graphicData uri="http://schemas.openxmlformats.org/drawingml/2006/picture">
+                <pic:pic xmlns:pic="http://schemas.openxmlformats.org/drawingml/2006/picture">
+                  <pic:nvPicPr>
+                    <pic:cNvPr id="26" name="Imagen 26" descr="Captura de pantalla de computadora&#10;&#10;Descripción generada automáticamente"/>
+                    <pic:cNvPicPr/>
+                  </pic:nvPicPr>
+                  <pic:blipFill>
+                    <a:blip r:embed="rId21"/>
+                    <a:stretch>
+                      <a:fillRect/>
+                    </a:stretch>
+                  </pic:blipFill>
+                  <pic:spPr>
+                    <a:xfrm>
+                      <a:off x="0" y="0"/>
+                      <a:ext cx="5612130" cy="3168015"/>
+                    </a:xfrm>
+                    <a:prstGeom prst="rect">
+                      <a:avLst/>
+                    </a:prstGeom>
+                  </pic:spPr>
+                </pic:pic>
+              </a:graphicData>
+            </a:graphic>
+          </wp:inline>
+        </w:drawing>
+      </w:r>
+    </w:p>
+    <w:p>
+      <w:pPr>
+        <w:pStyle w:val="Prrafodelista"/>
+        <w:numPr>
+          <w:ilvl w:val="0"/>
+          <w:numId w:val="4"/>
+        </w:numPr>
+        <w:tabs>
+          <w:tab w:val="left" w:pos="1380"/>
+        </w:tabs>
+        <w:rPr>
+          <w:rFonts w:ascii="Times New Roman" w:hAnsi="Times New Roman" w:cs="Times New Roman"/>
+          <w:sz w:val="24"/>
+          <w:szCs w:val="24"/>
+          <w:lang w:val="es-ES"/>
+        </w:rPr>
+      </w:pPr>
+      <w:r>
+        <w:rPr>
+          <w:rFonts w:ascii="Times New Roman" w:hAnsi="Times New Roman" w:cs="Times New Roman"/>
+          <w:sz w:val="24"/>
+          <w:szCs w:val="24"/>
+          <w:lang w:val="es-ES"/>
+        </w:rPr>
+        <w:lastRenderedPageBreak/>
+        <w:t xml:space="preserve">Localizamos la llave </w:t>
+      </w:r>
+    </w:p>
+    <w:p>
+      <w:pPr>
+        <w:pStyle w:val="Prrafodelista"/>
+        <w:tabs>
+          <w:tab w:val="left" w:pos="1380"/>
+        </w:tabs>
+        <w:ind w:left="1440"/>
+        <w:rPr>
+          <w:rFonts w:ascii="Times New Roman" w:hAnsi="Times New Roman" w:cs="Times New Roman"/>
+          <w:sz w:val="24"/>
+          <w:szCs w:val="24"/>
+          <w:lang w:val="es-ES"/>
+        </w:rPr>
+      </w:pPr>
+      <w:r>
+        <w:rPr>
+          <w:noProof/>
+        </w:rPr>
+        <w:drawing>
+          <wp:inline distT="0" distB="0" distL="0" distR="0" wp14:anchorId="7DA7E9F1" wp14:editId="2ECFC09C">
+            <wp:extent cx="5612130" cy="4001135"/>
+            <wp:effectExtent l="0" t="0" r="7620" b="0"/>
+            <wp:docPr id="31" name="Imagen 31" descr="Texto&#10;&#10;Descripción generada automáticamente"/>
+            <wp:cNvGraphicFramePr>
+              <a:graphicFrameLocks xmlns:a="http://schemas.openxmlformats.org/drawingml/2006/main" noChangeAspect="1"/>
+            </wp:cNvGraphicFramePr>
+            <a:graphic xmlns:a="http://schemas.openxmlformats.org/drawingml/2006/main">
+              <a:graphicData uri="http://schemas.openxmlformats.org/drawingml/2006/picture">
+                <pic:pic xmlns:pic="http://schemas.openxmlformats.org/drawingml/2006/picture">
+                  <pic:nvPicPr>
+                    <pic:cNvPr id="31" name="Imagen 31" descr="Texto&#10;&#10;Descripción generada automáticamente"/>
+                    <pic:cNvPicPr/>
+                  </pic:nvPicPr>
+                  <pic:blipFill>
+                    <a:blip r:embed="rId22"/>
+                    <a:stretch>
+                      <a:fillRect/>
+                    </a:stretch>
+                  </pic:blipFill>
+                  <pic:spPr>
+                    <a:xfrm>
+                      <a:off x="0" y="0"/>
+                      <a:ext cx="5612130" cy="4001135"/>
+                    </a:xfrm>
+                    <a:prstGeom prst="rect">
+                      <a:avLst/>
+                    </a:prstGeom>
+                  </pic:spPr>
+                </pic:pic>
+              </a:graphicData>
+            </a:graphic>
+          </wp:inline>
+        </w:drawing>
+      </w:r>
+    </w:p>
+    <w:p>
+      <w:pPr>
+        <w:pStyle w:val="Prrafodelista"/>
+        <w:tabs>
+          <w:tab w:val="left" w:pos="1380"/>
+        </w:tabs>
+        <w:ind w:left="1440"/>
+        <w:rPr>
+          <w:rFonts w:ascii="Times New Roman" w:hAnsi="Times New Roman" w:cs="Times New Roman"/>
+          <w:sz w:val="24"/>
+          <w:szCs w:val="24"/>
+          <w:lang w:val="es-ES"/>
+        </w:rPr>
+      </w:pPr>
+    </w:p>
+    <w:p>
+      <w:pPr>
+        <w:pStyle w:val="Prrafodelista"/>
+        <w:numPr>
+          <w:ilvl w:val="0"/>
+          <w:numId w:val="4"/>
+        </w:numPr>
+        <w:tabs>
+          <w:tab w:val="left" w:pos="1380"/>
+        </w:tabs>
+        <w:rPr>
+          <w:rFonts w:ascii="Times New Roman" w:hAnsi="Times New Roman" w:cs="Times New Roman"/>
+          <w:sz w:val="24"/>
+          <w:szCs w:val="24"/>
+          <w:lang w:val="es-ES"/>
+        </w:rPr>
+      </w:pPr>
+      <w:r>
+        <w:rPr>
+          <w:rFonts w:ascii="Times New Roman" w:hAnsi="Times New Roman" w:cs="Times New Roman"/>
+          <w:sz w:val="24"/>
+          <w:szCs w:val="24"/>
+          <w:lang w:val="es-ES"/>
+        </w:rPr>
+        <w:t xml:space="preserve">Copiamos y ejecutamos el comando </w:t>
+      </w:r>
+      <w:proofErr w:type="spellStart"/>
+      <w:r>
+        <w:rPr>
+          <w:b/>
+          <w:bCs/>
+          <w:color w:val="000000"/>
+          <w:sz w:val="20"/>
+          <w:szCs w:val="20"/>
+        </w:rPr>
+        <w:t>chmod</w:t>
+      </w:r>
+      <w:proofErr w:type="spellEnd"/>
+      <w:r>
+        <w:rPr>
+          <w:b/>
+          <w:bCs/>
+          <w:color w:val="000000"/>
+          <w:sz w:val="20"/>
+          <w:szCs w:val="20"/>
+        </w:rPr>
+        <w:t xml:space="preserve"> 400 TallerCorte1.pem</w:t>
+      </w:r>
+      <w:r>
+        <w:rPr>
+          <w:b/>
+          <w:bCs/>
+          <w:color w:val="000000"/>
+          <w:sz w:val="20"/>
+          <w:szCs w:val="20"/>
+        </w:rPr>
+        <w:t xml:space="preserve"> </w:t>
+      </w:r>
+      <w:r>
+        <w:rPr>
+          <w:rFonts w:ascii="Times New Roman" w:hAnsi="Times New Roman" w:cs="Times New Roman"/>
+          <w:color w:val="000000"/>
+          <w:sz w:val="24"/>
+          <w:szCs w:val="24"/>
+        </w:rPr>
+        <w:t xml:space="preserve">y conectamos la instancia con el siguiente comando </w:t>
+      </w:r>
+      <w:r>
+        <w:rPr>
+          <w:b/>
+          <w:bCs/>
+          <w:color w:val="000000"/>
+          <w:sz w:val="24"/>
+          <w:szCs w:val="24"/>
+        </w:rPr>
+        <w:t>ec2-52-23-181-212.compute-1.amazonaws.com</w:t>
+      </w:r>
+    </w:p>
+    <w:p>
+      <w:pPr>
+        <w:pStyle w:val="Prrafodelista"/>
+        <w:tabs>
+          <w:tab w:val="left" w:pos="1380"/>
+        </w:tabs>
+        <w:ind w:left="1440"/>
+        <w:rPr>
+          <w:rFonts w:ascii="Times New Roman" w:hAnsi="Times New Roman" w:cs="Times New Roman"/>
+          <w:sz w:val="24"/>
+          <w:szCs w:val="24"/>
+          <w:lang w:val="es-ES"/>
+        </w:rPr>
+      </w:pPr>
+    </w:p>
+    <w:p>
+      <w:pPr>
+        <w:pStyle w:val="Prrafodelista"/>
+        <w:tabs>
+          <w:tab w:val="left" w:pos="1380"/>
+        </w:tabs>
+        <w:ind w:left="1440"/>
+        <w:rPr>
+          <w:rFonts w:ascii="Times New Roman" w:hAnsi="Times New Roman" w:cs="Times New Roman"/>
+          <w:sz w:val="24"/>
+          <w:szCs w:val="24"/>
+          <w:lang w:val="es-ES"/>
+        </w:rPr>
+      </w:pPr>
+      <w:r>
+        <w:rPr>
+          <w:noProof/>
+        </w:rPr>
+        <w:drawing>
+          <wp:anchor distT="0" distB="0" distL="114300" distR="114300" simplePos="0" relativeHeight="251691008" behindDoc="1" locked="0" layoutInCell="1" allowOverlap="1" wp14:anchorId="30CAA7E5" wp14:editId="0CAAC0F8">
+            <wp:simplePos x="0" y="0"/>
+            <wp:positionH relativeFrom="column">
+              <wp:posOffset>834390</wp:posOffset>
+            </wp:positionH>
+            <wp:positionV relativeFrom="margin">
+              <wp:align>bottom</wp:align>
+            </wp:positionV>
+            <wp:extent cx="4419600" cy="3032125"/>
+            <wp:effectExtent l="0" t="0" r="0" b="0"/>
+            <wp:wrapTight wrapText="bothSides">
+              <wp:wrapPolygon edited="0">
+                <wp:start x="0" y="0"/>
+                <wp:lineTo x="0" y="21442"/>
+                <wp:lineTo x="21507" y="21442"/>
+                <wp:lineTo x="21507" y="0"/>
+                <wp:lineTo x="0" y="0"/>
+              </wp:wrapPolygon>
+            </wp:wrapTight>
+            <wp:docPr id="32" name="Imagen 32" descr="Captura de pantalla de computadora&#10;&#10;Descripción generada automáticamente"/>
+            <wp:cNvGraphicFramePr>
+              <a:graphicFrameLocks xmlns:a="http://schemas.openxmlformats.org/drawingml/2006/main" noChangeAspect="1"/>
+            </wp:cNvGraphicFramePr>
+            <a:graphic xmlns:a="http://schemas.openxmlformats.org/drawingml/2006/main">
+              <a:graphicData uri="http://schemas.openxmlformats.org/drawingml/2006/picture">
+                <pic:pic xmlns:pic="http://schemas.openxmlformats.org/drawingml/2006/picture">
+                  <pic:nvPicPr>
+                    <pic:cNvPr id="32" name="Imagen 32" descr="Captura de pantalla de computadora&#10;&#10;Descripción generada automáticamente"/>
+                    <pic:cNvPicPr/>
+                  </pic:nvPicPr>
+                  <pic:blipFill>
+                    <a:blip r:embed="rId23">
+                      <a:extLst>
+                        <a:ext uri="{28A0092B-C50C-407E-A947-70E740481C1C}">
+                          <a14:useLocalDpi xmlns:a14="http://schemas.microsoft.com/office/drawing/2010/main" val="0"/>
+                        </a:ext>
+                      </a:extLst>
+                    </a:blip>
+                    <a:stretch>
+                      <a:fillRect/>
+                    </a:stretch>
+                  </pic:blipFill>
+                  <pic:spPr>
+                    <a:xfrm>
+                      <a:off x="0" y="0"/>
+                      <a:ext cx="4419600" cy="3032125"/>
+                    </a:xfrm>
+                    <a:prstGeom prst="rect">
+                      <a:avLst/>
+                    </a:prstGeom>
+                  </pic:spPr>
+                </pic:pic>
+              </a:graphicData>
+            </a:graphic>
+            <wp14:sizeRelH relativeFrom="margin">
+              <wp14:pctWidth>0</wp14:pctWidth>
+            </wp14:sizeRelH>
+            <wp14:sizeRelV relativeFrom="margin">
+              <wp14:pctHeight>0</wp14:pctHeight>
+            </wp14:sizeRelV>
+          </wp:anchor>
+        </w:drawing>
+      </w:r>
+    </w:p>
+    <w:p>
+      <w:pPr>
+        <w:pStyle w:val="Prrafodelista"/>
+        <w:tabs>
+          <w:tab w:val="left" w:pos="1380"/>
+        </w:tabs>
+        <w:ind w:left="1440"/>
+        <w:rPr>
+          <w:rFonts w:ascii="Times New Roman" w:hAnsi="Times New Roman" w:cs="Times New Roman"/>
+          <w:sz w:val="24"/>
+          <w:szCs w:val="24"/>
+          <w:lang w:val="es-ES"/>
+        </w:rPr>
+      </w:pPr>
+    </w:p>
+    <w:p>
+      <w:pPr>
+        <w:pStyle w:val="Prrafodelista"/>
+        <w:tabs>
+          <w:tab w:val="left" w:pos="1380"/>
+        </w:tabs>
+        <w:ind w:left="1440"/>
+        <w:rPr>
+          <w:rFonts w:ascii="Times New Roman" w:hAnsi="Times New Roman" w:cs="Times New Roman"/>
+          <w:sz w:val="24"/>
+          <w:szCs w:val="24"/>
+          <w:lang w:val="es-ES"/>
+        </w:rPr>
+      </w:pPr>
+    </w:p>
+    <w:p>
+      <w:pPr>
+        <w:pStyle w:val="Prrafodelista"/>
+        <w:tabs>
+          <w:tab w:val="left" w:pos="1380"/>
+        </w:tabs>
+        <w:ind w:left="1440"/>
+        <w:rPr>
+          <w:rFonts w:ascii="Times New Roman" w:hAnsi="Times New Roman" w:cs="Times New Roman"/>
+          <w:sz w:val="24"/>
+          <w:szCs w:val="24"/>
+          <w:lang w:val="es-ES"/>
+        </w:rPr>
+      </w:pPr>
+    </w:p>
+    <w:p>
+      <w:pPr>
+        <w:pStyle w:val="Prrafodelista"/>
+        <w:tabs>
+          <w:tab w:val="left" w:pos="1380"/>
+        </w:tabs>
+        <w:ind w:left="1440"/>
+        <w:rPr>
+          <w:rFonts w:ascii="Times New Roman" w:hAnsi="Times New Roman" w:cs="Times New Roman"/>
+          <w:sz w:val="24"/>
+          <w:szCs w:val="24"/>
+          <w:lang w:val="es-ES"/>
+        </w:rPr>
+      </w:pPr>
+    </w:p>
+    <w:p>
+      <w:pPr>
+        <w:pStyle w:val="Prrafodelista"/>
+        <w:tabs>
+          <w:tab w:val="left" w:pos="1380"/>
+        </w:tabs>
+        <w:ind w:left="1440"/>
+        <w:rPr>
+          <w:rFonts w:ascii="Times New Roman" w:hAnsi="Times New Roman" w:cs="Times New Roman"/>
+          <w:sz w:val="24"/>
+          <w:szCs w:val="24"/>
+          <w:lang w:val="es-ES"/>
+        </w:rPr>
+      </w:pPr>
+    </w:p>
+    <w:p>
+      <w:pPr>
+        <w:pStyle w:val="Prrafodelista"/>
+        <w:tabs>
+          <w:tab w:val="left" w:pos="1380"/>
+        </w:tabs>
+        <w:ind w:left="1440"/>
+        <w:rPr>
+          <w:rFonts w:ascii="Times New Roman" w:hAnsi="Times New Roman" w:cs="Times New Roman"/>
+          <w:sz w:val="24"/>
+          <w:szCs w:val="24"/>
+          <w:lang w:val="es-ES"/>
+        </w:rPr>
+      </w:pPr>
+    </w:p>
+    <w:p>
+      <w:pPr>
+        <w:pStyle w:val="Prrafodelista"/>
+        <w:tabs>
+          <w:tab w:val="left" w:pos="1380"/>
+        </w:tabs>
+        <w:ind w:left="1440"/>
+        <w:rPr>
+          <w:rFonts w:ascii="Times New Roman" w:hAnsi="Times New Roman" w:cs="Times New Roman"/>
+          <w:sz w:val="24"/>
+          <w:szCs w:val="24"/>
+          <w:lang w:val="es-ES"/>
+        </w:rPr>
+      </w:pPr>
+    </w:p>
+    <w:p>
+      <w:pPr>
+        <w:pStyle w:val="Prrafodelista"/>
+        <w:tabs>
+          <w:tab w:val="left" w:pos="1380"/>
+        </w:tabs>
+        <w:ind w:left="1440"/>
+        <w:rPr>
+          <w:rFonts w:ascii="Times New Roman" w:hAnsi="Times New Roman" w:cs="Times New Roman"/>
+          <w:sz w:val="24"/>
+          <w:szCs w:val="24"/>
+          <w:lang w:val="es-ES"/>
+        </w:rPr>
+      </w:pPr>
+    </w:p>
+    <w:p>
+      <w:pPr>
+        <w:pStyle w:val="Prrafodelista"/>
+        <w:tabs>
+          <w:tab w:val="left" w:pos="1380"/>
+        </w:tabs>
+        <w:ind w:left="1440"/>
+        <w:rPr>
+          <w:rFonts w:ascii="Times New Roman" w:hAnsi="Times New Roman" w:cs="Times New Roman"/>
+          <w:sz w:val="24"/>
+          <w:szCs w:val="24"/>
+          <w:lang w:val="es-ES"/>
+        </w:rPr>
+      </w:pPr>
+    </w:p>
+    <w:p>
+      <w:pPr>
+        <w:pStyle w:val="Prrafodelista"/>
+        <w:tabs>
+          <w:tab w:val="left" w:pos="1380"/>
+        </w:tabs>
+        <w:ind w:left="1440"/>
+        <w:rPr>
+          <w:rFonts w:ascii="Times New Roman" w:hAnsi="Times New Roman" w:cs="Times New Roman"/>
+          <w:sz w:val="24"/>
+          <w:szCs w:val="24"/>
+          <w:lang w:val="es-ES"/>
+        </w:rPr>
+      </w:pPr>
+    </w:p>
+    <w:p>
+      <w:pPr>
+        <w:pStyle w:val="Prrafodelista"/>
+        <w:tabs>
+          <w:tab w:val="left" w:pos="1380"/>
+        </w:tabs>
+        <w:ind w:left="1440"/>
+        <w:rPr>
+          <w:rFonts w:ascii="Times New Roman" w:hAnsi="Times New Roman" w:cs="Times New Roman"/>
+          <w:sz w:val="24"/>
+          <w:szCs w:val="24"/>
+          <w:lang w:val="es-ES"/>
+        </w:rPr>
+      </w:pPr>
+    </w:p>
+    <w:p>
+      <w:pPr>
+        <w:pStyle w:val="Prrafodelista"/>
+        <w:tabs>
+          <w:tab w:val="left" w:pos="1380"/>
+        </w:tabs>
+        <w:ind w:left="1440"/>
+        <w:rPr>
+          <w:rFonts w:ascii="Times New Roman" w:hAnsi="Times New Roman" w:cs="Times New Roman"/>
+          <w:sz w:val="24"/>
+          <w:szCs w:val="24"/>
+          <w:lang w:val="es-ES"/>
+        </w:rPr>
+      </w:pPr>
+    </w:p>
+    <w:p>
+      <w:pPr>
+        <w:pStyle w:val="Prrafodelista"/>
+        <w:tabs>
+          <w:tab w:val="left" w:pos="1380"/>
+        </w:tabs>
+        <w:ind w:left="1440"/>
+        <w:rPr>
+          <w:rFonts w:ascii="Times New Roman" w:hAnsi="Times New Roman" w:cs="Times New Roman"/>
+          <w:sz w:val="24"/>
+          <w:szCs w:val="24"/>
+          <w:lang w:val="es-ES"/>
+        </w:rPr>
+      </w:pPr>
+    </w:p>
+    <w:p>
+      <w:pPr>
+        <w:pStyle w:val="Prrafodelista"/>
+        <w:tabs>
+          <w:tab w:val="left" w:pos="1380"/>
+        </w:tabs>
+        <w:ind w:left="1440"/>
+        <w:rPr>
+          <w:rFonts w:ascii="Times New Roman" w:hAnsi="Times New Roman" w:cs="Times New Roman"/>
+          <w:sz w:val="24"/>
+          <w:szCs w:val="24"/>
+          <w:lang w:val="es-ES"/>
+        </w:rPr>
+      </w:pPr>
+    </w:p>
+    <w:p>
+      <w:pPr>
+        <w:pStyle w:val="Prrafodelista"/>
+        <w:tabs>
+          <w:tab w:val="left" w:pos="1380"/>
+        </w:tabs>
+        <w:ind w:left="1440"/>
+        <w:rPr>
+          <w:rFonts w:ascii="Times New Roman" w:hAnsi="Times New Roman" w:cs="Times New Roman"/>
+          <w:sz w:val="24"/>
+          <w:szCs w:val="24"/>
+          <w:lang w:val="es-ES"/>
+        </w:rPr>
+      </w:pPr>
+    </w:p>
+    <w:p>
+      <w:pPr>
+        <w:pStyle w:val="Prrafodelista"/>
+        <w:numPr>
+          <w:ilvl w:val="0"/>
+          <w:numId w:val="4"/>
+        </w:numPr>
+        <w:tabs>
+          <w:tab w:val="left" w:pos="1380"/>
+        </w:tabs>
+        <w:rPr>
+          <w:rFonts w:ascii="Times New Roman" w:hAnsi="Times New Roman" w:cs="Times New Roman"/>
+          <w:sz w:val="24"/>
+          <w:szCs w:val="24"/>
+          <w:lang w:val="es-ES"/>
+        </w:rPr>
+      </w:pPr>
+      <w:r>
+        <w:rPr>
+          <w:rFonts w:ascii="Times New Roman" w:hAnsi="Times New Roman" w:cs="Times New Roman"/>
+          <w:sz w:val="24"/>
+          <w:szCs w:val="24"/>
+          <w:lang w:val="es-ES"/>
+        </w:rPr>
+        <w:lastRenderedPageBreak/>
+        <w:t xml:space="preserve">Al ejecutarlos nos hacen una pregunta y respondemos Yes, y luego veremos la conexión al servidor </w:t>
+      </w:r>
+    </w:p>
+    <w:p>
+      <w:pPr>
+        <w:pStyle w:val="Prrafodelista"/>
+        <w:tabs>
+          <w:tab w:val="left" w:pos="1380"/>
+        </w:tabs>
+        <w:ind w:left="1440"/>
+        <w:rPr>
+          <w:rFonts w:ascii="Times New Roman" w:hAnsi="Times New Roman" w:cs="Times New Roman"/>
+          <w:sz w:val="24"/>
+          <w:szCs w:val="24"/>
+          <w:lang w:val="es-ES"/>
+        </w:rPr>
+      </w:pPr>
+    </w:p>
+    <w:p>
+      <w:pPr>
+        <w:pStyle w:val="Prrafodelista"/>
+        <w:tabs>
+          <w:tab w:val="left" w:pos="1380"/>
+        </w:tabs>
+        <w:ind w:left="1440"/>
+        <w:rPr>
+          <w:rFonts w:ascii="Times New Roman" w:hAnsi="Times New Roman" w:cs="Times New Roman"/>
+          <w:sz w:val="24"/>
+          <w:szCs w:val="24"/>
+          <w:lang w:val="es-ES"/>
+        </w:rPr>
+      </w:pPr>
+      <w:r>
+        <w:drawing>
+          <wp:inline distT="0" distB="0" distL="0" distR="0" wp14:anchorId="40A07CDE" wp14:editId="699982D6">
+            <wp:extent cx="4276725" cy="2945511"/>
+            <wp:effectExtent l="0" t="0" r="0" b="7620"/>
+            <wp:docPr id="33" name="Imagen 33" descr="Una captura de pantalla de una computadora&#10;&#10;Descripción generada automáticamente"/>
+            <wp:cNvGraphicFramePr>
+              <a:graphicFrameLocks xmlns:a="http://schemas.openxmlformats.org/drawingml/2006/main" noChangeAspect="1"/>
+            </wp:cNvGraphicFramePr>
+            <a:graphic xmlns:a="http://schemas.openxmlformats.org/drawingml/2006/main">
+              <a:graphicData uri="http://schemas.openxmlformats.org/drawingml/2006/picture">
+                <pic:pic xmlns:pic="http://schemas.openxmlformats.org/drawingml/2006/picture">
+                  <pic:nvPicPr>
+                    <pic:cNvPr id="33" name="Imagen 33" descr="Una captura de pantalla de una computadora&#10;&#10;Descripción generada automáticamente"/>
+                    <pic:cNvPicPr/>
+                  </pic:nvPicPr>
+                  <pic:blipFill>
+                    <a:blip r:embed="rId24"/>
+                    <a:stretch>
+                      <a:fillRect/>
+                    </a:stretch>
+                  </pic:blipFill>
+                  <pic:spPr>
+                    <a:xfrm>
+                      <a:off x="0" y="0"/>
+                      <a:ext cx="4283339" cy="2950067"/>
+                    </a:xfrm>
+                    <a:prstGeom prst="rect">
+                      <a:avLst/>
+                    </a:prstGeom>
+                  </pic:spPr>
+                </pic:pic>
+              </a:graphicData>
+            </a:graphic>
+          </wp:inline>
+        </w:drawing>
+      </w:r>
+    </w:p>
+    <w:p>
+      <w:pPr>
+        <w:pStyle w:val="Prrafodelista"/>
+        <w:tabs>
+          <w:tab w:val="left" w:pos="1380"/>
+        </w:tabs>
+        <w:ind w:left="1440"/>
+        <w:rPr>
+          <w:rFonts w:ascii="Times New Roman" w:hAnsi="Times New Roman" w:cs="Times New Roman"/>
+          <w:sz w:val="24"/>
+          <w:szCs w:val="24"/>
+          <w:lang w:val="es-ES"/>
+        </w:rPr>
+      </w:pPr>
+    </w:p>
+    <w:p>
+      <w:pPr>
+        <w:pStyle w:val="Prrafodelista"/>
+        <w:numPr>
+          <w:ilvl w:val="0"/>
+          <w:numId w:val="4"/>
+        </w:numPr>
+        <w:tabs>
+          <w:tab w:val="left" w:pos="1380"/>
+        </w:tabs>
+        <w:rPr>
+          <w:rFonts w:ascii="Times New Roman" w:hAnsi="Times New Roman" w:cs="Times New Roman"/>
+          <w:sz w:val="24"/>
+          <w:szCs w:val="24"/>
+          <w:lang w:val="es-ES"/>
+        </w:rPr>
+      </w:pPr>
+      <w:r>
+        <w:rPr>
+          <w:rFonts w:ascii="Times New Roman" w:hAnsi="Times New Roman" w:cs="Times New Roman"/>
+          <w:sz w:val="24"/>
+          <w:szCs w:val="24"/>
+          <w:lang w:val="es-ES"/>
+        </w:rPr>
+        <w:t xml:space="preserve">Estando dentro del servidor ejecutamos el comando HTPO </w:t>
+      </w:r>
+    </w:p>
+    <w:p>
+      <w:pPr>
+        <w:pStyle w:val="Prrafodelista"/>
+        <w:tabs>
+          <w:tab w:val="left" w:pos="1380"/>
+        </w:tabs>
+        <w:ind w:left="1440"/>
+        <w:rPr>
+          <w:rFonts w:ascii="Times New Roman" w:hAnsi="Times New Roman" w:cs="Times New Roman"/>
+          <w:sz w:val="24"/>
+          <w:szCs w:val="24"/>
+          <w:lang w:val="es-ES"/>
+        </w:rPr>
+      </w:pPr>
+    </w:p>
+    <w:p>
+      <w:pPr>
+        <w:pStyle w:val="Prrafodelista"/>
+        <w:tabs>
+          <w:tab w:val="left" w:pos="1380"/>
+        </w:tabs>
+        <w:ind w:left="1440"/>
+        <w:rPr>
+          <w:rFonts w:ascii="Times New Roman" w:hAnsi="Times New Roman" w:cs="Times New Roman"/>
+          <w:sz w:val="24"/>
+          <w:szCs w:val="24"/>
+          <w:lang w:val="es-ES"/>
+        </w:rPr>
+      </w:pPr>
+      <w:r>
+        <w:rPr>
+          <w:noProof/>
+        </w:rPr>
+        <w:drawing>
+          <wp:inline distT="0" distB="0" distL="0" distR="0" wp14:anchorId="061DF5A3" wp14:editId="3A4422B0">
+            <wp:extent cx="3857670" cy="2514600"/>
+            <wp:effectExtent l="0" t="0" r="9525" b="0"/>
+            <wp:docPr id="34" name="Imagen 34" descr="Interfaz de usuario gráfica, Texto, Aplicación&#10;&#10;Descripción generada automáticamente"/>
+            <wp:cNvGraphicFramePr>
+              <a:graphicFrameLocks xmlns:a="http://schemas.openxmlformats.org/drawingml/2006/main" noChangeAspect="1"/>
+            </wp:cNvGraphicFramePr>
+            <a:graphic xmlns:a="http://schemas.openxmlformats.org/drawingml/2006/main">
+              <a:graphicData uri="http://schemas.openxmlformats.org/drawingml/2006/picture">
+                <pic:pic xmlns:pic="http://schemas.openxmlformats.org/drawingml/2006/picture">
+                  <pic:nvPicPr>
+                    <pic:cNvPr id="34" name="Imagen 34" descr="Interfaz de usuario gráfica, Texto, Aplicación&#10;&#10;Descripción generada automáticamente"/>
+                    <pic:cNvPicPr/>
+                  </pic:nvPicPr>
+                  <pic:blipFill>
+                    <a:blip r:embed="rId25"/>
+                    <a:stretch>
+                      <a:fillRect/>
+                    </a:stretch>
+                  </pic:blipFill>
+                  <pic:spPr>
+                    <a:xfrm>
+                      <a:off x="0" y="0"/>
+                      <a:ext cx="3861659" cy="2517200"/>
+                    </a:xfrm>
+                    <a:prstGeom prst="rect">
+                      <a:avLst/>
+                    </a:prstGeom>
+                  </pic:spPr>
+                </pic:pic>
+              </a:graphicData>
+            </a:graphic>
+          </wp:inline>
+        </w:drawing>
+      </w:r>
     </w:p>
     <w:sectPr>
       <w:pgSz w:w="12240" w:h="15840"/>
@@ -3735,16 +4841,16 @@
 <file path=word/numbering.xml><?xml version="1.0" encoding="utf-8"?>
 <w:numbering xmlns:wpc="http://schemas.microsoft.com/office/word/2010/wordprocessingCanvas" xmlns:cx="http://schemas.microsoft.com/office/drawing/2014/chartex" xmlns:cx1="http://schemas.microsoft.com/office/drawing/2015/9/8/chartex" xmlns:cx2="http://schemas.microsoft.com/office/drawing/2015/10/21/chartex" xmlns:cx3="http://schemas.microsoft.com/office/drawing/2016/5/9/chartex" xmlns:cx4="http://schemas.microsoft.com/office/drawing/2016/5/10/chartex" xmlns:cx5="http://schemas.microsoft.com/office/drawing/2016/5/11/chartex" xmlns:cx6="http://schemas.microsoft.com/office/drawing/2016/5/12/chartex" xmlns:cx7="http://schemas.microsoft.com/office/drawing/2016/5/13/chartex" xmlns:cx8="http://schemas.microsoft.com/office/drawing/2016/5/14/chartex" xmlns:mc="http://schemas.openxmlformats.org/markup-compatibility/2006" xmlns:aink="http://schemas.microsoft.com/office/drawing/2016/ink" xmlns:am3d="http://schemas.microsoft.com/office/drawing/2017/model3d" xmlns:o="urn:schemas-microsoft-com:office:office" xmlns:r="http://schemas.openxmlformats.org/officeDocument/2006/relationships" xmlns:m="http://schemas.openxmlformats.org/officeDocument/2006/math" xmlns:v="urn:schemas-microsoft-com:vml" xmlns:wp14="http://schemas.microsoft.com/office/word/2010/wordprocessingDrawing" xmlns:wp="http://schemas.openxmlformats.org/drawingml/2006/wordprocessingDrawing" xmlns:w10="urn:schemas-microsoft-com:office:word" xmlns:w="http://schemas.openxmlformats.org/wordprocessingml/2006/main" xmlns:w14="http://schemas.microsoft.com/office/word/2010/wordml" xmlns:w15="http://schemas.microsoft.com/office/word/2012/wordml" xmlns:w16cex="http://schemas.microsoft.com/office/word/2018/wordml/cex" xmlns:w16cid="http://schemas.microsoft.com/office/word/2016/wordml/cid" xmlns:w16="http://schemas.microsoft.com/office/word/2018/wordml" xmlns:w16sdtdh="http://schemas.microsoft.com/office/word/2020/wordml/sdtdatahash" xmlns:w16se="http://schemas.microsoft.com/office/word/2015/wordml/symex" xmlns:wpg="http://schemas.microsoft.com/office/word/2010/wordprocessingGroup" xmlns:wpi="http://schemas.microsoft.com/office/word/2010/wordprocessingInk" xmlns:wne="http://schemas.microsoft.com/office/word/2006/wordml" xmlns:wps="http://schemas.microsoft.com/office/word/2010/wordprocessingShape" mc:Ignorable="w14 w15 w16se w16cid w16 w16cex w16sdtdh wp14">
   <w:abstractNum w:abstractNumId="0" w15:restartNumberingAfterBreak="0">
-    <w:nsid w:val="207C6BA6"/>
+    <w:nsid w:val="0FFA16AC"/>
     <w:multiLevelType w:val="hybridMultilevel"/>
-    <w:tmpl w:val="3A30BA24"/>
-    <w:lvl w:ilvl="0" w:tplc="240A000F">
+    <w:tmpl w:val="40406632"/>
+    <w:lvl w:ilvl="0" w:tplc="1A186BFC">
       <w:start w:val="1"/>
       <w:numFmt w:val="decimal"/>
       <w:lvlText w:val="%1."/>
       <w:lvlJc w:val="left"/>
       <w:pPr>
-        <w:ind w:left="720" w:hanging="360"/>
+        <w:ind w:left="1440" w:hanging="360"/>
       </w:pPr>
       <w:rPr>
         <w:rFonts w:hint="default"/>
@@ -3756,7 +4862,7 @@
       <w:lvlText w:val="%2."/>
       <w:lvlJc w:val="left"/>
       <w:pPr>
-        <w:ind w:left="1440" w:hanging="360"/>
+        <w:ind w:left="2160" w:hanging="360"/>
       </w:pPr>
     </w:lvl>
     <w:lvl w:ilvl="2" w:tplc="240A001B" w:tentative="1">
@@ -3765,7 +4871,7 @@
       <w:lvlText w:val="%3."/>
       <w:lvlJc w:val="right"/>
       <w:pPr>
-        <w:ind w:left="2160" w:hanging="180"/>
+        <w:ind w:left="2880" w:hanging="180"/>
       </w:pPr>
     </w:lvl>
     <w:lvl w:ilvl="3" w:tplc="240A000F" w:tentative="1">
@@ -3774,7 +4880,7 @@
       <w:lvlText w:val="%4."/>
       <w:lvlJc w:val="left"/>
       <w:pPr>
-        <w:ind w:left="2880" w:hanging="360"/>
+        <w:ind w:left="3600" w:hanging="360"/>
       </w:pPr>
     </w:lvl>
     <w:lvl w:ilvl="4" w:tplc="240A0019" w:tentative="1">
@@ -3783,7 +4889,7 @@
       <w:lvlText w:val="%5."/>
       <w:lvlJc w:val="left"/>
       <w:pPr>
-        <w:ind w:left="3600" w:hanging="360"/>
+        <w:ind w:left="4320" w:hanging="360"/>
       </w:pPr>
     </w:lvl>
     <w:lvl w:ilvl="5" w:tplc="240A001B" w:tentative="1">
@@ -3792,7 +4898,7 @@
       <w:lvlText w:val="%6."/>
       <w:lvlJc w:val="right"/>
       <w:pPr>
-        <w:ind w:left="4320" w:hanging="180"/>
+        <w:ind w:left="5040" w:hanging="180"/>
       </w:pPr>
     </w:lvl>
     <w:lvl w:ilvl="6" w:tplc="240A000F" w:tentative="1">
@@ -3801,7 +4907,7 @@
       <w:lvlText w:val="%7."/>
       <w:lvlJc w:val="left"/>
       <w:pPr>
-        <w:ind w:left="5040" w:hanging="360"/>
+        <w:ind w:left="5760" w:hanging="360"/>
       </w:pPr>
     </w:lvl>
     <w:lvl w:ilvl="7" w:tplc="240A0019" w:tentative="1">
@@ -3810,7 +4916,7 @@
       <w:lvlText w:val="%8."/>
       <w:lvlJc w:val="left"/>
       <w:pPr>
-        <w:ind w:left="5760" w:hanging="360"/>
+        <w:ind w:left="6480" w:hanging="360"/>
       </w:pPr>
     </w:lvl>
     <w:lvl w:ilvl="8" w:tplc="240A001B" w:tentative="1">
@@ -3819,21 +4925,21 @@
       <w:lvlText w:val="%9."/>
       <w:lvlJc w:val="right"/>
       <w:pPr>
-        <w:ind w:left="6480" w:hanging="180"/>
+        <w:ind w:left="7200" w:hanging="180"/>
       </w:pPr>
     </w:lvl>
   </w:abstractNum>
   <w:abstractNum w:abstractNumId="1" w15:restartNumberingAfterBreak="0">
-    <w:nsid w:val="3F8F1774"/>
+    <w:nsid w:val="207C6BA6"/>
     <w:multiLevelType w:val="hybridMultilevel"/>
-    <w:tmpl w:val="2F32E3C4"/>
-    <w:lvl w:ilvl="0" w:tplc="07E4FD3A">
+    <w:tmpl w:val="3A30BA24"/>
+    <w:lvl w:ilvl="0" w:tplc="240A000F">
       <w:start w:val="1"/>
       <w:numFmt w:val="decimal"/>
       <w:lvlText w:val="%1."/>
       <w:lvlJc w:val="left"/>
       <w:pPr>
-        <w:ind w:left="1080" w:hanging="360"/>
+        <w:ind w:left="720" w:hanging="360"/>
       </w:pPr>
       <w:rPr>
         <w:rFonts w:hint="default"/>
@@ -3845,7 +4951,7 @@
       <w:lvlText w:val="%2."/>
       <w:lvlJc w:val="left"/>
       <w:pPr>
-        <w:ind w:left="1800" w:hanging="360"/>
+        <w:ind w:left="1440" w:hanging="360"/>
       </w:pPr>
     </w:lvl>
     <w:lvl w:ilvl="2" w:tplc="240A001B" w:tentative="1">
@@ -3854,7 +4960,7 @@
       <w:lvlText w:val="%3."/>
       <w:lvlJc w:val="right"/>
       <w:pPr>
-        <w:ind w:left="2520" w:hanging="180"/>
+        <w:ind w:left="2160" w:hanging="180"/>
       </w:pPr>
     </w:lvl>
     <w:lvl w:ilvl="3" w:tplc="240A000F" w:tentative="1">
@@ -3863,7 +4969,7 @@
       <w:lvlText w:val="%4."/>
       <w:lvlJc w:val="left"/>
       <w:pPr>
-        <w:ind w:left="3240" w:hanging="360"/>
+        <w:ind w:left="2880" w:hanging="360"/>
       </w:pPr>
     </w:lvl>
     <w:lvl w:ilvl="4" w:tplc="240A0019" w:tentative="1">
@@ -3872,7 +4978,7 @@
       <w:lvlText w:val="%5."/>
       <w:lvlJc w:val="left"/>
       <w:pPr>
-        <w:ind w:left="3960" w:hanging="360"/>
+        <w:ind w:left="3600" w:hanging="360"/>
       </w:pPr>
     </w:lvl>
     <w:lvl w:ilvl="5" w:tplc="240A001B" w:tentative="1">
@@ -3881,7 +4987,7 @@
       <w:lvlText w:val="%6."/>
       <w:lvlJc w:val="right"/>
       <w:pPr>
-        <w:ind w:left="4680" w:hanging="180"/>
+        <w:ind w:left="4320" w:hanging="180"/>
       </w:pPr>
     </w:lvl>
     <w:lvl w:ilvl="6" w:tplc="240A000F" w:tentative="1">
@@ -3890,7 +4996,7 @@
       <w:lvlText w:val="%7."/>
       <w:lvlJc w:val="left"/>
       <w:pPr>
-        <w:ind w:left="5400" w:hanging="360"/>
+        <w:ind w:left="5040" w:hanging="360"/>
       </w:pPr>
     </w:lvl>
     <w:lvl w:ilvl="7" w:tplc="240A0019" w:tentative="1">
@@ -3899,7 +5005,7 @@
       <w:lvlText w:val="%8."/>
       <w:lvlJc w:val="left"/>
       <w:pPr>
-        <w:ind w:left="6120" w:hanging="360"/>
+        <w:ind w:left="5760" w:hanging="360"/>
       </w:pPr>
     </w:lvl>
     <w:lvl w:ilvl="8" w:tplc="240A001B" w:tentative="1">
@@ -3908,21 +5014,21 @@
       <w:lvlText w:val="%9."/>
       <w:lvlJc w:val="right"/>
       <w:pPr>
-        <w:ind w:left="6840" w:hanging="180"/>
+        <w:ind w:left="6480" w:hanging="180"/>
       </w:pPr>
     </w:lvl>
   </w:abstractNum>
   <w:abstractNum w:abstractNumId="2" w15:restartNumberingAfterBreak="0">
-    <w:nsid w:val="73F1426D"/>
+    <w:nsid w:val="3F8F1774"/>
     <w:multiLevelType w:val="hybridMultilevel"/>
-    <w:tmpl w:val="373C7D38"/>
-    <w:lvl w:ilvl="0" w:tplc="240A000F">
+    <w:tmpl w:val="2F32E3C4"/>
+    <w:lvl w:ilvl="0" w:tplc="07E4FD3A">
       <w:start w:val="1"/>
       <w:numFmt w:val="decimal"/>
       <w:lvlText w:val="%1."/>
       <w:lvlJc w:val="left"/>
       <w:pPr>
-        <w:ind w:left="720" w:hanging="360"/>
+        <w:ind w:left="1080" w:hanging="360"/>
       </w:pPr>
       <w:rPr>
         <w:rFonts w:hint="default"/>
@@ -3934,7 +5040,7 @@
       <w:lvlText w:val="%2."/>
       <w:lvlJc w:val="left"/>
       <w:pPr>
-        <w:ind w:left="1440" w:hanging="360"/>
+        <w:ind w:left="1800" w:hanging="360"/>
       </w:pPr>
     </w:lvl>
     <w:lvl w:ilvl="2" w:tplc="240A001B" w:tentative="1">
@@ -3943,7 +5049,7 @@
       <w:lvlText w:val="%3."/>
       <w:lvlJc w:val="right"/>
       <w:pPr>
-        <w:ind w:left="2160" w:hanging="180"/>
+        <w:ind w:left="2520" w:hanging="180"/>
       </w:pPr>
     </w:lvl>
     <w:lvl w:ilvl="3" w:tplc="240A000F" w:tentative="1">
@@ -3952,7 +5058,7 @@
       <w:lvlText w:val="%4."/>
       <w:lvlJc w:val="left"/>
       <w:pPr>
-        <w:ind w:left="2880" w:hanging="360"/>
+        <w:ind w:left="3240" w:hanging="360"/>
       </w:pPr>
     </w:lvl>
     <w:lvl w:ilvl="4" w:tplc="240A0019" w:tentative="1">
@@ -3961,7 +5067,7 @@
       <w:lvlText w:val="%5."/>
       <w:lvlJc w:val="left"/>
       <w:pPr>
-        <w:ind w:left="3600" w:hanging="360"/>
+        <w:ind w:left="3960" w:hanging="360"/>
       </w:pPr>
     </w:lvl>
     <w:lvl w:ilvl="5" w:tplc="240A001B" w:tentative="1">
@@ -3970,7 +5076,7 @@
       <w:lvlText w:val="%6."/>
       <w:lvlJc w:val="right"/>
       <w:pPr>
-        <w:ind w:left="4320" w:hanging="180"/>
+        <w:ind w:left="4680" w:hanging="180"/>
       </w:pPr>
     </w:lvl>
     <w:lvl w:ilvl="6" w:tplc="240A000F" w:tentative="1">
@@ -3979,7 +5085,7 @@
       <w:lvlText w:val="%7."/>
       <w:lvlJc w:val="left"/>
       <w:pPr>
-        <w:ind w:left="5040" w:hanging="360"/>
+        <w:ind w:left="5400" w:hanging="360"/>
       </w:pPr>
     </w:lvl>
     <w:lvl w:ilvl="7" w:tplc="240A0019" w:tentative="1">
@@ -3988,7 +5094,7 @@
       <w:lvlText w:val="%8."/>
       <w:lvlJc w:val="left"/>
       <w:pPr>
-        <w:ind w:left="5760" w:hanging="360"/>
+        <w:ind w:left="6120" w:hanging="360"/>
       </w:pPr>
     </w:lvl>
     <w:lvl w:ilvl="8" w:tplc="240A001B" w:tentative="1">
@@ -3997,18 +5103,110 @@
       <w:lvlText w:val="%9."/>
       <w:lvlJc w:val="right"/>
       <w:pPr>
+        <w:ind w:left="6840" w:hanging="180"/>
+      </w:pPr>
+    </w:lvl>
+  </w:abstractNum>
+  <w:abstractNum w:abstractNumId="3" w15:restartNumberingAfterBreak="0">
+    <w:nsid w:val="73F1426D"/>
+    <w:multiLevelType w:val="hybridMultilevel"/>
+    <w:tmpl w:val="373C7D38"/>
+    <w:lvl w:ilvl="0" w:tplc="240A000F">
+      <w:start w:val="1"/>
+      <w:numFmt w:val="decimal"/>
+      <w:lvlText w:val="%1."/>
+      <w:lvlJc w:val="left"/>
+      <w:pPr>
+        <w:ind w:left="720" w:hanging="360"/>
+      </w:pPr>
+      <w:rPr>
+        <w:rFonts w:hint="default"/>
+      </w:rPr>
+    </w:lvl>
+    <w:lvl w:ilvl="1" w:tplc="240A0019" w:tentative="1">
+      <w:start w:val="1"/>
+      <w:numFmt w:val="lowerLetter"/>
+      <w:lvlText w:val="%2."/>
+      <w:lvlJc w:val="left"/>
+      <w:pPr>
+        <w:ind w:left="1440" w:hanging="360"/>
+      </w:pPr>
+    </w:lvl>
+    <w:lvl w:ilvl="2" w:tplc="240A001B" w:tentative="1">
+      <w:start w:val="1"/>
+      <w:numFmt w:val="lowerRoman"/>
+      <w:lvlText w:val="%3."/>
+      <w:lvlJc w:val="right"/>
+      <w:pPr>
+        <w:ind w:left="2160" w:hanging="180"/>
+      </w:pPr>
+    </w:lvl>
+    <w:lvl w:ilvl="3" w:tplc="240A000F" w:tentative="1">
+      <w:start w:val="1"/>
+      <w:numFmt w:val="decimal"/>
+      <w:lvlText w:val="%4."/>
+      <w:lvlJc w:val="left"/>
+      <w:pPr>
+        <w:ind w:left="2880" w:hanging="360"/>
+      </w:pPr>
+    </w:lvl>
+    <w:lvl w:ilvl="4" w:tplc="240A0019" w:tentative="1">
+      <w:start w:val="1"/>
+      <w:numFmt w:val="lowerLetter"/>
+      <w:lvlText w:val="%5."/>
+      <w:lvlJc w:val="left"/>
+      <w:pPr>
+        <w:ind w:left="3600" w:hanging="360"/>
+      </w:pPr>
+    </w:lvl>
+    <w:lvl w:ilvl="5" w:tplc="240A001B" w:tentative="1">
+      <w:start w:val="1"/>
+      <w:numFmt w:val="lowerRoman"/>
+      <w:lvlText w:val="%6."/>
+      <w:lvlJc w:val="right"/>
+      <w:pPr>
+        <w:ind w:left="4320" w:hanging="180"/>
+      </w:pPr>
+    </w:lvl>
+    <w:lvl w:ilvl="6" w:tplc="240A000F" w:tentative="1">
+      <w:start w:val="1"/>
+      <w:numFmt w:val="decimal"/>
+      <w:lvlText w:val="%7."/>
+      <w:lvlJc w:val="left"/>
+      <w:pPr>
+        <w:ind w:left="5040" w:hanging="360"/>
+      </w:pPr>
+    </w:lvl>
+    <w:lvl w:ilvl="7" w:tplc="240A0019" w:tentative="1">
+      <w:start w:val="1"/>
+      <w:numFmt w:val="lowerLetter"/>
+      <w:lvlText w:val="%8."/>
+      <w:lvlJc w:val="left"/>
+      <w:pPr>
+        <w:ind w:left="5760" w:hanging="360"/>
+      </w:pPr>
+    </w:lvl>
+    <w:lvl w:ilvl="8" w:tplc="240A001B" w:tentative="1">
+      <w:start w:val="1"/>
+      <w:numFmt w:val="lowerRoman"/>
+      <w:lvlText w:val="%9."/>
+      <w:lvlJc w:val="right"/>
+      <w:pPr>
         <w:ind w:left="6480" w:hanging="180"/>
       </w:pPr>
     </w:lvl>
   </w:abstractNum>
   <w:num w:numId="1">
-    <w:abstractNumId w:val="0"/>
+    <w:abstractNumId w:val="1"/>
   </w:num>
   <w:num w:numId="2">
+    <w:abstractNumId w:val="3"/>
+  </w:num>
+  <w:num w:numId="3">
     <w:abstractNumId w:val="2"/>
   </w:num>
-  <w:num w:numId="3">
-    <w:abstractNumId w:val="1"/>
+  <w:num w:numId="4">
+    <w:abstractNumId w:val="0"/>
   </w:num>
 </w:numbering>
 </file>

</xml_diff>